<commit_message>
Added Class diag, overview, and operating env info to SRDD
</commit_message>
<xml_diff>
--- a/Documents/SRDD.docx
+++ b/Documents/SRDD.docx
@@ -94,17 +94,7 @@
           <w:sz w:val="44"/>
           <w:szCs w:val="44"/>
         </w:rPr>
-        <w:t>Group &lt;6</w:t>
-      </w:r>
-      <w:r>
-        <w:rPr>
-          <w:rFonts w:ascii="Arial" w:hAnsi="Arial"/>
-          <w:b/>
-          <w:bCs/>
-          <w:sz w:val="44"/>
-          <w:szCs w:val="44"/>
-        </w:rPr>
-        <w:t>&gt;</w:t>
+        <w:t>Group &lt;6&gt;</w:t>
       </w:r>
     </w:p>
     <w:p>
@@ -424,6 +414,10 @@
     <w:p>
       <w:pPr>
         <w:pStyle w:val="Body"/>
+        <w:ind w:firstLine="288"/>
+        <w:rPr>
+          <w:rFonts w:ascii="Arial" w:hAnsi="Arial"/>
+        </w:rPr>
       </w:pPr>
       <w:r>
         <w:rPr>
@@ -431,28 +425,112 @@
         </w:rPr>
         <w:t xml:space="preserve">The </w:t>
       </w:r>
-    </w:p>
-    <w:p>
-      <w:pPr>
-        <w:pStyle w:val="Body"/>
-        <w:shd w:val="clear" w:color="auto" w:fill="FFFFFF"/>
-        <w:rPr>
-          <w:rFonts w:ascii="Arial" w:eastAsia="Arial" w:hAnsi="Arial" w:cs="Arial"/>
-          <w:i/>
-          <w:iCs/>
-          <w:sz w:val="20"/>
-          <w:szCs w:val="20"/>
-        </w:rPr>
-      </w:pPr>
-      <w:r>
-        <w:rPr>
-          <w:rFonts w:ascii="Arial" w:hAnsi="Arial"/>
-          <w:i/>
-          <w:iCs/>
-          <w:sz w:val="20"/>
-          <w:szCs w:val="20"/>
-        </w:rPr>
-        <w:t xml:space="preserve"> Give a general overview of the system in 1-2 paragraphs (similar to the one in the project proposal). </w:t>
+      <w:r>
+        <w:rPr>
+          <w:rFonts w:ascii="Arial" w:hAnsi="Arial"/>
+        </w:rPr>
+        <w:t xml:space="preserve">Programming Contest Suite will be used for the </w:t>
+      </w:r>
+      <w:proofErr w:type="spellStart"/>
+      <w:r>
+        <w:rPr>
+          <w:rFonts w:ascii="Arial" w:hAnsi="Arial"/>
+        </w:rPr>
+        <w:t>semesterly</w:t>
+      </w:r>
+      <w:proofErr w:type="spellEnd"/>
+      <w:r>
+        <w:rPr>
+          <w:rFonts w:ascii="Arial" w:hAnsi="Arial"/>
+        </w:rPr>
+        <w:t xml:space="preserve"> FSU ACM Programming Contest. The system will consist of several components used for different phases of the contest progress. The Suite will allow participants to register for the contest, and form teams with other participants. The participant will also be able to select the computer science department courses in which he or she is currently enrolled, in order to potentially receive extra credit for contest participation.</w:t>
+      </w:r>
+    </w:p>
+    <w:p>
+      <w:pPr>
+        <w:pStyle w:val="Body"/>
+        <w:ind w:firstLine="288"/>
+        <w:rPr>
+          <w:rFonts w:ascii="Arial" w:hAnsi="Arial"/>
+        </w:rPr>
+      </w:pPr>
+      <w:r>
+        <w:rPr>
+          <w:rFonts w:ascii="Arial" w:hAnsi="Arial"/>
+        </w:rPr>
+        <w:t xml:space="preserve">All necessary information will be automatically exported </w:t>
+      </w:r>
+      <w:r>
+        <w:rPr>
+          <w:rFonts w:ascii="Arial" w:hAnsi="Arial"/>
+        </w:rPr>
+        <w:t xml:space="preserve">from the registration database </w:t>
+      </w:r>
+      <w:r>
+        <w:rPr>
+          <w:rFonts w:ascii="Arial" w:hAnsi="Arial"/>
+        </w:rPr>
+        <w:t xml:space="preserve">to </w:t>
+      </w:r>
+      <w:r>
+        <w:rPr>
+          <w:rFonts w:ascii="Arial" w:hAnsi="Arial"/>
+        </w:rPr>
+        <w:t xml:space="preserve">the </w:t>
+      </w:r>
+      <w:proofErr w:type="spellStart"/>
+      <w:r>
+        <w:rPr>
+          <w:rFonts w:ascii="Arial" w:hAnsi="Arial"/>
+        </w:rPr>
+        <w:t>DomJudge</w:t>
+      </w:r>
+      <w:proofErr w:type="spellEnd"/>
+      <w:r>
+        <w:rPr>
+          <w:rFonts w:ascii="Arial" w:hAnsi="Arial"/>
+        </w:rPr>
+        <w:t xml:space="preserve"> contest judging database. The Suite will also allow </w:t>
+      </w:r>
+      <w:proofErr w:type="spellStart"/>
+      <w:r>
+        <w:rPr>
+          <w:rFonts w:ascii="Arial" w:hAnsi="Arial"/>
+        </w:rPr>
+        <w:t>FSUCard</w:t>
+      </w:r>
+      <w:proofErr w:type="spellEnd"/>
+      <w:r>
+        <w:rPr>
+          <w:rFonts w:ascii="Arial" w:hAnsi="Arial"/>
+        </w:rPr>
+        <w:t xml:space="preserve"> sign in on the day of the contest. Once the contest concludes, the results </w:t>
+      </w:r>
+      <w:r>
+        <w:rPr>
+          <w:rFonts w:ascii="Arial" w:hAnsi="Arial"/>
+        </w:rPr>
+        <w:t>of the contest will automatically be emailed to the computer science department faculty. The faculty member will be able to see the which students in his or her class(</w:t>
+      </w:r>
+      <w:proofErr w:type="spellStart"/>
+      <w:r>
+        <w:rPr>
+          <w:rFonts w:ascii="Arial" w:hAnsi="Arial"/>
+        </w:rPr>
+        <w:t>es</w:t>
+      </w:r>
+      <w:proofErr w:type="spellEnd"/>
+      <w:r>
+        <w:rPr>
+          <w:rFonts w:ascii="Arial" w:hAnsi="Arial"/>
+        </w:rPr>
+        <w:t>) participated, and how many questions were correctly answered.</w:t>
+      </w:r>
+      <w:r>
+        <w:rPr>
+          <w:rFonts w:ascii="Arial" w:hAnsi="Arial"/>
+        </w:rPr>
+        <w:t xml:space="preserve">  </w:t>
       </w:r>
     </w:p>
     <w:p>
@@ -517,17 +595,7 @@
           <w:sz w:val="20"/>
           <w:szCs w:val="20"/>
         </w:rPr>
-        <w:t xml:space="preserve"> in sentences identified by numbers and for each requirement state if it is of high, medium, or low priority. Each functional requirement is something that the system</w:t>
-      </w:r>
-      <w:r>
-        <w:rPr>
-          <w:rFonts w:ascii="Arial" w:hAnsi="Arial"/>
-          <w:i/>
-          <w:iCs/>
-          <w:sz w:val="20"/>
-          <w:szCs w:val="20"/>
-        </w:rPr>
-        <w:t> </w:t>
+        <w:t xml:space="preserve"> in sentences identified by numbers and for each requirement state if it is of high, medium, or low priority. Each functional requirement is something that the system </w:t>
       </w:r>
       <w:proofErr w:type="spellStart"/>
       <w:r>
@@ -550,27 +618,7 @@
           <w:sz w:val="20"/>
           <w:szCs w:val="20"/>
         </w:rPr>
-        <w:t> </w:t>
-      </w:r>
-      <w:r>
-        <w:rPr>
-          <w:rFonts w:ascii="Arial" w:hAnsi="Arial"/>
-          <w:i/>
-          <w:iCs/>
-          <w:sz w:val="20"/>
-          <w:szCs w:val="20"/>
-        </w:rPr>
-        <w:t>do. Include all the details required such that there can be no misinterpretations o</w:t>
-      </w:r>
-      <w:r>
-        <w:rPr>
-          <w:rFonts w:ascii="Arial" w:hAnsi="Arial"/>
-          <w:i/>
-          <w:iCs/>
-          <w:sz w:val="20"/>
-          <w:szCs w:val="20"/>
-        </w:rPr>
-        <w:t xml:space="preserve">f the requirements when read. Be very specific about what the system needs to do (not how, just </w:t>
+        <w:t xml:space="preserve"> do. Include all the details required such that there can be no misinterpretations of the requirements when read. Be very specific about what the system needs to do (not how, just </w:t>
       </w:r>
       <w:r>
         <w:rPr>
@@ -611,14 +659,7 @@
           <w:rFonts w:eastAsia="Calibri" w:cs="Calibri"/>
           <w:lang w:val="en-US"/>
         </w:rPr>
-        <w:t>Non-func</w:t>
-      </w:r>
-      <w:r>
-        <w:rPr>
-          <w:rFonts w:eastAsia="Calibri" w:cs="Calibri"/>
-          <w:lang w:val="en-US"/>
-        </w:rPr>
-        <w:t>tional Requirements</w:t>
+        <w:t>Non-functional Requirements</w:t>
       </w:r>
       <w:r>
         <w:rPr>
@@ -665,17 +706,7 @@
           <w:sz w:val="20"/>
           <w:szCs w:val="20"/>
         </w:rPr>
-        <w:t xml:space="preserve"> of the system (any requirement related to security, safety, software quality, performance, reliability, etc.) You may provide a brief design rationale for any requirement which you feel requires explanation as to how and/or why the requirement was derived</w:t>
-      </w:r>
-      <w:r>
-        <w:rPr>
-          <w:rFonts w:ascii="Arial" w:hAnsi="Arial"/>
-          <w:i/>
-          <w:iCs/>
-          <w:sz w:val="20"/>
-          <w:szCs w:val="20"/>
-        </w:rPr>
-        <w:t>.</w:t>
+        <w:t xml:space="preserve"> of the system (any requirement related to security, safety, software quality, performance, reliability, etc.) You may provide a brief design rationale for any requirement which you feel requires explanation as to how and/or why the requirement was derived.</w:t>
       </w:r>
     </w:p>
     <w:p>
@@ -711,7 +742,6 @@
           <w:lang w:val="nl-NL"/>
         </w:rPr>
       </w:pPr>
-      <w:bookmarkStart w:id="0" w:name="_GoBack"/>
       <w:r>
         <w:rPr>
           <w:noProof/>
@@ -759,7 +789,6 @@
           </wp:inline>
         </w:drawing>
       </w:r>
-      <w:bookmarkEnd w:id="0"/>
     </w:p>
     <w:p>
       <w:pPr>
@@ -769,8 +798,7 @@
           <w:numId w:val="2"/>
         </w:numPr>
         <w:rPr>
-          <w:rFonts w:ascii="Calibri" w:eastAsia="Calibri" w:hAnsi="Calibri" w:cs="Calibri"/>
-          <w:lang w:val="en-US"/>
+          <w:rFonts w:eastAsia="Calibri" w:cs="Calibri"/>
         </w:rPr>
       </w:pPr>
       <w:r>
@@ -778,6 +806,7 @@
           <w:rFonts w:eastAsia="Calibri" w:cs="Calibri"/>
           <w:lang w:val="en-US"/>
         </w:rPr>
+        <w:lastRenderedPageBreak/>
         <w:t>Class Diagram</w:t>
       </w:r>
       <w:r>
@@ -790,207 +819,83 @@
     <w:p>
       <w:pPr>
         <w:pStyle w:val="Body"/>
-        <w:shd w:val="clear" w:color="auto" w:fill="FFFFFF"/>
-        <w:rPr>
-          <w:rFonts w:ascii="Arial" w:eastAsia="Arial" w:hAnsi="Arial" w:cs="Arial"/>
-          <w:i/>
-          <w:iCs/>
-          <w:sz w:val="20"/>
-          <w:szCs w:val="20"/>
-        </w:rPr>
-      </w:pPr>
-      <w:r>
-        <w:rPr>
-          <w:rFonts w:ascii="Arial" w:hAnsi="Arial"/>
-          <w:i/>
-          <w:iCs/>
-          <w:sz w:val="20"/>
-          <w:szCs w:val="20"/>
-        </w:rPr>
-        <w:t xml:space="preserve">This section presents a high-level overview of the anticipated system architecture using a </w:t>
-      </w:r>
-      <w:proofErr w:type="spellStart"/>
-      <w:r>
-        <w:rPr>
-          <w:rFonts w:ascii="Arial" w:hAnsi="Arial"/>
-          <w:b/>
-          <w:bCs/>
-          <w:i/>
-          <w:iCs/>
-          <w:sz w:val="20"/>
-          <w:szCs w:val="20"/>
-          <w:lang w:val="it-IT"/>
-        </w:rPr>
-        <w:t>class</w:t>
-      </w:r>
-      <w:proofErr w:type="spellEnd"/>
-      <w:r>
-        <w:rPr>
-          <w:rFonts w:ascii="Arial" w:hAnsi="Arial"/>
-          <w:i/>
-          <w:iCs/>
-          <w:sz w:val="20"/>
-          <w:szCs w:val="20"/>
-        </w:rPr>
-        <w:t xml:space="preserve"> </w:t>
-      </w:r>
-      <w:proofErr w:type="spellStart"/>
-      <w:r>
-        <w:rPr>
-          <w:rFonts w:ascii="Arial" w:hAnsi="Arial"/>
-          <w:b/>
-          <w:bCs/>
-          <w:i/>
-          <w:iCs/>
-          <w:sz w:val="20"/>
-          <w:szCs w:val="20"/>
-          <w:lang w:val="it-IT"/>
-        </w:rPr>
-        <w:t>diagram</w:t>
-      </w:r>
-      <w:proofErr w:type="spellEnd"/>
-      <w:r>
-        <w:rPr>
-          <w:rFonts w:ascii="Arial" w:hAnsi="Arial"/>
-          <w:i/>
-          <w:iCs/>
-          <w:sz w:val="20"/>
-          <w:szCs w:val="20"/>
-        </w:rPr>
-        <w:t xml:space="preserve">. It shows the </w:t>
-      </w:r>
-      <w:r>
-        <w:rPr>
-          <w:rFonts w:ascii="Arial" w:hAnsi="Arial"/>
-          <w:b/>
-          <w:bCs/>
-          <w:i/>
-          <w:iCs/>
-          <w:sz w:val="20"/>
-          <w:szCs w:val="20"/>
-        </w:rPr>
-        <w:t>fundamental objects/classes</w:t>
-      </w:r>
-      <w:r>
-        <w:rPr>
-          <w:rFonts w:ascii="Arial" w:hAnsi="Arial"/>
-          <w:i/>
-          <w:iCs/>
-          <w:sz w:val="20"/>
-          <w:szCs w:val="20"/>
-        </w:rPr>
-        <w:t xml:space="preserve"> that mus</w:t>
-      </w:r>
-      <w:r>
-        <w:rPr>
-          <w:rFonts w:ascii="Arial" w:hAnsi="Arial"/>
-          <w:i/>
-          <w:iCs/>
-          <w:sz w:val="20"/>
-          <w:szCs w:val="20"/>
-        </w:rPr>
-        <w:t xml:space="preserve">t be modeled with the system to satisfy its requirements and </w:t>
-      </w:r>
-      <w:r>
-        <w:rPr>
-          <w:rFonts w:ascii="Arial" w:hAnsi="Arial"/>
-          <w:b/>
-          <w:bCs/>
-          <w:i/>
-          <w:iCs/>
-          <w:sz w:val="20"/>
-          <w:szCs w:val="20"/>
-        </w:rPr>
-        <w:t xml:space="preserve">the relationships </w:t>
-      </w:r>
-      <w:r>
-        <w:rPr>
-          <w:rFonts w:ascii="Arial" w:hAnsi="Arial"/>
-          <w:i/>
-          <w:iCs/>
-          <w:sz w:val="20"/>
-          <w:szCs w:val="20"/>
-        </w:rPr>
-        <w:t xml:space="preserve">between them. Each class rectangle on the diagram </w:t>
-      </w:r>
-      <w:r>
-        <w:rPr>
-          <w:rFonts w:ascii="Arial" w:hAnsi="Arial"/>
-          <w:b/>
-          <w:bCs/>
-          <w:i/>
-          <w:iCs/>
-          <w:sz w:val="20"/>
-          <w:szCs w:val="20"/>
-        </w:rPr>
-        <w:t xml:space="preserve">must also include the attributes and the methods of the class </w:t>
-      </w:r>
-      <w:r>
-        <w:rPr>
-          <w:rFonts w:ascii="Arial" w:hAnsi="Arial"/>
-          <w:i/>
-          <w:iCs/>
-          <w:sz w:val="20"/>
-          <w:szCs w:val="20"/>
-        </w:rPr>
-        <w:t xml:space="preserve">(they can be refined between iterations).  All the </w:t>
-      </w:r>
-      <w:r>
-        <w:rPr>
-          <w:rFonts w:ascii="Arial" w:hAnsi="Arial"/>
-          <w:b/>
-          <w:bCs/>
-          <w:i/>
-          <w:iCs/>
-          <w:sz w:val="20"/>
-          <w:szCs w:val="20"/>
-        </w:rPr>
-        <w:t xml:space="preserve">relationships </w:t>
-      </w:r>
-      <w:r>
-        <w:rPr>
-          <w:rFonts w:ascii="Arial" w:hAnsi="Arial"/>
-          <w:b/>
-          <w:bCs/>
-          <w:i/>
-          <w:iCs/>
-          <w:sz w:val="20"/>
-          <w:szCs w:val="20"/>
-        </w:rPr>
-        <w:t>between classes and their multiplicity</w:t>
-      </w:r>
-      <w:r>
-        <w:rPr>
-          <w:rFonts w:ascii="Arial" w:hAnsi="Arial"/>
-          <w:i/>
-          <w:iCs/>
-          <w:sz w:val="20"/>
-          <w:szCs w:val="20"/>
-        </w:rPr>
-        <w:t xml:space="preserve"> must be shown on the class diagram. The classes specified in this section are those directly derived from the application domain (the </w:t>
-      </w:r>
-      <w:r>
-        <w:rPr>
-          <w:rFonts w:ascii="Arial" w:hAnsi="Arial"/>
-          <w:b/>
-          <w:bCs/>
-          <w:i/>
-          <w:iCs/>
-          <w:sz w:val="20"/>
-          <w:szCs w:val="20"/>
-        </w:rPr>
-        <w:t>entity classes</w:t>
-      </w:r>
-      <w:r>
-        <w:rPr>
-          <w:rFonts w:ascii="Arial" w:hAnsi="Arial"/>
-          <w:i/>
-          <w:iCs/>
-          <w:sz w:val="20"/>
-          <w:szCs w:val="20"/>
-        </w:rPr>
-        <w:t xml:space="preserve">). </w:t>
-      </w:r>
+        <w:rPr>
+          <w:lang w:val="nl-NL"/>
+        </w:rPr>
+      </w:pPr>
+      <w:r>
+        <w:rPr>
+          <w:noProof/>
+          <w:lang w:val="nl-NL"/>
+        </w:rPr>
+        <w:drawing>
+          <wp:inline distT="0" distB="0" distL="0" distR="0" wp14:anchorId="7F001A7C" wp14:editId="4A767F32">
+            <wp:extent cx="5486400" cy="6918960"/>
+            <wp:effectExtent l="0" t="0" r="0" b="2540"/>
+            <wp:docPr id="2" name="Picture 2"/>
+            <wp:cNvGraphicFramePr>
+              <a:graphicFrameLocks xmlns:a="http://schemas.openxmlformats.org/drawingml/2006/main" noChangeAspect="1"/>
+            </wp:cNvGraphicFramePr>
+            <a:graphic xmlns:a="http://schemas.openxmlformats.org/drawingml/2006/main">
+              <a:graphicData uri="http://schemas.openxmlformats.org/drawingml/2006/picture">
+                <pic:pic xmlns:pic="http://schemas.openxmlformats.org/drawingml/2006/picture">
+                  <pic:nvPicPr>
+                    <pic:cNvPr id="2" name="Screen Shot 2019-04-06 at 1.36.47 PM.png"/>
+                    <pic:cNvPicPr/>
+                  </pic:nvPicPr>
+                  <pic:blipFill>
+                    <a:blip r:embed="rId8">
+                      <a:extLst>
+                        <a:ext uri="{28A0092B-C50C-407E-A947-70E740481C1C}">
+                          <a14:useLocalDpi xmlns:a14="http://schemas.microsoft.com/office/drawing/2010/main" val="0"/>
+                        </a:ext>
+                      </a:extLst>
+                    </a:blip>
+                    <a:stretch>
+                      <a:fillRect/>
+                    </a:stretch>
+                  </pic:blipFill>
+                  <pic:spPr>
+                    <a:xfrm>
+                      <a:off x="0" y="0"/>
+                      <a:ext cx="5486400" cy="6918960"/>
+                    </a:xfrm>
+                    <a:prstGeom prst="rect">
+                      <a:avLst/>
+                    </a:prstGeom>
+                  </pic:spPr>
+                </pic:pic>
+              </a:graphicData>
+            </a:graphic>
+          </wp:inline>
+        </w:drawing>
+      </w:r>
+    </w:p>
+    <w:p>
+      <w:pPr>
+        <w:pStyle w:val="Body"/>
+        <w:rPr>
+          <w:lang w:val="nl-NL"/>
+        </w:rPr>
+      </w:pPr>
+    </w:p>
+    <w:p>
+      <w:pPr>
+        <w:pStyle w:val="Body"/>
+        <w:rPr>
+          <w:lang w:val="nl-NL"/>
+        </w:rPr>
+      </w:pPr>
+      <w:bookmarkStart w:id="0" w:name="_GoBack"/>
+      <w:bookmarkEnd w:id="0"/>
+    </w:p>
+    <w:p>
+      <w:pPr>
+        <w:pStyle w:val="Body"/>
+        <w:rPr>
+          <w:lang w:val="nl-NL"/>
+        </w:rPr>
+      </w:pPr>
     </w:p>
     <w:p>
       <w:pPr>
@@ -1014,34 +919,117 @@
     <w:p>
       <w:pPr>
         <w:pStyle w:val="Body"/>
-        <w:shd w:val="clear" w:color="auto" w:fill="FFFFFF"/>
-        <w:rPr>
-          <w:rFonts w:ascii="Arial" w:eastAsia="Arial" w:hAnsi="Arial" w:cs="Arial"/>
-          <w:i/>
-          <w:iCs/>
-          <w:sz w:val="20"/>
-          <w:szCs w:val="20"/>
-        </w:rPr>
-      </w:pPr>
-      <w:r>
-        <w:rPr>
-          <w:rFonts w:ascii="Arial" w:hAnsi="Arial"/>
-          <w:i/>
-          <w:iCs/>
-          <w:sz w:val="20"/>
-          <w:szCs w:val="20"/>
-        </w:rPr>
-        <w:t>Describe the environment in which the soft</w:t>
-      </w:r>
-      <w:r>
-        <w:rPr>
-          <w:rFonts w:ascii="Arial" w:hAnsi="Arial"/>
-          <w:i/>
-          <w:iCs/>
-          <w:sz w:val="20"/>
-          <w:szCs w:val="20"/>
-        </w:rPr>
-        <w:t>ware will operate, including the hardware platform, operating system and versions, and any other software components or applications with which it must peacefully coexist.</w:t>
+        <w:ind w:left="288"/>
+        <w:rPr>
+          <w:lang w:val="nl-NL"/>
+        </w:rPr>
+      </w:pPr>
+      <w:r>
+        <w:rPr>
+          <w:lang w:val="nl-NL"/>
+        </w:rPr>
+        <w:t xml:space="preserve">Hardware: </w:t>
+      </w:r>
+    </w:p>
+    <w:p>
+      <w:pPr>
+        <w:pStyle w:val="Body"/>
+        <w:ind w:left="288" w:firstLine="432"/>
+        <w:rPr>
+          <w:lang w:val="nl-NL"/>
+        </w:rPr>
+      </w:pPr>
+      <w:r>
+        <w:rPr>
+          <w:lang w:val="nl-NL"/>
+        </w:rPr>
+        <w:t xml:space="preserve">2x AMD </w:t>
+      </w:r>
+      <w:proofErr w:type="spellStart"/>
+      <w:r>
+        <w:rPr>
+          <w:lang w:val="nl-NL"/>
+        </w:rPr>
+        <w:t>Opteron</w:t>
+      </w:r>
+      <w:proofErr w:type="spellEnd"/>
+      <w:r>
+        <w:rPr>
+          <w:lang w:val="nl-NL"/>
+        </w:rPr>
+        <w:t xml:space="preserve"> 2216</w:t>
+      </w:r>
+    </w:p>
+    <w:p>
+      <w:pPr>
+        <w:pStyle w:val="Body"/>
+        <w:ind w:left="288" w:firstLine="432"/>
+        <w:rPr>
+          <w:lang w:val="nl-NL"/>
+        </w:rPr>
+      </w:pPr>
+      <w:r>
+        <w:rPr>
+          <w:lang w:val="nl-NL"/>
+        </w:rPr>
+        <w:t>6GB RAM</w:t>
+      </w:r>
+    </w:p>
+    <w:p>
+      <w:pPr>
+        <w:pStyle w:val="Body"/>
+        <w:rPr>
+          <w:lang w:val="nl-NL"/>
+        </w:rPr>
+      </w:pPr>
+      <w:r>
+        <w:rPr>
+          <w:lang w:val="nl-NL"/>
+        </w:rPr>
+        <w:t xml:space="preserve">OS: </w:t>
+      </w:r>
+    </w:p>
+    <w:p>
+      <w:pPr>
+        <w:pStyle w:val="Body"/>
+        <w:rPr>
+          <w:lang w:val="nl-NL"/>
+        </w:rPr>
+      </w:pPr>
+      <w:r>
+        <w:rPr>
+          <w:lang w:val="nl-NL"/>
+        </w:rPr>
+        <w:tab/>
+        <w:t>Ubuntu 64 bit</w:t>
+      </w:r>
+    </w:p>
+    <w:p>
+      <w:pPr>
+        <w:pStyle w:val="Body"/>
+        <w:rPr>
+          <w:lang w:val="nl-NL"/>
+        </w:rPr>
+      </w:pPr>
+      <w:r>
+        <w:rPr>
+          <w:lang w:val="nl-NL"/>
+        </w:rPr>
+        <w:tab/>
+      </w:r>
+      <w:proofErr w:type="spellStart"/>
+      <w:r>
+        <w:rPr>
+          <w:lang w:val="nl-NL"/>
+        </w:rPr>
+        <w:t>Kernal</w:t>
+      </w:r>
+      <w:proofErr w:type="spellEnd"/>
+      <w:r>
+        <w:rPr>
+          <w:lang w:val="nl-NL"/>
+        </w:rPr>
+        <w:t xml:space="preserve"> 4.4.0</w:t>
       </w:r>
     </w:p>
     <w:p>
@@ -1072,32 +1060,12 @@
           <w:sz w:val="20"/>
           <w:szCs w:val="20"/>
         </w:rPr>
-        <w:t xml:space="preserve">List any assumed factors (as opposed to known </w:t>
-      </w:r>
-      <w:r>
-        <w:rPr>
-          <w:rFonts w:ascii="Arial" w:hAnsi="Arial"/>
-          <w:i/>
-          <w:iCs/>
-          <w:sz w:val="20"/>
-          <w:szCs w:val="20"/>
-        </w:rPr>
-        <w:t>facts) that could affect the requirements stated in this document. These could include third-party or commercial components that you plan to use, issues around the development or operating environment, or constraints. The project could be affected if these</w:t>
-      </w:r>
-      <w:r>
-        <w:rPr>
-          <w:rFonts w:ascii="Arial" w:hAnsi="Arial"/>
-          <w:i/>
-          <w:iCs/>
-          <w:sz w:val="20"/>
-          <w:szCs w:val="20"/>
-        </w:rPr>
-        <w:t xml:space="preserve"> assumptions are incorrect, are not shared, or change. Also identify any dependencies the project has on external factors, such as software components that you intend to reuse from another project.</w:t>
+        <w:t>List any assumed factors (as opposed to known facts) that could affect the requirements stated in this document. These could include third-party or commercial components that you plan to use, issues around the development or operating environment, or constraints. The project could be affected if these assumptions are incorrect, are not shared, or change. Also identify any dependencies the project has on external factors, such as software components that you intend to reuse from another project.</w:t>
       </w:r>
     </w:p>
     <w:sectPr>
-      <w:headerReference w:type="default" r:id="rId8"/>
-      <w:footerReference w:type="default" r:id="rId9"/>
+      <w:headerReference w:type="default" r:id="rId9"/>
+      <w:footerReference w:type="default" r:id="rId10"/>
       <w:pgSz w:w="12240" w:h="15840"/>
       <w:pgMar w:top="1440" w:right="1800" w:bottom="1440" w:left="1800" w:header="720" w:footer="720" w:gutter="0"/>
       <w:cols w:space="720"/>
@@ -1448,7 +1416,7 @@
   <w:num w:numId="3">
     <w:abstractNumId w:val="0"/>
     <w:lvlOverride w:ilvl="0">
-      <w:lvl w:ilvl="0" w:tplc="AFE6BCD0">
+      <w:lvl w:ilvl="0" w:tplc="2BDCFE24">
         <w:start w:val="1"/>
         <w:numFmt w:val="decimal"/>
         <w:lvlText w:val="%1."/>
@@ -1479,7 +1447,7 @@
       </w:lvl>
     </w:lvlOverride>
     <w:lvlOverride w:ilvl="1">
-      <w:lvl w:ilvl="1" w:tplc="F50A45C6">
+      <w:lvl w:ilvl="1" w:tplc="6E3C4EE4">
         <w:start w:val="1"/>
         <w:numFmt w:val="lowerLetter"/>
         <w:lvlText w:val="%2."/>
@@ -1510,7 +1478,7 @@
       </w:lvl>
     </w:lvlOverride>
     <w:lvlOverride w:ilvl="2">
-      <w:lvl w:ilvl="2" w:tplc="4F3C06D0">
+      <w:lvl w:ilvl="2" w:tplc="D856F308">
         <w:start w:val="1"/>
         <w:numFmt w:val="lowerRoman"/>
         <w:lvlText w:val="%3."/>
@@ -1541,7 +1509,7 @@
       </w:lvl>
     </w:lvlOverride>
     <w:lvlOverride w:ilvl="3">
-      <w:lvl w:ilvl="3" w:tplc="C5389268">
+      <w:lvl w:ilvl="3" w:tplc="31389650">
         <w:start w:val="1"/>
         <w:numFmt w:val="decimal"/>
         <w:lvlText w:val="%4."/>
@@ -1572,7 +1540,7 @@
       </w:lvl>
     </w:lvlOverride>
     <w:lvlOverride w:ilvl="4">
-      <w:lvl w:ilvl="4" w:tplc="3D5A16B6">
+      <w:lvl w:ilvl="4" w:tplc="29C832B8">
         <w:start w:val="1"/>
         <w:numFmt w:val="lowerLetter"/>
         <w:lvlText w:val="%5."/>
@@ -1603,7 +1571,7 @@
       </w:lvl>
     </w:lvlOverride>
     <w:lvlOverride w:ilvl="5">
-      <w:lvl w:ilvl="5" w:tplc="B05892A4">
+      <w:lvl w:ilvl="5" w:tplc="24C885AC">
         <w:start w:val="1"/>
         <w:numFmt w:val="lowerRoman"/>
         <w:lvlText w:val="%6."/>
@@ -1634,7 +1602,7 @@
       </w:lvl>
     </w:lvlOverride>
     <w:lvlOverride w:ilvl="6">
-      <w:lvl w:ilvl="6" w:tplc="116A68B2">
+      <w:lvl w:ilvl="6" w:tplc="A29EFAE0">
         <w:start w:val="1"/>
         <w:numFmt w:val="decimal"/>
         <w:lvlText w:val="%7."/>
@@ -1665,7 +1633,7 @@
       </w:lvl>
     </w:lvlOverride>
     <w:lvlOverride w:ilvl="7">
-      <w:lvl w:ilvl="7" w:tplc="F822B730">
+      <w:lvl w:ilvl="7" w:tplc="02E45A02">
         <w:start w:val="1"/>
         <w:numFmt w:val="lowerLetter"/>
         <w:lvlText w:val="%8."/>
@@ -1696,7 +1664,7 @@
       </w:lvl>
     </w:lvlOverride>
     <w:lvlOverride w:ilvl="8">
-      <w:lvl w:ilvl="8" w:tplc="3068794C">
+      <w:lvl w:ilvl="8" w:tplc="7ED4FB90">
         <w:start w:val="1"/>
         <w:numFmt w:val="lowerRoman"/>
         <w:lvlText w:val="%9."/>

</xml_diff>

<commit_message>
Adds updated class diagram to SRDD, and adds PNG file of Class Diagram
</commit_message>
<xml_diff>
--- a/Documents/SRDD.docx
+++ b/Documents/SRDD.docx
@@ -1,13 +1,14 @@
 
 <file path=word/document.xml><?xml version="1.0" encoding="utf-8"?>
-<w:document xmlns:wpc="http://schemas.microsoft.com/office/word/2010/wordprocessingCanvas" xmlns:cx="http://schemas.microsoft.com/office/drawing/2014/chartex" xmlns:cx1="http://schemas.microsoft.com/office/drawing/2015/9/8/chartex" xmlns:cx2="http://schemas.microsoft.com/office/drawing/2015/10/21/chartex" xmlns:cx3="http://schemas.microsoft.com/office/drawing/2016/5/9/chartex" xmlns:cx4="http://schemas.microsoft.com/office/drawing/2016/5/10/chartex" xmlns:cx5="http://schemas.microsoft.com/office/drawing/2016/5/11/chartex" xmlns:cx6="http://schemas.microsoft.com/office/drawing/2016/5/12/chartex" xmlns:cx7="http://schemas.microsoft.com/office/drawing/2016/5/13/chartex" xmlns:cx8="http://schemas.microsoft.com/office/drawing/2016/5/14/chartex" xmlns:mc="http://schemas.openxmlformats.org/markup-compatibility/2006" xmlns:aink="http://schemas.microsoft.com/office/drawing/2016/ink" xmlns:am3d="http://schemas.microsoft.com/office/drawing/2017/model3d" xmlns:o="urn:schemas-microsoft-com:office:office" xmlns:r="http://schemas.openxmlformats.org/officeDocument/2006/relationships" xmlns:m="http://schemas.openxmlformats.org/officeDocument/2006/math" xmlns:v="urn:schemas-microsoft-com:vml" xmlns:wp14="http://schemas.microsoft.com/office/word/2010/wordprocessingDrawing" xmlns:wp="http://schemas.openxmlformats.org/drawingml/2006/wordprocessingDrawing" xmlns:w10="urn:schemas-microsoft-com:office:word" xmlns:w="http://schemas.openxmlformats.org/wordprocessingml/2006/main" xmlns:w14="http://schemas.microsoft.com/office/word/2010/wordml" xmlns:w15="http://schemas.microsoft.com/office/word/2012/wordml" xmlns:w16cid="http://schemas.microsoft.com/office/word/2016/wordml/cid" xmlns:w16se="http://schemas.microsoft.com/office/word/2015/wordml/symex" xmlns:wpg="http://schemas.microsoft.com/office/word/2010/wordprocessingGroup" xmlns:wpi="http://schemas.microsoft.com/office/word/2010/wordprocessingInk" xmlns:wne="http://schemas.microsoft.com/office/word/2006/wordml" xmlns:wps="http://schemas.microsoft.com/office/word/2010/wordprocessingShape" mc:Ignorable="w14 w15 w16se w16cid wp14">
+<w:document xmlns:o="urn:schemas-microsoft-com:office:office" xmlns:r="http://schemas.openxmlformats.org/officeDocument/2006/relationships" xmlns:v="urn:schemas-microsoft-com:vml" xmlns:w="http://schemas.openxmlformats.org/wordprocessingml/2006/main" xmlns:w10="urn:schemas-microsoft-com:office:word" xmlns:wp="http://schemas.openxmlformats.org/drawingml/2006/wordprocessingDrawing" xmlns:wps="http://schemas.microsoft.com/office/word/2010/wordprocessingShape" xmlns:wpg="http://schemas.microsoft.com/office/word/2010/wordprocessingGroup" xmlns:mc="http://schemas.openxmlformats.org/markup-compatibility/2006" xmlns:wp14="http://schemas.microsoft.com/office/word/2010/wordprocessingDrawing" xmlns:w14="http://schemas.microsoft.com/office/word/2010/wordml" mc:Ignorable="w14 wp14">
   <w:body>
     <w:p>
       <w:pPr>
         <w:pStyle w:val="Body"/>
         <w:jc w:val="center"/>
         <w:rPr>
-          <w:rFonts w:ascii="Arial" w:eastAsia="Arial" w:hAnsi="Arial" w:cs="Arial"/>
+          <w:rFonts w:ascii="Arial" w:hAnsi="Arial" w:eastAsia="Arial" w:cs="Arial"/>
+          <w:b/>
           <w:b/>
           <w:bCs/>
           <w:sz w:val="44"/>
@@ -30,20 +31,31 @@
         <w:pStyle w:val="Body"/>
         <w:jc w:val="center"/>
         <w:rPr>
-          <w:rFonts w:ascii="Arial" w:eastAsia="Arial" w:hAnsi="Arial" w:cs="Arial"/>
+          <w:rFonts w:ascii="Arial" w:hAnsi="Arial" w:eastAsia="Arial" w:cs="Arial"/>
+          <w:b/>
           <w:b/>
           <w:bCs/>
           <w:sz w:val="44"/>
           <w:szCs w:val="44"/>
         </w:rPr>
       </w:pPr>
+      <w:r>
+        <w:rPr>
+          <w:rFonts w:eastAsia="Arial" w:cs="Arial" w:ascii="Arial" w:hAnsi="Arial"/>
+          <w:b/>
+          <w:bCs/>
+          <w:sz w:val="44"/>
+          <w:szCs w:val="44"/>
+        </w:rPr>
+      </w:r>
     </w:p>
     <w:p>
       <w:pPr>
         <w:pStyle w:val="Body"/>
         <w:jc w:val="center"/>
         <w:rPr>
-          <w:rFonts w:ascii="Arial" w:eastAsia="Arial" w:hAnsi="Arial" w:cs="Arial"/>
+          <w:rFonts w:ascii="Arial" w:hAnsi="Arial" w:eastAsia="Arial" w:cs="Arial"/>
+          <w:b/>
           <w:b/>
           <w:bCs/>
           <w:sz w:val="44"/>
@@ -66,20 +78,31 @@
         <w:pStyle w:val="Body"/>
         <w:jc w:val="center"/>
         <w:rPr>
-          <w:rFonts w:ascii="Arial" w:eastAsia="Arial" w:hAnsi="Arial" w:cs="Arial"/>
+          <w:rFonts w:ascii="Arial" w:hAnsi="Arial" w:eastAsia="Arial" w:cs="Arial"/>
+          <w:b/>
           <w:b/>
           <w:bCs/>
           <w:sz w:val="44"/>
           <w:szCs w:val="44"/>
         </w:rPr>
       </w:pPr>
+      <w:r>
+        <w:rPr>
+          <w:rFonts w:eastAsia="Arial" w:cs="Arial" w:ascii="Arial" w:hAnsi="Arial"/>
+          <w:b/>
+          <w:bCs/>
+          <w:sz w:val="44"/>
+          <w:szCs w:val="44"/>
+        </w:rPr>
+      </w:r>
     </w:p>
     <w:p>
       <w:pPr>
         <w:pStyle w:val="Body"/>
         <w:jc w:val="center"/>
         <w:rPr>
-          <w:rFonts w:ascii="Arial" w:eastAsia="Arial" w:hAnsi="Arial" w:cs="Arial"/>
+          <w:rFonts w:ascii="Arial" w:hAnsi="Arial" w:eastAsia="Arial" w:cs="Arial"/>
+          <w:b/>
           <w:b/>
           <w:bCs/>
           <w:sz w:val="44"/>
@@ -102,46 +125,76 @@
         <w:pStyle w:val="Body"/>
         <w:jc w:val="center"/>
         <w:rPr>
-          <w:rFonts w:ascii="Arial" w:eastAsia="Arial" w:hAnsi="Arial" w:cs="Arial"/>
+          <w:rFonts w:ascii="Arial" w:hAnsi="Arial" w:eastAsia="Arial" w:cs="Arial"/>
+          <w:b/>
           <w:b/>
           <w:bCs/>
           <w:sz w:val="44"/>
           <w:szCs w:val="44"/>
         </w:rPr>
       </w:pPr>
-    </w:p>
-    <w:p>
-      <w:pPr>
-        <w:pStyle w:val="Body"/>
-        <w:jc w:val="center"/>
-        <w:rPr>
-          <w:rFonts w:ascii="Arial" w:eastAsia="Arial" w:hAnsi="Arial" w:cs="Arial"/>
+      <w:r>
+        <w:rPr>
+          <w:rFonts w:eastAsia="Arial" w:cs="Arial" w:ascii="Arial" w:hAnsi="Arial"/>
           <w:b/>
           <w:bCs/>
           <w:sz w:val="44"/>
           <w:szCs w:val="44"/>
         </w:rPr>
-      </w:pPr>
+      </w:r>
     </w:p>
     <w:p>
       <w:pPr>
         <w:pStyle w:val="Body"/>
         <w:jc w:val="center"/>
         <w:rPr>
-          <w:rFonts w:ascii="Arial" w:eastAsia="Arial" w:hAnsi="Arial" w:cs="Arial"/>
+          <w:rFonts w:ascii="Arial" w:hAnsi="Arial" w:eastAsia="Arial" w:cs="Arial"/>
+          <w:b/>
           <w:b/>
           <w:bCs/>
           <w:sz w:val="44"/>
           <w:szCs w:val="44"/>
         </w:rPr>
       </w:pPr>
+      <w:r>
+        <w:rPr>
+          <w:rFonts w:eastAsia="Arial" w:cs="Arial" w:ascii="Arial" w:hAnsi="Arial"/>
+          <w:b/>
+          <w:bCs/>
+          <w:sz w:val="44"/>
+          <w:szCs w:val="44"/>
+        </w:rPr>
+      </w:r>
     </w:p>
     <w:p>
       <w:pPr>
         <w:pStyle w:val="Body"/>
         <w:jc w:val="center"/>
         <w:rPr>
-          <w:rFonts w:ascii="Arial" w:eastAsia="Arial" w:hAnsi="Arial" w:cs="Arial"/>
+          <w:rFonts w:ascii="Arial" w:hAnsi="Arial" w:eastAsia="Arial" w:cs="Arial"/>
+          <w:b/>
+          <w:b/>
+          <w:bCs/>
+          <w:sz w:val="44"/>
+          <w:szCs w:val="44"/>
+        </w:rPr>
+      </w:pPr>
+      <w:r>
+        <w:rPr>
+          <w:rFonts w:eastAsia="Arial" w:cs="Arial" w:ascii="Arial" w:hAnsi="Arial"/>
+          <w:b/>
+          <w:bCs/>
+          <w:sz w:val="44"/>
+          <w:szCs w:val="44"/>
+        </w:rPr>
+      </w:r>
+    </w:p>
+    <w:p>
+      <w:pPr>
+        <w:pStyle w:val="Body"/>
+        <w:jc w:val="center"/>
+        <w:rPr>
+          <w:rFonts w:ascii="Arial" w:hAnsi="Arial" w:eastAsia="Arial" w:cs="Arial"/>
           <w:sz w:val="28"/>
           <w:szCs w:val="28"/>
         </w:rPr>
@@ -161,40 +214,61 @@
         <w:pStyle w:val="Body"/>
         <w:jc w:val="center"/>
         <w:rPr>
-          <w:rFonts w:ascii="Arial" w:eastAsia="Arial" w:hAnsi="Arial" w:cs="Arial"/>
+          <w:rFonts w:ascii="Arial" w:hAnsi="Arial" w:eastAsia="Arial" w:cs="Arial"/>
           <w:sz w:val="36"/>
           <w:szCs w:val="36"/>
         </w:rPr>
       </w:pPr>
+      <w:r>
+        <w:rPr>
+          <w:rFonts w:eastAsia="Arial" w:cs="Arial" w:ascii="Arial" w:hAnsi="Arial"/>
+          <w:sz w:val="36"/>
+          <w:szCs w:val="36"/>
+        </w:rPr>
+      </w:r>
     </w:p>
     <w:p>
       <w:pPr>
         <w:pStyle w:val="Body"/>
         <w:jc w:val="center"/>
         <w:rPr>
-          <w:rFonts w:ascii="Arial" w:eastAsia="Arial" w:hAnsi="Arial" w:cs="Arial"/>
+          <w:rFonts w:ascii="Arial" w:hAnsi="Arial" w:eastAsia="Arial" w:cs="Arial"/>
           <w:sz w:val="36"/>
           <w:szCs w:val="36"/>
         </w:rPr>
       </w:pPr>
+      <w:r>
+        <w:rPr>
+          <w:rFonts w:eastAsia="Arial" w:cs="Arial" w:ascii="Arial" w:hAnsi="Arial"/>
+          <w:sz w:val="36"/>
+          <w:szCs w:val="36"/>
+        </w:rPr>
+      </w:r>
     </w:p>
     <w:p>
       <w:pPr>
         <w:pStyle w:val="Body"/>
         <w:jc w:val="center"/>
         <w:rPr>
-          <w:rFonts w:ascii="Arial" w:eastAsia="Arial" w:hAnsi="Arial" w:cs="Arial"/>
+          <w:rFonts w:ascii="Arial" w:hAnsi="Arial" w:eastAsia="Arial" w:cs="Arial"/>
           <w:sz w:val="36"/>
           <w:szCs w:val="36"/>
         </w:rPr>
       </w:pPr>
+      <w:r>
+        <w:rPr>
+          <w:rFonts w:eastAsia="Arial" w:cs="Arial" w:ascii="Arial" w:hAnsi="Arial"/>
+          <w:sz w:val="36"/>
+          <w:szCs w:val="36"/>
+        </w:rPr>
+      </w:r>
     </w:p>
     <w:p>
       <w:pPr>
         <w:pStyle w:val="Body"/>
         <w:jc w:val="center"/>
         <w:rPr>
-          <w:rFonts w:ascii="Arial" w:eastAsia="Arial" w:hAnsi="Arial" w:cs="Arial"/>
+          <w:rFonts w:ascii="Arial" w:hAnsi="Arial" w:eastAsia="Arial" w:cs="Arial"/>
           <w:sz w:val="32"/>
           <w:szCs w:val="32"/>
         </w:rPr>
@@ -223,7 +297,7 @@
         <w:pStyle w:val="Body"/>
         <w:jc w:val="center"/>
         <w:rPr>
-          <w:rFonts w:ascii="Arial" w:eastAsia="Arial" w:hAnsi="Arial" w:cs="Arial"/>
+          <w:rFonts w:ascii="Arial" w:hAnsi="Arial" w:eastAsia="Arial" w:cs="Arial"/>
           <w:sz w:val="28"/>
           <w:szCs w:val="28"/>
         </w:rPr>
@@ -242,7 +316,7 @@
         <w:pStyle w:val="Body"/>
         <w:jc w:val="center"/>
         <w:rPr>
-          <w:rFonts w:ascii="Arial" w:eastAsia="Arial" w:hAnsi="Arial" w:cs="Arial"/>
+          <w:rFonts w:ascii="Arial" w:hAnsi="Arial" w:eastAsia="Arial" w:cs="Arial"/>
           <w:sz w:val="28"/>
           <w:szCs w:val="28"/>
         </w:rPr>
@@ -261,57 +335,74 @@
         <w:pStyle w:val="Body"/>
         <w:jc w:val="center"/>
         <w:rPr>
-          <w:rFonts w:ascii="Arial" w:eastAsia="Arial" w:hAnsi="Arial" w:cs="Arial"/>
+          <w:rFonts w:ascii="Arial" w:hAnsi="Arial" w:eastAsia="Arial" w:cs="Arial"/>
           <w:sz w:val="28"/>
           <w:szCs w:val="28"/>
         </w:rPr>
       </w:pPr>
-      <w:proofErr w:type="spellStart"/>
       <w:r>
         <w:rPr>
           <w:rFonts w:ascii="Arial" w:hAnsi="Arial"/>
           <w:sz w:val="28"/>
           <w:szCs w:val="28"/>
         </w:rPr>
-        <w:t>Keaun</w:t>
-      </w:r>
-      <w:proofErr w:type="spellEnd"/>
+        <w:t>Keaun Moughari</w:t>
+      </w:r>
+    </w:p>
+    <w:p>
+      <w:pPr>
+        <w:pStyle w:val="Body"/>
+        <w:jc w:val="center"/>
+        <w:rPr>
+          <w:rFonts w:ascii="Arial" w:hAnsi="Arial" w:eastAsia="Arial" w:cs="Arial"/>
+          <w:sz w:val="28"/>
+          <w:szCs w:val="28"/>
+        </w:rPr>
+      </w:pPr>
       <w:r>
         <w:rPr>
           <w:rFonts w:ascii="Arial" w:hAnsi="Arial"/>
           <w:sz w:val="28"/>
           <w:szCs w:val="28"/>
         </w:rPr>
-        <w:t xml:space="preserve"> </w:t>
-      </w:r>
-      <w:proofErr w:type="spellStart"/>
+        <w:t>Daniel Riley</w:t>
+      </w:r>
+    </w:p>
+    <w:p>
+      <w:pPr>
+        <w:pStyle w:val="Body"/>
+        <w:jc w:val="center"/>
+        <w:rPr>
+          <w:rFonts w:ascii="Arial" w:hAnsi="Arial" w:eastAsia="Arial" w:cs="Arial"/>
+          <w:sz w:val="28"/>
+          <w:szCs w:val="28"/>
+        </w:rPr>
+      </w:pPr>
       <w:r>
         <w:rPr>
           <w:rFonts w:ascii="Arial" w:hAnsi="Arial"/>
           <w:sz w:val="28"/>
           <w:szCs w:val="28"/>
         </w:rPr>
-        <w:t>Moughari</w:t>
-      </w:r>
-      <w:proofErr w:type="spellEnd"/>
+        <w:t>Hayden Rogers</w:t>
+      </w:r>
     </w:p>
     <w:p>
       <w:pPr>
         <w:pStyle w:val="Body"/>
         <w:jc w:val="center"/>
         <w:rPr>
-          <w:rFonts w:ascii="Arial" w:eastAsia="Arial" w:hAnsi="Arial" w:cs="Arial"/>
-          <w:sz w:val="28"/>
-          <w:szCs w:val="28"/>
-        </w:rPr>
-      </w:pPr>
-      <w:r>
-        <w:rPr>
-          <w:rFonts w:ascii="Arial" w:hAnsi="Arial"/>
-          <w:sz w:val="28"/>
-          <w:szCs w:val="28"/>
-        </w:rPr>
-        <w:t>Daniel Riley</w:t>
+          <w:rFonts w:ascii="Arial" w:hAnsi="Arial" w:eastAsia="Arial" w:cs="Arial"/>
+          <w:sz w:val="32"/>
+          <w:szCs w:val="32"/>
+        </w:rPr>
+      </w:pPr>
+      <w:r>
+        <w:rPr>
+          <w:rFonts w:eastAsia="Arial" w:cs="Arial" w:ascii="Arial" w:hAnsi="Arial"/>
+          <w:sz w:val="32"/>
+          <w:szCs w:val="32"/>
+        </w:rPr>
       </w:r>
     </w:p>
     <w:p>
@@ -319,18 +410,17 @@
         <w:pStyle w:val="Body"/>
         <w:jc w:val="center"/>
         <w:rPr>
-          <w:rFonts w:ascii="Arial" w:eastAsia="Arial" w:hAnsi="Arial" w:cs="Arial"/>
-          <w:sz w:val="28"/>
-          <w:szCs w:val="28"/>
-        </w:rPr>
-      </w:pPr>
-      <w:r>
-        <w:rPr>
-          <w:rFonts w:ascii="Arial" w:hAnsi="Arial"/>
-          <w:sz w:val="28"/>
-          <w:szCs w:val="28"/>
-        </w:rPr>
-        <w:t>Hayden Rogers</w:t>
+          <w:rFonts w:ascii="Arial" w:hAnsi="Arial" w:eastAsia="Arial" w:cs="Arial"/>
+          <w:sz w:val="36"/>
+          <w:szCs w:val="36"/>
+        </w:rPr>
+      </w:pPr>
+      <w:r>
+        <w:rPr>
+          <w:rFonts w:eastAsia="Arial" w:cs="Arial" w:ascii="Arial" w:hAnsi="Arial"/>
+          <w:sz w:val="36"/>
+          <w:szCs w:val="36"/>
+        </w:rPr>
       </w:r>
     </w:p>
     <w:p>
@@ -338,55 +428,47 @@
         <w:pStyle w:val="Body"/>
         <w:jc w:val="center"/>
         <w:rPr>
-          <w:rFonts w:ascii="Arial" w:eastAsia="Arial" w:hAnsi="Arial" w:cs="Arial"/>
-          <w:sz w:val="32"/>
-          <w:szCs w:val="32"/>
-        </w:rPr>
-      </w:pPr>
+          <w:rFonts w:ascii="Arial" w:hAnsi="Arial" w:eastAsia="Arial" w:cs="Arial"/>
+          <w:sz w:val="36"/>
+          <w:szCs w:val="36"/>
+        </w:rPr>
+      </w:pPr>
+      <w:r>
+        <w:rPr>
+          <w:rFonts w:eastAsia="Arial" w:cs="Arial" w:ascii="Arial" w:hAnsi="Arial"/>
+          <w:sz w:val="36"/>
+          <w:szCs w:val="36"/>
+        </w:rPr>
+      </w:r>
     </w:p>
     <w:p>
       <w:pPr>
         <w:pStyle w:val="Body"/>
         <w:jc w:val="center"/>
         <w:rPr>
-          <w:rFonts w:ascii="Arial" w:eastAsia="Arial" w:hAnsi="Arial" w:cs="Arial"/>
+          <w:rFonts w:ascii="Arial" w:hAnsi="Arial" w:eastAsia="Arial" w:cs="Arial"/>
           <w:sz w:val="36"/>
           <w:szCs w:val="36"/>
         </w:rPr>
       </w:pPr>
+      <w:r>
+        <w:rPr>
+          <w:rFonts w:eastAsia="Arial" w:cs="Arial" w:ascii="Arial" w:hAnsi="Arial"/>
+          <w:sz w:val="36"/>
+          <w:szCs w:val="36"/>
+        </w:rPr>
+      </w:r>
     </w:p>
     <w:p>
       <w:pPr>
         <w:pStyle w:val="Body"/>
         <w:jc w:val="center"/>
-        <w:rPr>
-          <w:rFonts w:ascii="Arial" w:eastAsia="Arial" w:hAnsi="Arial" w:cs="Arial"/>
-          <w:sz w:val="36"/>
-          <w:szCs w:val="36"/>
-        </w:rPr>
-      </w:pPr>
-    </w:p>
-    <w:p>
-      <w:pPr>
-        <w:pStyle w:val="Body"/>
-        <w:jc w:val="center"/>
-        <w:rPr>
-          <w:rFonts w:ascii="Arial" w:eastAsia="Arial" w:hAnsi="Arial" w:cs="Arial"/>
-          <w:sz w:val="36"/>
-          <w:szCs w:val="36"/>
-        </w:rPr>
-      </w:pPr>
-    </w:p>
-    <w:p>
-      <w:pPr>
-        <w:pStyle w:val="Body"/>
-        <w:jc w:val="center"/>
-      </w:pPr>
-      <w:r>
-        <w:rPr>
-          <w:sz w:val="36"/>
-          <w:szCs w:val="36"/>
-        </w:rPr>
+        <w:rPr/>
+      </w:pPr>
+      <w:r>
+        <w:rPr/>
+      </w:r>
+      <w:r>
         <w:br w:type="page"/>
       </w:r>
     </w:p>
@@ -395,21 +477,18 @@
         <w:pStyle w:val="Heading"/>
         <w:numPr>
           <w:ilvl w:val="0"/>
-          <w:numId w:val="2"/>
+          <w:numId w:val="1"/>
         </w:numPr>
         <w:rPr>
-          <w:rFonts w:ascii="Calibri" w:eastAsia="Calibri" w:hAnsi="Calibri" w:cs="Calibri"/>
-        </w:rPr>
-      </w:pPr>
-      <w:proofErr w:type="spellStart"/>
+          <w:rFonts w:ascii="Calibri" w:hAnsi="Calibri" w:eastAsia="Calibri" w:cs="Calibri"/>
+        </w:rPr>
+      </w:pPr>
       <w:r>
         <w:rPr>
           <w:rFonts w:eastAsia="Calibri" w:cs="Calibri"/>
         </w:rPr>
-        <w:lastRenderedPageBreak/>
         <w:t>Overview</w:t>
       </w:r>
-      <w:proofErr w:type="spellEnd"/>
     </w:p>
     <w:p>
       <w:pPr>
@@ -423,27 +502,7 @@
         <w:rPr>
           <w:rFonts w:ascii="Arial" w:hAnsi="Arial"/>
         </w:rPr>
-        <w:t xml:space="preserve">The </w:t>
-      </w:r>
-      <w:r>
-        <w:rPr>
-          <w:rFonts w:ascii="Arial" w:hAnsi="Arial"/>
-        </w:rPr>
-        <w:t xml:space="preserve">Programming Contest Suite will be used for the </w:t>
-      </w:r>
-      <w:proofErr w:type="spellStart"/>
-      <w:r>
-        <w:rPr>
-          <w:rFonts w:ascii="Arial" w:hAnsi="Arial"/>
-        </w:rPr>
-        <w:t>semesterly</w:t>
-      </w:r>
-      <w:proofErr w:type="spellEnd"/>
-      <w:r>
-        <w:rPr>
-          <w:rFonts w:ascii="Arial" w:hAnsi="Arial"/>
-        </w:rPr>
-        <w:t xml:space="preserve"> FSU ACM Programming Contest. The system will consist of several components used for different phases of the contest progress. The Suite will allow participants to register for the contest, and form teams with other participants. The participant will also be able to select the computer science department courses in which he or she is currently enrolled, in order to potentially receive extra credit for contest participation.</w:t>
+        <w:t>The Programming Contest Suite will be used for the semesterly FSU ACM Programming Contest. The system will consist of several components used for different phases of the contest progress. The Suite will allow participants to register for the contest, and form teams with other participants. The participant will also be able to select the computer science department courses in which he or she is currently enrolled, in order to potentially receive extra credit for contest participation.</w:t>
       </w:r>
     </w:p>
     <w:p>
@@ -458,79 +517,7 @@
         <w:rPr>
           <w:rFonts w:ascii="Arial" w:hAnsi="Arial"/>
         </w:rPr>
-        <w:t xml:space="preserve">All necessary information will be automatically exported </w:t>
-      </w:r>
-      <w:r>
-        <w:rPr>
-          <w:rFonts w:ascii="Arial" w:hAnsi="Arial"/>
-        </w:rPr>
-        <w:t xml:space="preserve">from the registration database </w:t>
-      </w:r>
-      <w:r>
-        <w:rPr>
-          <w:rFonts w:ascii="Arial" w:hAnsi="Arial"/>
-        </w:rPr>
-        <w:t xml:space="preserve">to </w:t>
-      </w:r>
-      <w:r>
-        <w:rPr>
-          <w:rFonts w:ascii="Arial" w:hAnsi="Arial"/>
-        </w:rPr>
-        <w:t xml:space="preserve">the </w:t>
-      </w:r>
-      <w:proofErr w:type="spellStart"/>
-      <w:r>
-        <w:rPr>
-          <w:rFonts w:ascii="Arial" w:hAnsi="Arial"/>
-        </w:rPr>
-        <w:t>DomJudge</w:t>
-      </w:r>
-      <w:proofErr w:type="spellEnd"/>
-      <w:r>
-        <w:rPr>
-          <w:rFonts w:ascii="Arial" w:hAnsi="Arial"/>
-        </w:rPr>
-        <w:t xml:space="preserve"> contest judging database. The Suite will also allow </w:t>
-      </w:r>
-      <w:proofErr w:type="spellStart"/>
-      <w:r>
-        <w:rPr>
-          <w:rFonts w:ascii="Arial" w:hAnsi="Arial"/>
-        </w:rPr>
-        <w:t>FSUCard</w:t>
-      </w:r>
-      <w:proofErr w:type="spellEnd"/>
-      <w:r>
-        <w:rPr>
-          <w:rFonts w:ascii="Arial" w:hAnsi="Arial"/>
-        </w:rPr>
-        <w:t xml:space="preserve"> sign in on the day of the contest. Once the contest concludes, the results </w:t>
-      </w:r>
-      <w:r>
-        <w:rPr>
-          <w:rFonts w:ascii="Arial" w:hAnsi="Arial"/>
-        </w:rPr>
-        <w:t>of the contest will automatically be emailed to the computer science department faculty. The faculty member will be able to see the which students in his or her class(</w:t>
-      </w:r>
-      <w:proofErr w:type="spellStart"/>
-      <w:r>
-        <w:rPr>
-          <w:rFonts w:ascii="Arial" w:hAnsi="Arial"/>
-        </w:rPr>
-        <w:t>es</w:t>
-      </w:r>
-      <w:proofErr w:type="spellEnd"/>
-      <w:r>
-        <w:rPr>
-          <w:rFonts w:ascii="Arial" w:hAnsi="Arial"/>
-        </w:rPr>
-        <w:t>) participated, and how many questions were correctly answered.</w:t>
-      </w:r>
-      <w:r>
-        <w:rPr>
-          <w:rFonts w:ascii="Arial" w:hAnsi="Arial"/>
-        </w:rPr>
-        <w:t xml:space="preserve">  </w:t>
+        <w:t xml:space="preserve">All necessary information will be automatically exported from the registration database to the DomJudge contest judging database. The Suite will also allow FSUCard sign in on the day of the contest. Once the contest concludes, the results of the contest will automatically be emailed to the computer science department faculty. The faculty member will be able to see the which students in his or her class(es) participated, and how many questions were correctly answered.  </w:t>
       </w:r>
     </w:p>
     <w:p>
@@ -538,10 +525,10 @@
         <w:pStyle w:val="Heading"/>
         <w:numPr>
           <w:ilvl w:val="0"/>
-          <w:numId w:val="2"/>
+          <w:numId w:val="1"/>
         </w:numPr>
         <w:rPr>
-          <w:rFonts w:ascii="Calibri" w:eastAsia="Calibri" w:hAnsi="Calibri" w:cs="Calibri"/>
+          <w:rFonts w:ascii="Calibri" w:hAnsi="Calibri" w:eastAsia="Calibri" w:cs="Calibri"/>
           <w:lang w:val="en-US"/>
         </w:rPr>
       </w:pPr>
@@ -558,7 +545,8 @@
         <w:pStyle w:val="Body"/>
         <w:shd w:val="clear" w:color="auto" w:fill="FFFFFF"/>
         <w:rPr>
-          <w:rFonts w:ascii="Arial" w:eastAsia="Arial" w:hAnsi="Arial" w:cs="Arial"/>
+          <w:rFonts w:ascii="Arial" w:hAnsi="Arial" w:eastAsia="Arial" w:cs="Arial"/>
+          <w:i/>
           <w:i/>
           <w:iCs/>
           <w:sz w:val="20"/>
@@ -597,7 +585,6 @@
         </w:rPr>
         <w:t xml:space="preserve"> in sentences identified by numbers and for each requirement state if it is of high, medium, or low priority. Each functional requirement is something that the system </w:t>
       </w:r>
-      <w:proofErr w:type="spellStart"/>
       <w:r>
         <w:rPr>
           <w:rFonts w:ascii="Arial" w:hAnsi="Arial"/>
@@ -609,7 +596,6 @@
         </w:rPr>
         <w:t>shall</w:t>
       </w:r>
-      <w:proofErr w:type="spellEnd"/>
       <w:r>
         <w:rPr>
           <w:rFonts w:ascii="Arial" w:hAnsi="Arial"/>
@@ -647,10 +633,10 @@
         <w:pStyle w:val="Heading"/>
         <w:numPr>
           <w:ilvl w:val="0"/>
-          <w:numId w:val="2"/>
+          <w:numId w:val="1"/>
         </w:numPr>
         <w:rPr>
-          <w:rFonts w:ascii="Calibri" w:eastAsia="Calibri" w:hAnsi="Calibri" w:cs="Calibri"/>
+          <w:rFonts w:ascii="Calibri" w:hAnsi="Calibri" w:eastAsia="Calibri" w:cs="Calibri"/>
           <w:lang w:val="en-US"/>
         </w:rPr>
       </w:pPr>
@@ -673,7 +659,7 @@
         <w:pStyle w:val="Body"/>
         <w:shd w:val="clear" w:color="auto" w:fill="FFFFFF"/>
         <w:rPr>
-          <w:rFonts w:ascii="Lucida Grande" w:eastAsia="Lucida Grande" w:hAnsi="Lucida Grande" w:cs="Lucida Grande"/>
+          <w:rFonts w:ascii="Lucida Grande" w:hAnsi="Lucida Grande" w:eastAsia="Lucida Grande" w:cs="Lucida Grande"/>
         </w:rPr>
       </w:pPr>
       <w:r>
@@ -714,7 +700,7 @@
         <w:pStyle w:val="Heading"/>
         <w:numPr>
           <w:ilvl w:val="0"/>
-          <w:numId w:val="2"/>
+          <w:numId w:val="1"/>
         </w:numPr>
         <w:rPr>
           <w:rFonts w:eastAsia="Calibri" w:cs="Calibri"/>
@@ -725,7 +711,6 @@
           <w:rFonts w:eastAsia="Calibri" w:cs="Calibri"/>
           <w:lang w:val="en-US"/>
         </w:rPr>
-        <w:lastRenderedPageBreak/>
         <w:t>Use Case Diagram</w:t>
       </w:r>
       <w:r>
@@ -743,15 +728,12 @@
         </w:rPr>
       </w:pPr>
       <w:r>
-        <w:rPr>
-          <w:noProof/>
-          <w:lang w:val="nl-NL"/>
-        </w:rPr>
+        <w:rPr/>
         <w:drawing>
-          <wp:inline distT="0" distB="0" distL="0" distR="0" wp14:anchorId="74CFBA30" wp14:editId="185B3640">
+          <wp:inline distT="0" distB="1270" distL="0" distR="0">
             <wp:extent cx="5486400" cy="5688330"/>
-            <wp:effectExtent l="0" t="0" r="0" b="1270"/>
-            <wp:docPr id="1" name="Picture 1"/>
+            <wp:effectExtent l="0" t="0" r="0" b="0"/>
+            <wp:docPr id="1" name="Picture 1" descr=""/>
             <wp:cNvGraphicFramePr>
               <a:graphicFrameLocks xmlns:a="http://schemas.openxmlformats.org/drawingml/2006/main" noChangeAspect="1"/>
             </wp:cNvGraphicFramePr>
@@ -759,22 +741,18 @@
               <a:graphicData uri="http://schemas.openxmlformats.org/drawingml/2006/picture">
                 <pic:pic xmlns:pic="http://schemas.openxmlformats.org/drawingml/2006/picture">
                   <pic:nvPicPr>
-                    <pic:cNvPr id="1" name="Screen Shot 2019-04-05 at 1.02.01 PM.png"/>
-                    <pic:cNvPicPr/>
+                    <pic:cNvPr id="1" name="Picture 1" descr=""/>
+                    <pic:cNvPicPr>
+                      <a:picLocks noChangeAspect="1" noChangeArrowheads="1"/>
+                    </pic:cNvPicPr>
                   </pic:nvPicPr>
                   <pic:blipFill>
-                    <a:blip r:embed="rId7">
-                      <a:extLst>
-                        <a:ext uri="{28A0092B-C50C-407E-A947-70E740481C1C}">
-                          <a14:useLocalDpi xmlns:a14="http://schemas.microsoft.com/office/drawing/2010/main" val="0"/>
-                        </a:ext>
-                      </a:extLst>
-                    </a:blip>
+                    <a:blip r:embed="rId2"/>
                     <a:stretch>
                       <a:fillRect/>
                     </a:stretch>
                   </pic:blipFill>
-                  <pic:spPr>
+                  <pic:spPr bwMode="auto">
                     <a:xfrm>
                       <a:off x="0" y="0"/>
                       <a:ext cx="5486400" cy="5688330"/>
@@ -795,7 +773,7 @@
         <w:pStyle w:val="Heading"/>
         <w:numPr>
           <w:ilvl w:val="0"/>
-          <w:numId w:val="2"/>
+          <w:numId w:val="1"/>
         </w:numPr>
         <w:rPr>
           <w:rFonts w:eastAsia="Calibri" w:cs="Calibri"/>
@@ -806,7 +784,6 @@
           <w:rFonts w:eastAsia="Calibri" w:cs="Calibri"/>
           <w:lang w:val="en-US"/>
         </w:rPr>
-        <w:lastRenderedPageBreak/>
         <w:t>Class Diagram</w:t>
       </w:r>
       <w:r>
@@ -825,14 +802,21 @@
       </w:pPr>
       <w:r>
         <w:rPr>
-          <w:noProof/>
           <w:lang w:val="nl-NL"/>
         </w:rPr>
         <w:drawing>
-          <wp:inline distT="0" distB="0" distL="0" distR="0" wp14:anchorId="7F001A7C" wp14:editId="4A767F32">
-            <wp:extent cx="5486400" cy="6918960"/>
-            <wp:effectExtent l="0" t="0" r="0" b="2540"/>
-            <wp:docPr id="2" name="Picture 2"/>
+          <wp:anchor behindDoc="0" distT="0" distB="0" distL="0" distR="0" simplePos="0" locked="0" layoutInCell="1" allowOverlap="1" relativeHeight="3">
+            <wp:simplePos x="0" y="0"/>
+            <wp:positionH relativeFrom="column">
+              <wp:align>center</wp:align>
+            </wp:positionH>
+            <wp:positionV relativeFrom="paragraph">
+              <wp:posOffset>635</wp:posOffset>
+            </wp:positionV>
+            <wp:extent cx="6086475" cy="8006080"/>
+            <wp:effectExtent l="0" t="0" r="0" b="0"/>
+            <wp:wrapSquare wrapText="largest"/>
+            <wp:docPr id="2" name="Image1" descr=""/>
             <wp:cNvGraphicFramePr>
               <a:graphicFrameLocks xmlns:a="http://schemas.openxmlformats.org/drawingml/2006/main" noChangeAspect="1"/>
             </wp:cNvGraphicFramePr>
@@ -840,25 +824,21 @@
               <a:graphicData uri="http://schemas.openxmlformats.org/drawingml/2006/picture">
                 <pic:pic xmlns:pic="http://schemas.openxmlformats.org/drawingml/2006/picture">
                   <pic:nvPicPr>
-                    <pic:cNvPr id="2" name="Screen Shot 2019-04-06 at 1.36.47 PM.png"/>
-                    <pic:cNvPicPr/>
+                    <pic:cNvPr id="2" name="Image1" descr=""/>
+                    <pic:cNvPicPr>
+                      <a:picLocks noChangeAspect="1" noChangeArrowheads="1"/>
+                    </pic:cNvPicPr>
                   </pic:nvPicPr>
                   <pic:blipFill>
-                    <a:blip r:embed="rId8">
-                      <a:extLst>
-                        <a:ext uri="{28A0092B-C50C-407E-A947-70E740481C1C}">
-                          <a14:useLocalDpi xmlns:a14="http://schemas.microsoft.com/office/drawing/2010/main" val="0"/>
-                        </a:ext>
-                      </a:extLst>
-                    </a:blip>
+                    <a:blip r:embed="rId3"/>
                     <a:stretch>
                       <a:fillRect/>
                     </a:stretch>
                   </pic:blipFill>
-                  <pic:spPr>
+                  <pic:spPr bwMode="auto">
                     <a:xfrm>
                       <a:off x="0" y="0"/>
-                      <a:ext cx="5486400" cy="6918960"/>
+                      <a:ext cx="6086475" cy="8006080"/>
                     </a:xfrm>
                     <a:prstGeom prst="rect">
                       <a:avLst/>
@@ -867,9 +847,12 @@
                 </pic:pic>
               </a:graphicData>
             </a:graphic>
-          </wp:inline>
+          </wp:anchor>
         </w:drawing>
       </w:r>
+      <w:bookmarkStart w:id="0" w:name="_GoBack"/>
+      <w:bookmarkStart w:id="1" w:name="_GoBack"/>
+      <w:bookmarkEnd w:id="1"/>
     </w:p>
     <w:p>
       <w:pPr>
@@ -878,48 +861,36 @@
           <w:lang w:val="nl-NL"/>
         </w:rPr>
       </w:pPr>
-    </w:p>
-    <w:p>
-      <w:pPr>
-        <w:pStyle w:val="Body"/>
+      <w:r>
         <w:rPr>
           <w:lang w:val="nl-NL"/>
         </w:rPr>
-      </w:pPr>
-      <w:bookmarkStart w:id="0" w:name="_GoBack"/>
-      <w:bookmarkEnd w:id="0"/>
-    </w:p>
-    <w:p>
-      <w:pPr>
-        <w:pStyle w:val="Body"/>
-        <w:rPr>
-          <w:lang w:val="nl-NL"/>
-        </w:rPr>
-      </w:pPr>
+      </w:r>
     </w:p>
     <w:p>
       <w:pPr>
         <w:pStyle w:val="Heading"/>
         <w:numPr>
           <w:ilvl w:val="0"/>
-          <w:numId w:val="3"/>
+          <w:numId w:val="1"/>
         </w:numPr>
+        <w:rPr/>
       </w:pPr>
       <w:r>
         <w:rPr>
           <w:lang w:val="en-US"/>
         </w:rPr>
-        <w:lastRenderedPageBreak/>
         <w:t>Operating Environment</w:t>
       </w:r>
       <w:r>
+        <w:rPr/>
         <w:t> </w:t>
       </w:r>
     </w:p>
     <w:p>
       <w:pPr>
         <w:pStyle w:val="Body"/>
-        <w:ind w:left="288"/>
+        <w:ind w:left="288" w:hanging="0"/>
         <w:rPr>
           <w:lang w:val="nl-NL"/>
         </w:rPr>
@@ -943,21 +914,7 @@
         <w:rPr>
           <w:lang w:val="nl-NL"/>
         </w:rPr>
-        <w:t xml:space="preserve">2x AMD </w:t>
-      </w:r>
-      <w:proofErr w:type="spellStart"/>
-      <w:r>
-        <w:rPr>
-          <w:lang w:val="nl-NL"/>
-        </w:rPr>
-        <w:t>Opteron</w:t>
-      </w:r>
-      <w:proofErr w:type="spellEnd"/>
-      <w:r>
-        <w:rPr>
-          <w:lang w:val="nl-NL"/>
-        </w:rPr>
-        <w:t xml:space="preserve"> 2216</w:t>
+        <w:t>2x AMD Opteron 2216</w:t>
       </w:r>
     </w:p>
     <w:p>
@@ -1016,20 +973,7 @@
           <w:lang w:val="nl-NL"/>
         </w:rPr>
         <w:tab/>
-      </w:r>
-      <w:proofErr w:type="spellStart"/>
-      <w:r>
-        <w:rPr>
-          <w:lang w:val="nl-NL"/>
-        </w:rPr>
-        <w:t>Kernal</w:t>
-      </w:r>
-      <w:proofErr w:type="spellEnd"/>
-      <w:r>
-        <w:rPr>
-          <w:lang w:val="nl-NL"/>
-        </w:rPr>
-        <w:t xml:space="preserve"> 4.4.0</w:t>
+        <w:t>Kernal 4.4.0</w:t>
       </w:r>
     </w:p>
     <w:p>
@@ -1037,8 +981,9 @@
         <w:pStyle w:val="Heading"/>
         <w:numPr>
           <w:ilvl w:val="0"/>
-          <w:numId w:val="3"/>
+          <w:numId w:val="1"/>
         </w:numPr>
+        <w:rPr/>
       </w:pPr>
       <w:r>
         <w:rPr>
@@ -1051,6 +996,7 @@
       <w:pPr>
         <w:pStyle w:val="Body"/>
         <w:shd w:val="clear" w:color="auto" w:fill="FFFFFF"/>
+        <w:rPr/>
       </w:pPr>
       <w:r>
         <w:rPr>
@@ -1064,88 +1010,52 @@
       </w:r>
     </w:p>
     <w:sectPr>
-      <w:headerReference w:type="default" r:id="rId9"/>
-      <w:footerReference w:type="default" r:id="rId10"/>
+      <w:headerReference w:type="default" r:id="rId4"/>
+      <w:footerReference w:type="default" r:id="rId5"/>
+      <w:type w:val="nextPage"/>
       <w:pgSz w:w="12240" w:h="15840"/>
-      <w:pgMar w:top="1440" w:right="1800" w:bottom="1440" w:left="1800" w:header="720" w:footer="720" w:gutter="0"/>
-      <w:cols w:space="720"/>
+      <w:pgMar w:left="1800" w:right="1800" w:header="720" w:top="1440" w:footer="720" w:bottom="1440" w:gutter="0"/>
+      <w:pgNumType w:fmt="decimal"/>
+      <w:formProt w:val="false"/>
+      <w:textDirection w:val="lrTb"/>
+      <w:docGrid w:type="default" w:linePitch="100" w:charSpace="0"/>
     </w:sectPr>
   </w:body>
 </w:document>
 </file>
 
-<file path=word/endnotes.xml><?xml version="1.0" encoding="utf-8"?>
-<w:endnotes xmlns:wpc="http://schemas.microsoft.com/office/word/2010/wordprocessingCanvas" xmlns:cx="http://schemas.microsoft.com/office/drawing/2014/chartex" xmlns:cx1="http://schemas.microsoft.com/office/drawing/2015/9/8/chartex" xmlns:cx2="http://schemas.microsoft.com/office/drawing/2015/10/21/chartex" xmlns:cx3="http://schemas.microsoft.com/office/drawing/2016/5/9/chartex" xmlns:cx4="http://schemas.microsoft.com/office/drawing/2016/5/10/chartex" xmlns:cx5="http://schemas.microsoft.com/office/drawing/2016/5/11/chartex" xmlns:cx6="http://schemas.microsoft.com/office/drawing/2016/5/12/chartex" xmlns:cx7="http://schemas.microsoft.com/office/drawing/2016/5/13/chartex" xmlns:cx8="http://schemas.microsoft.com/office/drawing/2016/5/14/chartex" xmlns:mc="http://schemas.openxmlformats.org/markup-compatibility/2006" xmlns:aink="http://schemas.microsoft.com/office/drawing/2016/ink" xmlns:am3d="http://schemas.microsoft.com/office/drawing/2017/model3d" xmlns:o="urn:schemas-microsoft-com:office:office" xmlns:r="http://schemas.openxmlformats.org/officeDocument/2006/relationships" xmlns:m="http://schemas.openxmlformats.org/officeDocument/2006/math" xmlns:v="urn:schemas-microsoft-com:vml" xmlns:wp14="http://schemas.microsoft.com/office/word/2010/wordprocessingDrawing" xmlns:wp="http://schemas.openxmlformats.org/drawingml/2006/wordprocessingDrawing" xmlns:w10="urn:schemas-microsoft-com:office:word" xmlns:w="http://schemas.openxmlformats.org/wordprocessingml/2006/main" xmlns:w14="http://schemas.microsoft.com/office/word/2010/wordml" xmlns:w15="http://schemas.microsoft.com/office/word/2012/wordml" xmlns:w16cid="http://schemas.microsoft.com/office/word/2016/wordml/cid" xmlns:w16se="http://schemas.microsoft.com/office/word/2015/wordml/symex" xmlns:wpg="http://schemas.microsoft.com/office/word/2010/wordprocessingGroup" xmlns:wpi="http://schemas.microsoft.com/office/word/2010/wordprocessingInk" xmlns:wne="http://schemas.microsoft.com/office/word/2006/wordml" xmlns:wps="http://schemas.microsoft.com/office/word/2010/wordprocessingShape" mc:Ignorable="w14 w15 w16se w16cid wp14">
-  <w:endnote w:type="separator" w:id="-1">
-    <w:p>
-      <w:r>
-        <w:separator/>
-      </w:r>
-    </w:p>
-  </w:endnote>
-  <w:endnote w:type="continuationSeparator" w:id="0">
-    <w:p>
-      <w:r>
-        <w:continuationSeparator/>
-      </w:r>
-    </w:p>
-  </w:endnote>
-</w:endnotes>
-</file>
-
 <file path=word/footer1.xml><?xml version="1.0" encoding="utf-8"?>
-<w:ftr xmlns:wpc="http://schemas.microsoft.com/office/word/2010/wordprocessingCanvas" xmlns:cx="http://schemas.microsoft.com/office/drawing/2014/chartex" xmlns:cx1="http://schemas.microsoft.com/office/drawing/2015/9/8/chartex" xmlns:cx2="http://schemas.microsoft.com/office/drawing/2015/10/21/chartex" xmlns:cx3="http://schemas.microsoft.com/office/drawing/2016/5/9/chartex" xmlns:cx4="http://schemas.microsoft.com/office/drawing/2016/5/10/chartex" xmlns:cx5="http://schemas.microsoft.com/office/drawing/2016/5/11/chartex" xmlns:cx6="http://schemas.microsoft.com/office/drawing/2016/5/12/chartex" xmlns:cx7="http://schemas.microsoft.com/office/drawing/2016/5/13/chartex" xmlns:cx8="http://schemas.microsoft.com/office/drawing/2016/5/14/chartex" xmlns:mc="http://schemas.openxmlformats.org/markup-compatibility/2006" xmlns:aink="http://schemas.microsoft.com/office/drawing/2016/ink" xmlns:am3d="http://schemas.microsoft.com/office/drawing/2017/model3d" xmlns:o="urn:schemas-microsoft-com:office:office" xmlns:r="http://schemas.openxmlformats.org/officeDocument/2006/relationships" xmlns:m="http://schemas.openxmlformats.org/officeDocument/2006/math" xmlns:v="urn:schemas-microsoft-com:vml" xmlns:wp14="http://schemas.microsoft.com/office/word/2010/wordprocessingDrawing" xmlns:wp="http://schemas.openxmlformats.org/drawingml/2006/wordprocessingDrawing" xmlns:w10="urn:schemas-microsoft-com:office:word" xmlns:w="http://schemas.openxmlformats.org/wordprocessingml/2006/main" xmlns:w14="http://schemas.microsoft.com/office/word/2010/wordml" xmlns:w15="http://schemas.microsoft.com/office/word/2012/wordml" xmlns:w16cid="http://schemas.microsoft.com/office/word/2016/wordml/cid" xmlns:w16se="http://schemas.microsoft.com/office/word/2015/wordml/symex" xmlns:wpg="http://schemas.microsoft.com/office/word/2010/wordprocessingGroup" xmlns:wpi="http://schemas.microsoft.com/office/word/2010/wordprocessingInk" xmlns:wne="http://schemas.microsoft.com/office/word/2006/wordml" xmlns:wps="http://schemas.microsoft.com/office/word/2010/wordprocessingShape" mc:Ignorable="w14 w15 w16se w16cid wp14">
+<w:ftr xmlns:o="urn:schemas-microsoft-com:office:office" xmlns:r="http://schemas.openxmlformats.org/officeDocument/2006/relationships" xmlns:v="urn:schemas-microsoft-com:vml" xmlns:w="http://schemas.openxmlformats.org/wordprocessingml/2006/main" xmlns:w10="urn:schemas-microsoft-com:office:word" xmlns:wp="http://schemas.openxmlformats.org/drawingml/2006/wordprocessingDrawing" xmlns:wps="http://schemas.microsoft.com/office/word/2010/wordprocessingShape" xmlns:wpg="http://schemas.microsoft.com/office/word/2010/wordprocessingGroup" xmlns:mc="http://schemas.openxmlformats.org/markup-compatibility/2006" xmlns:wp14="http://schemas.microsoft.com/office/word/2010/wordprocessingDrawing" xmlns:w14="http://schemas.microsoft.com/office/word/2010/wordml" mc:Ignorable="w14 wp14">
   <w:p>
     <w:pPr>
       <w:pStyle w:val="HeaderFooter"/>
+      <w:rPr/>
     </w:pPr>
+    <w:r>
+      <w:rPr/>
+    </w:r>
   </w:p>
 </w:ftr>
 </file>
 
-<file path=word/footnotes.xml><?xml version="1.0" encoding="utf-8"?>
-<w:footnotes xmlns:wpc="http://schemas.microsoft.com/office/word/2010/wordprocessingCanvas" xmlns:cx="http://schemas.microsoft.com/office/drawing/2014/chartex" xmlns:cx1="http://schemas.microsoft.com/office/drawing/2015/9/8/chartex" xmlns:cx2="http://schemas.microsoft.com/office/drawing/2015/10/21/chartex" xmlns:cx3="http://schemas.microsoft.com/office/drawing/2016/5/9/chartex" xmlns:cx4="http://schemas.microsoft.com/office/drawing/2016/5/10/chartex" xmlns:cx5="http://schemas.microsoft.com/office/drawing/2016/5/11/chartex" xmlns:cx6="http://schemas.microsoft.com/office/drawing/2016/5/12/chartex" xmlns:cx7="http://schemas.microsoft.com/office/drawing/2016/5/13/chartex" xmlns:cx8="http://schemas.microsoft.com/office/drawing/2016/5/14/chartex" xmlns:mc="http://schemas.openxmlformats.org/markup-compatibility/2006" xmlns:aink="http://schemas.microsoft.com/office/drawing/2016/ink" xmlns:am3d="http://schemas.microsoft.com/office/drawing/2017/model3d" xmlns:o="urn:schemas-microsoft-com:office:office" xmlns:r="http://schemas.openxmlformats.org/officeDocument/2006/relationships" xmlns:m="http://schemas.openxmlformats.org/officeDocument/2006/math" xmlns:v="urn:schemas-microsoft-com:vml" xmlns:wp14="http://schemas.microsoft.com/office/word/2010/wordprocessingDrawing" xmlns:wp="http://schemas.openxmlformats.org/drawingml/2006/wordprocessingDrawing" xmlns:w10="urn:schemas-microsoft-com:office:word" xmlns:w="http://schemas.openxmlformats.org/wordprocessingml/2006/main" xmlns:w14="http://schemas.microsoft.com/office/word/2010/wordml" xmlns:w15="http://schemas.microsoft.com/office/word/2012/wordml" xmlns:w16cid="http://schemas.microsoft.com/office/word/2016/wordml/cid" xmlns:w16se="http://schemas.microsoft.com/office/word/2015/wordml/symex" xmlns:wpg="http://schemas.microsoft.com/office/word/2010/wordprocessingGroup" xmlns:wpi="http://schemas.microsoft.com/office/word/2010/wordprocessingInk" xmlns:wne="http://schemas.microsoft.com/office/word/2006/wordml" xmlns:wps="http://schemas.microsoft.com/office/word/2010/wordprocessingShape" mc:Ignorable="w14 w15 w16se w16cid wp14">
-  <w:footnote w:type="separator" w:id="-1">
-    <w:p>
-      <w:r>
-        <w:separator/>
-      </w:r>
-    </w:p>
-  </w:footnote>
-  <w:footnote w:type="continuationSeparator" w:id="0">
-    <w:p>
-      <w:r>
-        <w:continuationSeparator/>
-      </w:r>
-    </w:p>
-  </w:footnote>
-</w:footnotes>
-</file>
-
 <file path=word/header1.xml><?xml version="1.0" encoding="utf-8"?>
-<w:hdr xmlns:wpc="http://schemas.microsoft.com/office/word/2010/wordprocessingCanvas" xmlns:cx="http://schemas.microsoft.com/office/drawing/2014/chartex" xmlns:cx1="http://schemas.microsoft.com/office/drawing/2015/9/8/chartex" xmlns:cx2="http://schemas.microsoft.com/office/drawing/2015/10/21/chartex" xmlns:cx3="http://schemas.microsoft.com/office/drawing/2016/5/9/chartex" xmlns:cx4="http://schemas.microsoft.com/office/drawing/2016/5/10/chartex" xmlns:cx5="http://schemas.microsoft.com/office/drawing/2016/5/11/chartex" xmlns:cx6="http://schemas.microsoft.com/office/drawing/2016/5/12/chartex" xmlns:cx7="http://schemas.microsoft.com/office/drawing/2016/5/13/chartex" xmlns:cx8="http://schemas.microsoft.com/office/drawing/2016/5/14/chartex" xmlns:mc="http://schemas.openxmlformats.org/markup-compatibility/2006" xmlns:aink="http://schemas.microsoft.com/office/drawing/2016/ink" xmlns:am3d="http://schemas.microsoft.com/office/drawing/2017/model3d" xmlns:o="urn:schemas-microsoft-com:office:office" xmlns:r="http://schemas.openxmlformats.org/officeDocument/2006/relationships" xmlns:m="http://schemas.openxmlformats.org/officeDocument/2006/math" xmlns:v="urn:schemas-microsoft-com:vml" xmlns:wp14="http://schemas.microsoft.com/office/word/2010/wordprocessingDrawing" xmlns:wp="http://schemas.openxmlformats.org/drawingml/2006/wordprocessingDrawing" xmlns:w10="urn:schemas-microsoft-com:office:word" xmlns:w="http://schemas.openxmlformats.org/wordprocessingml/2006/main" xmlns:w14="http://schemas.microsoft.com/office/word/2010/wordml" xmlns:w15="http://schemas.microsoft.com/office/word/2012/wordml" xmlns:w16cid="http://schemas.microsoft.com/office/word/2016/wordml/cid" xmlns:w16se="http://schemas.microsoft.com/office/word/2015/wordml/symex" xmlns:wpg="http://schemas.microsoft.com/office/word/2010/wordprocessingGroup" xmlns:wpi="http://schemas.microsoft.com/office/word/2010/wordprocessingInk" xmlns:wne="http://schemas.microsoft.com/office/word/2006/wordml" xmlns:wps="http://schemas.microsoft.com/office/word/2010/wordprocessingShape" mc:Ignorable="w14 w15 w16se w16cid wp14">
+<w:hdr xmlns:o="urn:schemas-microsoft-com:office:office" xmlns:r="http://schemas.openxmlformats.org/officeDocument/2006/relationships" xmlns:v="urn:schemas-microsoft-com:vml" xmlns:w="http://schemas.openxmlformats.org/wordprocessingml/2006/main" xmlns:w10="urn:schemas-microsoft-com:office:word" xmlns:wp="http://schemas.openxmlformats.org/drawingml/2006/wordprocessingDrawing" xmlns:wps="http://schemas.microsoft.com/office/word/2010/wordprocessingShape" xmlns:wpg="http://schemas.microsoft.com/office/word/2010/wordprocessingGroup" xmlns:mc="http://schemas.openxmlformats.org/markup-compatibility/2006" xmlns:wp14="http://schemas.microsoft.com/office/word/2010/wordprocessingDrawing" xmlns:w14="http://schemas.microsoft.com/office/word/2010/wordml" mc:Ignorable="w14 wp14">
   <w:p>
     <w:pPr>
       <w:pStyle w:val="HeaderFooter"/>
+      <w:rPr/>
     </w:pPr>
+    <w:r>
+      <w:rPr/>
+    </w:r>
   </w:p>
 </w:hdr>
 </file>
 
 <file path=word/numbering.xml><?xml version="1.0" encoding="utf-8"?>
-<w:numbering xmlns:wpc="http://schemas.microsoft.com/office/word/2010/wordprocessingCanvas" xmlns:cx="http://schemas.microsoft.com/office/drawing/2014/chartex" xmlns:cx1="http://schemas.microsoft.com/office/drawing/2015/9/8/chartex" xmlns:cx2="http://schemas.microsoft.com/office/drawing/2015/10/21/chartex" xmlns:cx3="http://schemas.microsoft.com/office/drawing/2016/5/9/chartex" xmlns:cx4="http://schemas.microsoft.com/office/drawing/2016/5/10/chartex" xmlns:cx5="http://schemas.microsoft.com/office/drawing/2016/5/11/chartex" xmlns:cx6="http://schemas.microsoft.com/office/drawing/2016/5/12/chartex" xmlns:cx7="http://schemas.microsoft.com/office/drawing/2016/5/13/chartex" xmlns:cx8="http://schemas.microsoft.com/office/drawing/2016/5/14/chartex" xmlns:mc="http://schemas.openxmlformats.org/markup-compatibility/2006" xmlns:aink="http://schemas.microsoft.com/office/drawing/2016/ink" xmlns:am3d="http://schemas.microsoft.com/office/drawing/2017/model3d" xmlns:o="urn:schemas-microsoft-com:office:office" xmlns:r="http://schemas.openxmlformats.org/officeDocument/2006/relationships" xmlns:m="http://schemas.openxmlformats.org/officeDocument/2006/math" xmlns:v="urn:schemas-microsoft-com:vml" xmlns:wp14="http://schemas.microsoft.com/office/word/2010/wordprocessingDrawing" xmlns:wp="http://schemas.openxmlformats.org/drawingml/2006/wordprocessingDrawing" xmlns:w10="urn:schemas-microsoft-com:office:word" xmlns:w="http://schemas.openxmlformats.org/wordprocessingml/2006/main" xmlns:w14="http://schemas.microsoft.com/office/word/2010/wordml" xmlns:w15="http://schemas.microsoft.com/office/word/2012/wordml" xmlns:w16cid="http://schemas.microsoft.com/office/word/2016/wordml/cid" xmlns:w16se="http://schemas.microsoft.com/office/word/2015/wordml/symex" xmlns:wpg="http://schemas.microsoft.com/office/word/2010/wordprocessingGroup" xmlns:wpi="http://schemas.microsoft.com/office/word/2010/wordprocessingInk" xmlns:wne="http://schemas.microsoft.com/office/word/2006/wordml" xmlns:wps="http://schemas.microsoft.com/office/word/2010/wordprocessingShape" mc:Ignorable="w14 w15 w16se w16cid wp14">
-  <w:abstractNum w:abstractNumId="0" w15:restartNumberingAfterBreak="0">
-    <w:nsid w:val="0F4F0CC8"/>
-    <w:multiLevelType w:val="hybridMultilevel"/>
-    <w:tmpl w:val="85D4992E"/>
-    <w:numStyleLink w:val="ImportedStyle1"/>
-  </w:abstractNum>
-  <w:abstractNum w:abstractNumId="1" w15:restartNumberingAfterBreak="0">
-    <w:nsid w:val="63951C99"/>
-    <w:multiLevelType w:val="hybridMultilevel"/>
-    <w:tmpl w:val="85D4992E"/>
-    <w:styleLink w:val="ImportedStyle1"/>
-    <w:lvl w:ilvl="0" w:tplc="E0F0D378">
+<w:numbering xmlns:w="http://schemas.openxmlformats.org/wordprocessingml/2006/main" xmlns:o="urn:schemas-microsoft-com:office:office" xmlns:r="http://schemas.openxmlformats.org/officeDocument/2006/relationships" xmlns:v="urn:schemas-microsoft-com:vml">
+  <w:abstractNum w:abstractNumId="1">
+    <w:lvl w:ilvl="0">
       <w:start w:val="1"/>
       <w:numFmt w:val="decimal"/>
       <w:lvlText w:val="%1."/>
@@ -1154,27 +1064,27 @@
         <w:ind w:left="288" w:hanging="288"/>
       </w:pPr>
       <w:rPr>
-        <w:rFonts w:ascii="Arial" w:eastAsia="Arial" w:hAnsi="Arial" w:cs="Arial"/>
+        <w:smallCaps w:val="false"/>
+        <w:caps w:val="false"/>
+        <w:outline w:val="false"/>
+        <w:dstrike w:val="false"/>
+        <w:strike w:val="false"/>
+        <w:vertAlign w:val="baseline"/>
+        <w:position w:val="0"/>
+        <w:sz w:val="24"/>
+        <w:spacing w:val="0"/>
+        <w:i w:val="false"/>
         <w:b/>
+        <w:kern w:val="0"/>
+        <w:iCs w:val="false"/>
         <w:bCs/>
-        <w:i w:val="0"/>
-        <w:iCs w:val="0"/>
-        <w:caps w:val="0"/>
-        <w:smallCaps w:val="0"/>
-        <w:strike w:val="0"/>
-        <w:dstrike w:val="0"/>
-        <w:outline w:val="0"/>
-        <w:emboss w:val="0"/>
-        <w:imprint w:val="0"/>
-        <w:spacing w:val="0"/>
         <w:w w:val="100"/>
-        <w:kern w:val="0"/>
-        <w:position w:val="0"/>
-        <w:highlight w:val="none"/>
-        <w:vertAlign w:val="baseline"/>
+        <w:emboss w:val="false"/>
+        <w:imprint w:val="false"/>
+        <w:rFonts w:ascii="Calibri" w:hAnsi="Calibri" w:eastAsia="Arial" w:cs="Arial"/>
       </w:rPr>
     </w:lvl>
-    <w:lvl w:ilvl="1" w:tplc="5D12CFDE">
+    <w:lvl w:ilvl="1">
       <w:start w:val="1"/>
       <w:numFmt w:val="lowerLetter"/>
       <w:lvlText w:val="%2."/>
@@ -1183,27 +1093,27 @@
         <w:ind w:left="1440" w:hanging="360"/>
       </w:pPr>
       <w:rPr>
-        <w:rFonts w:ascii="Arial" w:eastAsia="Arial" w:hAnsi="Arial" w:cs="Arial"/>
+        <w:smallCaps w:val="false"/>
+        <w:caps w:val="false"/>
+        <w:outline w:val="false"/>
+        <w:dstrike w:val="false"/>
+        <w:strike w:val="false"/>
+        <w:vertAlign w:val="baseline"/>
+        <w:position w:val="0"/>
+        <w:sz w:val="24"/>
+        <w:spacing w:val="0"/>
+        <w:i w:val="false"/>
         <w:b/>
+        <w:kern w:val="0"/>
+        <w:iCs w:val="false"/>
         <w:bCs/>
-        <w:i w:val="0"/>
-        <w:iCs w:val="0"/>
-        <w:caps w:val="0"/>
-        <w:smallCaps w:val="0"/>
-        <w:strike w:val="0"/>
-        <w:dstrike w:val="0"/>
-        <w:outline w:val="0"/>
-        <w:emboss w:val="0"/>
-        <w:imprint w:val="0"/>
-        <w:spacing w:val="0"/>
         <w:w w:val="100"/>
-        <w:kern w:val="0"/>
-        <w:position w:val="0"/>
-        <w:highlight w:val="none"/>
-        <w:vertAlign w:val="baseline"/>
+        <w:emboss w:val="false"/>
+        <w:imprint w:val="false"/>
+        <w:rFonts w:eastAsia="Arial" w:cs="Arial"/>
       </w:rPr>
     </w:lvl>
-    <w:lvl w:ilvl="2" w:tplc="075E1826">
+    <w:lvl w:ilvl="2">
       <w:start w:val="1"/>
       <w:numFmt w:val="lowerRoman"/>
       <w:lvlText w:val="%3."/>
@@ -1212,27 +1122,27 @@
         <w:ind w:left="2160" w:hanging="300"/>
       </w:pPr>
       <w:rPr>
-        <w:rFonts w:ascii="Arial" w:eastAsia="Arial" w:hAnsi="Arial" w:cs="Arial"/>
+        <w:smallCaps w:val="false"/>
+        <w:caps w:val="false"/>
+        <w:outline w:val="false"/>
+        <w:dstrike w:val="false"/>
+        <w:strike w:val="false"/>
+        <w:vertAlign w:val="baseline"/>
+        <w:position w:val="0"/>
+        <w:sz w:val="24"/>
+        <w:spacing w:val="0"/>
+        <w:i w:val="false"/>
         <w:b/>
+        <w:kern w:val="0"/>
+        <w:iCs w:val="false"/>
         <w:bCs/>
-        <w:i w:val="0"/>
-        <w:iCs w:val="0"/>
-        <w:caps w:val="0"/>
-        <w:smallCaps w:val="0"/>
-        <w:strike w:val="0"/>
-        <w:dstrike w:val="0"/>
-        <w:outline w:val="0"/>
-        <w:emboss w:val="0"/>
-        <w:imprint w:val="0"/>
-        <w:spacing w:val="0"/>
         <w:w w:val="100"/>
-        <w:kern w:val="0"/>
-        <w:position w:val="0"/>
-        <w:highlight w:val="none"/>
-        <w:vertAlign w:val="baseline"/>
+        <w:emboss w:val="false"/>
+        <w:imprint w:val="false"/>
+        <w:rFonts w:eastAsia="Arial" w:cs="Arial"/>
       </w:rPr>
     </w:lvl>
-    <w:lvl w:ilvl="3" w:tplc="C712BAF0">
+    <w:lvl w:ilvl="3">
       <w:start w:val="1"/>
       <w:numFmt w:val="decimal"/>
       <w:lvlText w:val="%4."/>
@@ -1241,27 +1151,27 @@
         <w:ind w:left="2880" w:hanging="360"/>
       </w:pPr>
       <w:rPr>
-        <w:rFonts w:ascii="Arial" w:eastAsia="Arial" w:hAnsi="Arial" w:cs="Arial"/>
+        <w:smallCaps w:val="false"/>
+        <w:caps w:val="false"/>
+        <w:outline w:val="false"/>
+        <w:dstrike w:val="false"/>
+        <w:strike w:val="false"/>
+        <w:vertAlign w:val="baseline"/>
+        <w:position w:val="0"/>
+        <w:sz w:val="24"/>
+        <w:spacing w:val="0"/>
+        <w:i w:val="false"/>
         <w:b/>
+        <w:kern w:val="0"/>
+        <w:iCs w:val="false"/>
         <w:bCs/>
-        <w:i w:val="0"/>
-        <w:iCs w:val="0"/>
-        <w:caps w:val="0"/>
-        <w:smallCaps w:val="0"/>
-        <w:strike w:val="0"/>
-        <w:dstrike w:val="0"/>
-        <w:outline w:val="0"/>
-        <w:emboss w:val="0"/>
-        <w:imprint w:val="0"/>
-        <w:spacing w:val="0"/>
         <w:w w:val="100"/>
-        <w:kern w:val="0"/>
-        <w:position w:val="0"/>
-        <w:highlight w:val="none"/>
-        <w:vertAlign w:val="baseline"/>
+        <w:emboss w:val="false"/>
+        <w:imprint w:val="false"/>
+        <w:rFonts w:eastAsia="Arial" w:cs="Arial"/>
       </w:rPr>
     </w:lvl>
-    <w:lvl w:ilvl="4" w:tplc="17E045A0">
+    <w:lvl w:ilvl="4">
       <w:start w:val="1"/>
       <w:numFmt w:val="lowerLetter"/>
       <w:lvlText w:val="%5."/>
@@ -1270,27 +1180,27 @@
         <w:ind w:left="3600" w:hanging="360"/>
       </w:pPr>
       <w:rPr>
-        <w:rFonts w:ascii="Arial" w:eastAsia="Arial" w:hAnsi="Arial" w:cs="Arial"/>
+        <w:smallCaps w:val="false"/>
+        <w:caps w:val="false"/>
+        <w:outline w:val="false"/>
+        <w:dstrike w:val="false"/>
+        <w:strike w:val="false"/>
+        <w:vertAlign w:val="baseline"/>
+        <w:position w:val="0"/>
+        <w:sz w:val="24"/>
+        <w:spacing w:val="0"/>
+        <w:i w:val="false"/>
         <w:b/>
+        <w:kern w:val="0"/>
+        <w:iCs w:val="false"/>
         <w:bCs/>
-        <w:i w:val="0"/>
-        <w:iCs w:val="0"/>
-        <w:caps w:val="0"/>
-        <w:smallCaps w:val="0"/>
-        <w:strike w:val="0"/>
-        <w:dstrike w:val="0"/>
-        <w:outline w:val="0"/>
-        <w:emboss w:val="0"/>
-        <w:imprint w:val="0"/>
-        <w:spacing w:val="0"/>
         <w:w w:val="100"/>
-        <w:kern w:val="0"/>
-        <w:position w:val="0"/>
-        <w:highlight w:val="none"/>
-        <w:vertAlign w:val="baseline"/>
+        <w:emboss w:val="false"/>
+        <w:imprint w:val="false"/>
+        <w:rFonts w:eastAsia="Arial" w:cs="Arial"/>
       </w:rPr>
     </w:lvl>
-    <w:lvl w:ilvl="5" w:tplc="687254EC">
+    <w:lvl w:ilvl="5">
       <w:start w:val="1"/>
       <w:numFmt w:val="lowerRoman"/>
       <w:lvlText w:val="%6."/>
@@ -1299,27 +1209,27 @@
         <w:ind w:left="4320" w:hanging="300"/>
       </w:pPr>
       <w:rPr>
-        <w:rFonts w:ascii="Arial" w:eastAsia="Arial" w:hAnsi="Arial" w:cs="Arial"/>
+        <w:smallCaps w:val="false"/>
+        <w:caps w:val="false"/>
+        <w:outline w:val="false"/>
+        <w:dstrike w:val="false"/>
+        <w:strike w:val="false"/>
+        <w:vertAlign w:val="baseline"/>
+        <w:position w:val="0"/>
+        <w:sz w:val="24"/>
+        <w:spacing w:val="0"/>
+        <w:i w:val="false"/>
         <w:b/>
+        <w:kern w:val="0"/>
+        <w:iCs w:val="false"/>
         <w:bCs/>
-        <w:i w:val="0"/>
-        <w:iCs w:val="0"/>
-        <w:caps w:val="0"/>
-        <w:smallCaps w:val="0"/>
-        <w:strike w:val="0"/>
-        <w:dstrike w:val="0"/>
-        <w:outline w:val="0"/>
-        <w:emboss w:val="0"/>
-        <w:imprint w:val="0"/>
-        <w:spacing w:val="0"/>
         <w:w w:val="100"/>
-        <w:kern w:val="0"/>
-        <w:position w:val="0"/>
-        <w:highlight w:val="none"/>
-        <w:vertAlign w:val="baseline"/>
+        <w:emboss w:val="false"/>
+        <w:imprint w:val="false"/>
+        <w:rFonts w:eastAsia="Arial" w:cs="Arial"/>
       </w:rPr>
     </w:lvl>
-    <w:lvl w:ilvl="6" w:tplc="6FAC8784">
+    <w:lvl w:ilvl="6">
       <w:start w:val="1"/>
       <w:numFmt w:val="decimal"/>
       <w:lvlText w:val="%7."/>
@@ -1328,27 +1238,27 @@
         <w:ind w:left="5040" w:hanging="360"/>
       </w:pPr>
       <w:rPr>
-        <w:rFonts w:ascii="Arial" w:eastAsia="Arial" w:hAnsi="Arial" w:cs="Arial"/>
+        <w:smallCaps w:val="false"/>
+        <w:caps w:val="false"/>
+        <w:outline w:val="false"/>
+        <w:dstrike w:val="false"/>
+        <w:strike w:val="false"/>
+        <w:vertAlign w:val="baseline"/>
+        <w:position w:val="0"/>
+        <w:sz w:val="24"/>
+        <w:spacing w:val="0"/>
+        <w:i w:val="false"/>
         <w:b/>
+        <w:kern w:val="0"/>
+        <w:iCs w:val="false"/>
         <w:bCs/>
-        <w:i w:val="0"/>
-        <w:iCs w:val="0"/>
-        <w:caps w:val="0"/>
-        <w:smallCaps w:val="0"/>
-        <w:strike w:val="0"/>
-        <w:dstrike w:val="0"/>
-        <w:outline w:val="0"/>
-        <w:emboss w:val="0"/>
-        <w:imprint w:val="0"/>
-        <w:spacing w:val="0"/>
         <w:w w:val="100"/>
-        <w:kern w:val="0"/>
-        <w:position w:val="0"/>
-        <w:highlight w:val="none"/>
-        <w:vertAlign w:val="baseline"/>
+        <w:emboss w:val="false"/>
+        <w:imprint w:val="false"/>
+        <w:rFonts w:eastAsia="Arial" w:cs="Arial"/>
       </w:rPr>
     </w:lvl>
-    <w:lvl w:ilvl="7" w:tplc="68201282">
+    <w:lvl w:ilvl="7">
       <w:start w:val="1"/>
       <w:numFmt w:val="lowerLetter"/>
       <w:lvlText w:val="%8."/>
@@ -1357,27 +1267,27 @@
         <w:ind w:left="5760" w:hanging="360"/>
       </w:pPr>
       <w:rPr>
-        <w:rFonts w:ascii="Arial" w:eastAsia="Arial" w:hAnsi="Arial" w:cs="Arial"/>
+        <w:smallCaps w:val="false"/>
+        <w:caps w:val="false"/>
+        <w:outline w:val="false"/>
+        <w:dstrike w:val="false"/>
+        <w:strike w:val="false"/>
+        <w:vertAlign w:val="baseline"/>
+        <w:position w:val="0"/>
+        <w:sz w:val="24"/>
+        <w:spacing w:val="0"/>
+        <w:i w:val="false"/>
         <w:b/>
+        <w:kern w:val="0"/>
+        <w:iCs w:val="false"/>
         <w:bCs/>
-        <w:i w:val="0"/>
-        <w:iCs w:val="0"/>
-        <w:caps w:val="0"/>
-        <w:smallCaps w:val="0"/>
-        <w:strike w:val="0"/>
-        <w:dstrike w:val="0"/>
-        <w:outline w:val="0"/>
-        <w:emboss w:val="0"/>
-        <w:imprint w:val="0"/>
-        <w:spacing w:val="0"/>
         <w:w w:val="100"/>
-        <w:kern w:val="0"/>
-        <w:position w:val="0"/>
-        <w:highlight w:val="none"/>
-        <w:vertAlign w:val="baseline"/>
+        <w:emboss w:val="false"/>
+        <w:imprint w:val="false"/>
+        <w:rFonts w:eastAsia="Arial" w:cs="Arial"/>
       </w:rPr>
     </w:lvl>
-    <w:lvl w:ilvl="8" w:tplc="554CDD00">
+    <w:lvl w:ilvl="8">
       <w:start w:val="1"/>
       <w:numFmt w:val="lowerRoman"/>
       <w:lvlText w:val="%9."/>
@@ -1386,352 +1296,152 @@
         <w:ind w:left="6480" w:hanging="300"/>
       </w:pPr>
       <w:rPr>
-        <w:rFonts w:ascii="Arial" w:eastAsia="Arial" w:hAnsi="Arial" w:cs="Arial"/>
+        <w:smallCaps w:val="false"/>
+        <w:caps w:val="false"/>
+        <w:outline w:val="false"/>
+        <w:dstrike w:val="false"/>
+        <w:strike w:val="false"/>
+        <w:vertAlign w:val="baseline"/>
+        <w:position w:val="0"/>
+        <w:sz w:val="24"/>
+        <w:spacing w:val="0"/>
+        <w:i w:val="false"/>
         <w:b/>
+        <w:kern w:val="0"/>
+        <w:iCs w:val="false"/>
         <w:bCs/>
-        <w:i w:val="0"/>
-        <w:iCs w:val="0"/>
-        <w:caps w:val="0"/>
-        <w:smallCaps w:val="0"/>
-        <w:strike w:val="0"/>
-        <w:dstrike w:val="0"/>
-        <w:outline w:val="0"/>
-        <w:emboss w:val="0"/>
-        <w:imprint w:val="0"/>
-        <w:spacing w:val="0"/>
         <w:w w:val="100"/>
-        <w:kern w:val="0"/>
-        <w:position w:val="0"/>
-        <w:highlight w:val="none"/>
-        <w:vertAlign w:val="baseline"/>
+        <w:emboss w:val="false"/>
+        <w:imprint w:val="false"/>
+        <w:rFonts w:eastAsia="Arial" w:cs="Arial"/>
       </w:rPr>
+    </w:lvl>
+  </w:abstractNum>
+  <w:abstractNum w:abstractNumId="2">
+    <w:lvl w:ilvl="0">
+      <w:start w:val="1"/>
+      <w:numFmt w:val="none"/>
+      <w:suff w:val="nothing"/>
+      <w:lvlText w:val=""/>
+      <w:lvlJc w:val="left"/>
+      <w:pPr>
+        <w:ind w:left="0" w:hanging="0"/>
+      </w:pPr>
+    </w:lvl>
+    <w:lvl w:ilvl="1">
+      <w:start w:val="1"/>
+      <w:numFmt w:val="none"/>
+      <w:suff w:val="nothing"/>
+      <w:lvlText w:val=""/>
+      <w:lvlJc w:val="left"/>
+      <w:pPr>
+        <w:ind w:left="0" w:hanging="0"/>
+      </w:pPr>
+    </w:lvl>
+    <w:lvl w:ilvl="2">
+      <w:start w:val="1"/>
+      <w:numFmt w:val="none"/>
+      <w:suff w:val="nothing"/>
+      <w:lvlText w:val=""/>
+      <w:lvlJc w:val="left"/>
+      <w:pPr>
+        <w:ind w:left="0" w:hanging="0"/>
+      </w:pPr>
+    </w:lvl>
+    <w:lvl w:ilvl="3">
+      <w:start w:val="1"/>
+      <w:numFmt w:val="none"/>
+      <w:suff w:val="nothing"/>
+      <w:lvlText w:val=""/>
+      <w:lvlJc w:val="left"/>
+      <w:pPr>
+        <w:ind w:left="0" w:hanging="0"/>
+      </w:pPr>
+    </w:lvl>
+    <w:lvl w:ilvl="4">
+      <w:start w:val="1"/>
+      <w:numFmt w:val="none"/>
+      <w:suff w:val="nothing"/>
+      <w:lvlText w:val=""/>
+      <w:lvlJc w:val="left"/>
+      <w:pPr>
+        <w:ind w:left="0" w:hanging="0"/>
+      </w:pPr>
+    </w:lvl>
+    <w:lvl w:ilvl="5">
+      <w:start w:val="1"/>
+      <w:numFmt w:val="none"/>
+      <w:suff w:val="nothing"/>
+      <w:lvlText w:val=""/>
+      <w:lvlJc w:val="left"/>
+      <w:pPr>
+        <w:ind w:left="0" w:hanging="0"/>
+      </w:pPr>
+    </w:lvl>
+    <w:lvl w:ilvl="6">
+      <w:start w:val="1"/>
+      <w:numFmt w:val="none"/>
+      <w:suff w:val="nothing"/>
+      <w:lvlText w:val=""/>
+      <w:lvlJc w:val="left"/>
+      <w:pPr>
+        <w:ind w:left="0" w:hanging="0"/>
+      </w:pPr>
+    </w:lvl>
+    <w:lvl w:ilvl="7">
+      <w:start w:val="1"/>
+      <w:numFmt w:val="none"/>
+      <w:suff w:val="nothing"/>
+      <w:lvlText w:val=""/>
+      <w:lvlJc w:val="left"/>
+      <w:pPr>
+        <w:ind w:left="0" w:hanging="0"/>
+      </w:pPr>
+    </w:lvl>
+    <w:lvl w:ilvl="8">
+      <w:start w:val="1"/>
+      <w:numFmt w:val="none"/>
+      <w:suff w:val="nothing"/>
+      <w:lvlText w:val=""/>
+      <w:lvlJc w:val="left"/>
+      <w:pPr>
+        <w:ind w:left="0" w:hanging="0"/>
+      </w:pPr>
     </w:lvl>
   </w:abstractNum>
   <w:num w:numId="1">
     <w:abstractNumId w:val="1"/>
   </w:num>
   <w:num w:numId="2">
-    <w:abstractNumId w:val="0"/>
-  </w:num>
-  <w:num w:numId="3">
-    <w:abstractNumId w:val="0"/>
-    <w:lvlOverride w:ilvl="0">
-      <w:lvl w:ilvl="0" w:tplc="2BDCFE24">
-        <w:start w:val="1"/>
-        <w:numFmt w:val="decimal"/>
-        <w:lvlText w:val="%1."/>
-        <w:lvlJc w:val="left"/>
-        <w:pPr>
-          <w:ind w:left="288" w:hanging="288"/>
-        </w:pPr>
-        <w:rPr>
-          <w:rFonts w:ascii="Arial" w:eastAsia="Arial" w:hAnsi="Arial" w:cs="Arial"/>
-          <w:b/>
-          <w:bCs/>
-          <w:i w:val="0"/>
-          <w:iCs w:val="0"/>
-          <w:caps w:val="0"/>
-          <w:smallCaps w:val="0"/>
-          <w:strike w:val="0"/>
-          <w:dstrike w:val="0"/>
-          <w:outline w:val="0"/>
-          <w:emboss w:val="0"/>
-          <w:imprint w:val="0"/>
-          <w:spacing w:val="0"/>
-          <w:w w:val="100"/>
-          <w:kern w:val="0"/>
-          <w:position w:val="0"/>
-          <w:highlight w:val="none"/>
-          <w:vertAlign w:val="baseline"/>
-        </w:rPr>
-      </w:lvl>
-    </w:lvlOverride>
-    <w:lvlOverride w:ilvl="1">
-      <w:lvl w:ilvl="1" w:tplc="6E3C4EE4">
-        <w:start w:val="1"/>
-        <w:numFmt w:val="lowerLetter"/>
-        <w:lvlText w:val="%2."/>
-        <w:lvlJc w:val="left"/>
-        <w:pPr>
-          <w:ind w:left="1440" w:hanging="360"/>
-        </w:pPr>
-        <w:rPr>
-          <w:rFonts w:ascii="Arial" w:eastAsia="Arial" w:hAnsi="Arial" w:cs="Arial"/>
-          <w:b/>
-          <w:bCs/>
-          <w:i w:val="0"/>
-          <w:iCs w:val="0"/>
-          <w:caps w:val="0"/>
-          <w:smallCaps w:val="0"/>
-          <w:strike w:val="0"/>
-          <w:dstrike w:val="0"/>
-          <w:outline w:val="0"/>
-          <w:emboss w:val="0"/>
-          <w:imprint w:val="0"/>
-          <w:spacing w:val="0"/>
-          <w:w w:val="100"/>
-          <w:kern w:val="0"/>
-          <w:position w:val="0"/>
-          <w:highlight w:val="none"/>
-          <w:vertAlign w:val="baseline"/>
-        </w:rPr>
-      </w:lvl>
-    </w:lvlOverride>
-    <w:lvlOverride w:ilvl="2">
-      <w:lvl w:ilvl="2" w:tplc="D856F308">
-        <w:start w:val="1"/>
-        <w:numFmt w:val="lowerRoman"/>
-        <w:lvlText w:val="%3."/>
-        <w:lvlJc w:val="left"/>
-        <w:pPr>
-          <w:ind w:left="2160" w:hanging="313"/>
-        </w:pPr>
-        <w:rPr>
-          <w:rFonts w:ascii="Arial" w:eastAsia="Arial" w:hAnsi="Arial" w:cs="Arial"/>
-          <w:b/>
-          <w:bCs/>
-          <w:i w:val="0"/>
-          <w:iCs w:val="0"/>
-          <w:caps w:val="0"/>
-          <w:smallCaps w:val="0"/>
-          <w:strike w:val="0"/>
-          <w:dstrike w:val="0"/>
-          <w:outline w:val="0"/>
-          <w:emboss w:val="0"/>
-          <w:imprint w:val="0"/>
-          <w:spacing w:val="0"/>
-          <w:w w:val="100"/>
-          <w:kern w:val="0"/>
-          <w:position w:val="0"/>
-          <w:highlight w:val="none"/>
-          <w:vertAlign w:val="baseline"/>
-        </w:rPr>
-      </w:lvl>
-    </w:lvlOverride>
-    <w:lvlOverride w:ilvl="3">
-      <w:lvl w:ilvl="3" w:tplc="31389650">
-        <w:start w:val="1"/>
-        <w:numFmt w:val="decimal"/>
-        <w:lvlText w:val="%4."/>
-        <w:lvlJc w:val="left"/>
-        <w:pPr>
-          <w:ind w:left="2880" w:hanging="360"/>
-        </w:pPr>
-        <w:rPr>
-          <w:rFonts w:ascii="Arial" w:eastAsia="Arial" w:hAnsi="Arial" w:cs="Arial"/>
-          <w:b/>
-          <w:bCs/>
-          <w:i w:val="0"/>
-          <w:iCs w:val="0"/>
-          <w:caps w:val="0"/>
-          <w:smallCaps w:val="0"/>
-          <w:strike w:val="0"/>
-          <w:dstrike w:val="0"/>
-          <w:outline w:val="0"/>
-          <w:emboss w:val="0"/>
-          <w:imprint w:val="0"/>
-          <w:spacing w:val="0"/>
-          <w:w w:val="100"/>
-          <w:kern w:val="0"/>
-          <w:position w:val="0"/>
-          <w:highlight w:val="none"/>
-          <w:vertAlign w:val="baseline"/>
-        </w:rPr>
-      </w:lvl>
-    </w:lvlOverride>
-    <w:lvlOverride w:ilvl="4">
-      <w:lvl w:ilvl="4" w:tplc="29C832B8">
-        <w:start w:val="1"/>
-        <w:numFmt w:val="lowerLetter"/>
-        <w:lvlText w:val="%5."/>
-        <w:lvlJc w:val="left"/>
-        <w:pPr>
-          <w:ind w:left="3600" w:hanging="360"/>
-        </w:pPr>
-        <w:rPr>
-          <w:rFonts w:ascii="Arial" w:eastAsia="Arial" w:hAnsi="Arial" w:cs="Arial"/>
-          <w:b/>
-          <w:bCs/>
-          <w:i w:val="0"/>
-          <w:iCs w:val="0"/>
-          <w:caps w:val="0"/>
-          <w:smallCaps w:val="0"/>
-          <w:strike w:val="0"/>
-          <w:dstrike w:val="0"/>
-          <w:outline w:val="0"/>
-          <w:emboss w:val="0"/>
-          <w:imprint w:val="0"/>
-          <w:spacing w:val="0"/>
-          <w:w w:val="100"/>
-          <w:kern w:val="0"/>
-          <w:position w:val="0"/>
-          <w:highlight w:val="none"/>
-          <w:vertAlign w:val="baseline"/>
-        </w:rPr>
-      </w:lvl>
-    </w:lvlOverride>
-    <w:lvlOverride w:ilvl="5">
-      <w:lvl w:ilvl="5" w:tplc="24C885AC">
-        <w:start w:val="1"/>
-        <w:numFmt w:val="lowerRoman"/>
-        <w:lvlText w:val="%6."/>
-        <w:lvlJc w:val="left"/>
-        <w:pPr>
-          <w:ind w:left="4320" w:hanging="313"/>
-        </w:pPr>
-        <w:rPr>
-          <w:rFonts w:ascii="Arial" w:eastAsia="Arial" w:hAnsi="Arial" w:cs="Arial"/>
-          <w:b/>
-          <w:bCs/>
-          <w:i w:val="0"/>
-          <w:iCs w:val="0"/>
-          <w:caps w:val="0"/>
-          <w:smallCaps w:val="0"/>
-          <w:strike w:val="0"/>
-          <w:dstrike w:val="0"/>
-          <w:outline w:val="0"/>
-          <w:emboss w:val="0"/>
-          <w:imprint w:val="0"/>
-          <w:spacing w:val="0"/>
-          <w:w w:val="100"/>
-          <w:kern w:val="0"/>
-          <w:position w:val="0"/>
-          <w:highlight w:val="none"/>
-          <w:vertAlign w:val="baseline"/>
-        </w:rPr>
-      </w:lvl>
-    </w:lvlOverride>
-    <w:lvlOverride w:ilvl="6">
-      <w:lvl w:ilvl="6" w:tplc="A29EFAE0">
-        <w:start w:val="1"/>
-        <w:numFmt w:val="decimal"/>
-        <w:lvlText w:val="%7."/>
-        <w:lvlJc w:val="left"/>
-        <w:pPr>
-          <w:ind w:left="5040" w:hanging="360"/>
-        </w:pPr>
-        <w:rPr>
-          <w:rFonts w:ascii="Arial" w:eastAsia="Arial" w:hAnsi="Arial" w:cs="Arial"/>
-          <w:b/>
-          <w:bCs/>
-          <w:i w:val="0"/>
-          <w:iCs w:val="0"/>
-          <w:caps w:val="0"/>
-          <w:smallCaps w:val="0"/>
-          <w:strike w:val="0"/>
-          <w:dstrike w:val="0"/>
-          <w:outline w:val="0"/>
-          <w:emboss w:val="0"/>
-          <w:imprint w:val="0"/>
-          <w:spacing w:val="0"/>
-          <w:w w:val="100"/>
-          <w:kern w:val="0"/>
-          <w:position w:val="0"/>
-          <w:highlight w:val="none"/>
-          <w:vertAlign w:val="baseline"/>
-        </w:rPr>
-      </w:lvl>
-    </w:lvlOverride>
-    <w:lvlOverride w:ilvl="7">
-      <w:lvl w:ilvl="7" w:tplc="02E45A02">
-        <w:start w:val="1"/>
-        <w:numFmt w:val="lowerLetter"/>
-        <w:lvlText w:val="%8."/>
-        <w:lvlJc w:val="left"/>
-        <w:pPr>
-          <w:ind w:left="5760" w:hanging="360"/>
-        </w:pPr>
-        <w:rPr>
-          <w:rFonts w:ascii="Arial" w:eastAsia="Arial" w:hAnsi="Arial" w:cs="Arial"/>
-          <w:b/>
-          <w:bCs/>
-          <w:i w:val="0"/>
-          <w:iCs w:val="0"/>
-          <w:caps w:val="0"/>
-          <w:smallCaps w:val="0"/>
-          <w:strike w:val="0"/>
-          <w:dstrike w:val="0"/>
-          <w:outline w:val="0"/>
-          <w:emboss w:val="0"/>
-          <w:imprint w:val="0"/>
-          <w:spacing w:val="0"/>
-          <w:w w:val="100"/>
-          <w:kern w:val="0"/>
-          <w:position w:val="0"/>
-          <w:highlight w:val="none"/>
-          <w:vertAlign w:val="baseline"/>
-        </w:rPr>
-      </w:lvl>
-    </w:lvlOverride>
-    <w:lvlOverride w:ilvl="8">
-      <w:lvl w:ilvl="8" w:tplc="7ED4FB90">
-        <w:start w:val="1"/>
-        <w:numFmt w:val="lowerRoman"/>
-        <w:lvlText w:val="%9."/>
-        <w:lvlJc w:val="left"/>
-        <w:pPr>
-          <w:ind w:left="6480" w:hanging="313"/>
-        </w:pPr>
-        <w:rPr>
-          <w:rFonts w:ascii="Arial" w:eastAsia="Arial" w:hAnsi="Arial" w:cs="Arial"/>
-          <w:b/>
-          <w:bCs/>
-          <w:i w:val="0"/>
-          <w:iCs w:val="0"/>
-          <w:caps w:val="0"/>
-          <w:smallCaps w:val="0"/>
-          <w:strike w:val="0"/>
-          <w:dstrike w:val="0"/>
-          <w:outline w:val="0"/>
-          <w:emboss w:val="0"/>
-          <w:imprint w:val="0"/>
-          <w:spacing w:val="0"/>
-          <w:w w:val="100"/>
-          <w:kern w:val="0"/>
-          <w:position w:val="0"/>
-          <w:highlight w:val="none"/>
-          <w:vertAlign w:val="baseline"/>
-        </w:rPr>
-      </w:lvl>
-    </w:lvlOverride>
+    <w:abstractNumId w:val="2"/>
   </w:num>
 </w:numbering>
 </file>
 
 <file path=word/styles.xml><?xml version="1.0" encoding="utf-8"?>
-<w:styles xmlns:mc="http://schemas.openxmlformats.org/markup-compatibility/2006" xmlns:r="http://schemas.openxmlformats.org/officeDocument/2006/relationships" xmlns:w="http://schemas.openxmlformats.org/wordprocessingml/2006/main" xmlns:w14="http://schemas.microsoft.com/office/word/2010/wordml" xmlns:w15="http://schemas.microsoft.com/office/word/2012/wordml" xmlns:w16cid="http://schemas.microsoft.com/office/word/2016/wordml/cid" xmlns:w16se="http://schemas.microsoft.com/office/word/2015/wordml/symex" mc:Ignorable="w14 w15 w16se w16cid">
+<w:styles xmlns:w="http://schemas.openxmlformats.org/wordprocessingml/2006/main" xmlns:w14="http://schemas.microsoft.com/office/word/2010/wordml" xmlns:mc="http://schemas.openxmlformats.org/markup-compatibility/2006" mc:Ignorable="w14">
   <w:docDefaults>
     <w:rPrDefault>
       <w:rPr>
-        <w:rFonts w:ascii="Times New Roman" w:eastAsia="Arial Unicode MS" w:hAnsi="Times New Roman" w:cs="Times New Roman"/>
-        <w:bdr w:val="nil"/>
+        <w:rFonts w:ascii="Times New Roman" w:hAnsi="Times New Roman" w:eastAsia="Arial Unicode MS" w:cs="Times New Roman"/>
         <w:lang w:val="en-US" w:eastAsia="en-US" w:bidi="ar-SA"/>
       </w:rPr>
     </w:rPrDefault>
     <w:pPrDefault>
-      <w:pPr>
-        <w:pBdr>
-          <w:top w:val="nil"/>
-          <w:left w:val="nil"/>
-          <w:bottom w:val="nil"/>
-          <w:right w:val="nil"/>
-          <w:between w:val="nil"/>
-          <w:bar w:val="nil"/>
-        </w:pBdr>
-      </w:pPr>
+      <w:pPr/>
     </w:pPrDefault>
   </w:docDefaults>
   <w:latentStyles w:defLockedState="0" w:defUIPriority="99" w:defSemiHidden="0" w:defUnhideWhenUsed="0" w:defQFormat="0" w:count="376">
     <w:lsdException w:name="Normal" w:uiPriority="0" w:qFormat="1"/>
     <w:lsdException w:name="heading 1" w:uiPriority="9" w:qFormat="1"/>
-    <w:lsdException w:name="heading 2" w:semiHidden="1" w:uiPriority="9" w:unhideWhenUsed="1" w:qFormat="1"/>
-    <w:lsdException w:name="heading 3" w:semiHidden="1" w:uiPriority="9" w:unhideWhenUsed="1" w:qFormat="1"/>
-    <w:lsdException w:name="heading 4" w:semiHidden="1" w:uiPriority="9" w:unhideWhenUsed="1" w:qFormat="1"/>
-    <w:lsdException w:name="heading 5" w:semiHidden="1" w:uiPriority="9" w:unhideWhenUsed="1" w:qFormat="1"/>
-    <w:lsdException w:name="heading 6" w:semiHidden="1" w:uiPriority="9" w:unhideWhenUsed="1" w:qFormat="1"/>
-    <w:lsdException w:name="heading 7" w:semiHidden="1" w:uiPriority="9" w:unhideWhenUsed="1" w:qFormat="1"/>
-    <w:lsdException w:name="heading 8" w:semiHidden="1" w:uiPriority="9" w:unhideWhenUsed="1" w:qFormat="1"/>
-    <w:lsdException w:name="heading 9" w:semiHidden="1" w:uiPriority="9" w:unhideWhenUsed="1" w:qFormat="1"/>
+    <w:lsdException w:name="heading 2" w:uiPriority="9" w:semiHidden="1" w:unhideWhenUsed="1" w:qFormat="1"/>
+    <w:lsdException w:name="heading 3" w:uiPriority="9" w:semiHidden="1" w:unhideWhenUsed="1" w:qFormat="1"/>
+    <w:lsdException w:name="heading 4" w:uiPriority="9" w:semiHidden="1" w:unhideWhenUsed="1" w:qFormat="1"/>
+    <w:lsdException w:name="heading 5" w:uiPriority="9" w:semiHidden="1" w:unhideWhenUsed="1" w:qFormat="1"/>
+    <w:lsdException w:name="heading 6" w:uiPriority="9" w:semiHidden="1" w:unhideWhenUsed="1" w:qFormat="1"/>
+    <w:lsdException w:name="heading 7" w:uiPriority="9" w:semiHidden="1" w:unhideWhenUsed="1" w:qFormat="1"/>
+    <w:lsdException w:name="heading 8" w:uiPriority="9" w:semiHidden="1" w:unhideWhenUsed="1" w:qFormat="1"/>
+    <w:lsdException w:name="heading 9" w:uiPriority="9" w:semiHidden="1" w:unhideWhenUsed="1" w:qFormat="1"/>
     <w:lsdException w:name="index 1" w:semiHidden="1" w:unhideWhenUsed="1"/>
     <w:lsdException w:name="index 2" w:semiHidden="1" w:unhideWhenUsed="1"/>
     <w:lsdException w:name="index 3" w:semiHidden="1" w:unhideWhenUsed="1"/>
@@ -1741,22 +1451,22 @@
     <w:lsdException w:name="index 7" w:semiHidden="1" w:unhideWhenUsed="1"/>
     <w:lsdException w:name="index 8" w:semiHidden="1" w:unhideWhenUsed="1"/>
     <w:lsdException w:name="index 9" w:semiHidden="1" w:unhideWhenUsed="1"/>
-    <w:lsdException w:name="toc 1" w:semiHidden="1" w:uiPriority="39" w:unhideWhenUsed="1"/>
-    <w:lsdException w:name="toc 2" w:semiHidden="1" w:uiPriority="39" w:unhideWhenUsed="1"/>
-    <w:lsdException w:name="toc 3" w:semiHidden="1" w:uiPriority="39" w:unhideWhenUsed="1"/>
-    <w:lsdException w:name="toc 4" w:semiHidden="1" w:uiPriority="39" w:unhideWhenUsed="1"/>
-    <w:lsdException w:name="toc 5" w:semiHidden="1" w:uiPriority="39" w:unhideWhenUsed="1"/>
-    <w:lsdException w:name="toc 6" w:semiHidden="1" w:uiPriority="39" w:unhideWhenUsed="1"/>
-    <w:lsdException w:name="toc 7" w:semiHidden="1" w:uiPriority="39" w:unhideWhenUsed="1"/>
-    <w:lsdException w:name="toc 8" w:semiHidden="1" w:uiPriority="39" w:unhideWhenUsed="1"/>
-    <w:lsdException w:name="toc 9" w:semiHidden="1" w:uiPriority="39" w:unhideWhenUsed="1"/>
+    <w:lsdException w:name="toc 1" w:uiPriority="39" w:semiHidden="1" w:unhideWhenUsed="1"/>
+    <w:lsdException w:name="toc 2" w:uiPriority="39" w:semiHidden="1" w:unhideWhenUsed="1"/>
+    <w:lsdException w:name="toc 3" w:uiPriority="39" w:semiHidden="1" w:unhideWhenUsed="1"/>
+    <w:lsdException w:name="toc 4" w:uiPriority="39" w:semiHidden="1" w:unhideWhenUsed="1"/>
+    <w:lsdException w:name="toc 5" w:uiPriority="39" w:semiHidden="1" w:unhideWhenUsed="1"/>
+    <w:lsdException w:name="toc 6" w:uiPriority="39" w:semiHidden="1" w:unhideWhenUsed="1"/>
+    <w:lsdException w:name="toc 7" w:uiPriority="39" w:semiHidden="1" w:unhideWhenUsed="1"/>
+    <w:lsdException w:name="toc 8" w:uiPriority="39" w:semiHidden="1" w:unhideWhenUsed="1"/>
+    <w:lsdException w:name="toc 9" w:uiPriority="39" w:semiHidden="1" w:unhideWhenUsed="1"/>
     <w:lsdException w:name="Normal Indent" w:semiHidden="1" w:unhideWhenUsed="1"/>
     <w:lsdException w:name="footnote text" w:semiHidden="1" w:unhideWhenUsed="1"/>
     <w:lsdException w:name="annotation text" w:semiHidden="1" w:unhideWhenUsed="1"/>
     <w:lsdException w:name="header" w:semiHidden="1" w:unhideWhenUsed="1"/>
     <w:lsdException w:name="footer" w:semiHidden="1" w:unhideWhenUsed="1"/>
     <w:lsdException w:name="index heading" w:semiHidden="1" w:unhideWhenUsed="1"/>
-    <w:lsdException w:name="caption" w:semiHidden="1" w:uiPriority="35" w:unhideWhenUsed="1" w:qFormat="1"/>
+    <w:lsdException w:name="caption" w:uiPriority="35" w:semiHidden="1" w:unhideWhenUsed="1" w:qFormat="1"/>
     <w:lsdException w:name="table of figures" w:semiHidden="1" w:unhideWhenUsed="1"/>
     <w:lsdException w:name="envelope address" w:semiHidden="1" w:unhideWhenUsed="1"/>
     <w:lsdException w:name="envelope return" w:semiHidden="1" w:unhideWhenUsed="1"/>
@@ -1787,7 +1497,7 @@
     <w:lsdException w:name="Title" w:uiPriority="10" w:qFormat="1"/>
     <w:lsdException w:name="Closing" w:semiHidden="1" w:unhideWhenUsed="1"/>
     <w:lsdException w:name="Signature" w:semiHidden="1" w:unhideWhenUsed="1"/>
-    <w:lsdException w:name="Default Paragraph Font" w:semiHidden="1" w:uiPriority="1" w:unhideWhenUsed="1"/>
+    <w:lsdException w:name="Default Paragraph Font" w:uiPriority="1" w:semiHidden="1" w:unhideWhenUsed="1"/>
     <w:lsdException w:name="Body Text" w:semiHidden="1" w:unhideWhenUsed="1"/>
     <w:lsdException w:name="Body Text Indent" w:semiHidden="1" w:unhideWhenUsed="1"/>
     <w:lsdException w:name="List Continue" w:semiHidden="1" w:unhideWhenUsed="1"/>
@@ -1987,8 +1697,8 @@
     <w:lsdException w:name="Subtle Reference" w:uiPriority="31" w:qFormat="1"/>
     <w:lsdException w:name="Intense Reference" w:uiPriority="32" w:qFormat="1"/>
     <w:lsdException w:name="Book Title" w:uiPriority="33" w:qFormat="1"/>
-    <w:lsdException w:name="Bibliography" w:semiHidden="1" w:uiPriority="37" w:unhideWhenUsed="1"/>
-    <w:lsdException w:name="TOC Heading" w:semiHidden="1" w:uiPriority="39" w:unhideWhenUsed="1" w:qFormat="1"/>
+    <w:lsdException w:name="Bibliography" w:uiPriority="37" w:semiHidden="1" w:unhideWhenUsed="1"/>
+    <w:lsdException w:name="TOC Heading" w:uiPriority="39" w:semiHidden="1" w:unhideWhenUsed="1" w:qFormat="1"/>
     <w:lsdException w:name="Plain Table 1" w:uiPriority="41"/>
     <w:lsdException w:name="Plain Table 2" w:uiPriority="42"/>
     <w:lsdException w:name="Plain Table 3" w:uiPriority="43"/>
@@ -2099,19 +1809,842 @@
     <w:lsdException w:name="Unresolved Mention" w:semiHidden="1" w:unhideWhenUsed="1"/>
     <w:lsdException w:name="Smart Link" w:semiHidden="1" w:unhideWhenUsed="1"/>
   </w:latentStyles>
-  <w:style w:type="paragraph" w:default="1" w:styleId="Normal">
+  <w:style w:type="paragraph" w:styleId="Normal" w:default="1">
     <w:name w:val="Normal"/>
     <w:qFormat/>
+    <w:pPr>
+      <w:widowControl/>
+      <w:pBdr/>
+      <w:bidi w:val="0"/>
+      <w:jc w:val="left"/>
+    </w:pPr>
     <w:rPr>
+      <w:rFonts w:ascii="Times New Roman" w:hAnsi="Times New Roman" w:eastAsia="Arial Unicode MS" w:cs="Times New Roman"/>
+      <w:color w:val="auto"/>
+      <w:kern w:val="0"/>
       <w:sz w:val="24"/>
       <w:szCs w:val="24"/>
+      <w:lang w:val="en-US" w:eastAsia="en-US" w:bidi="ar-SA"/>
     </w:rPr>
   </w:style>
-  <w:style w:type="character" w:default="1" w:styleId="DefaultParagraphFont">
+  <w:style w:type="character" w:styleId="DefaultParagraphFont" w:default="1">
     <w:name w:val="Default Paragraph Font"/>
     <w:uiPriority w:val="1"/>
     <w:semiHidden/>
     <w:unhideWhenUsed/>
+    <w:qFormat/>
+    <w:rPr/>
+  </w:style>
+  <w:style w:type="character" w:styleId="InternetLink">
+    <w:name w:val="Internet Link"/>
+    <w:rPr>
+      <w:u w:val="single"/>
+    </w:rPr>
+  </w:style>
+  <w:style w:type="character" w:styleId="BalloonTextChar" w:customStyle="1">
+    <w:name w:val="Balloon Text Char"/>
+    <w:basedOn w:val="DefaultParagraphFont"/>
+    <w:link w:val="BalloonText"/>
+    <w:uiPriority w:val="99"/>
+    <w:semiHidden/>
+    <w:qFormat/>
+    <w:rsid w:val="007c581e"/>
+    <w:rPr>
+      <w:sz w:val="18"/>
+      <w:szCs w:val="18"/>
+    </w:rPr>
+  </w:style>
+  <w:style w:type="character" w:styleId="ListLabel1">
+    <w:name w:val="ListLabel 1"/>
+    <w:qFormat/>
+    <w:rPr>
+      <w:rFonts w:eastAsia="Arial" w:cs="Arial"/>
+      <w:b/>
+      <w:bCs/>
+      <w:i w:val="false"/>
+      <w:iCs w:val="false"/>
+      <w:caps w:val="false"/>
+      <w:smallCaps w:val="false"/>
+      <w:strike w:val="false"/>
+      <w:dstrike w:val="false"/>
+      <w:outline w:val="false"/>
+      <w:emboss w:val="false"/>
+      <w:imprint w:val="false"/>
+      <w:spacing w:val="0"/>
+      <w:w w:val="100"/>
+      <w:kern w:val="0"/>
+      <w:position w:val="0"/>
+      <w:sz w:val="24"/>
+      <w:vertAlign w:val="baseline"/>
+    </w:rPr>
+  </w:style>
+  <w:style w:type="character" w:styleId="ListLabel2">
+    <w:name w:val="ListLabel 2"/>
+    <w:qFormat/>
+    <w:rPr>
+      <w:rFonts w:eastAsia="Arial" w:cs="Arial"/>
+      <w:b/>
+      <w:bCs/>
+      <w:i w:val="false"/>
+      <w:iCs w:val="false"/>
+      <w:caps w:val="false"/>
+      <w:smallCaps w:val="false"/>
+      <w:strike w:val="false"/>
+      <w:dstrike w:val="false"/>
+      <w:outline w:val="false"/>
+      <w:emboss w:val="false"/>
+      <w:imprint w:val="false"/>
+      <w:spacing w:val="0"/>
+      <w:w w:val="100"/>
+      <w:kern w:val="0"/>
+      <w:position w:val="0"/>
+      <w:sz w:val="24"/>
+      <w:vertAlign w:val="baseline"/>
+    </w:rPr>
+  </w:style>
+  <w:style w:type="character" w:styleId="ListLabel3">
+    <w:name w:val="ListLabel 3"/>
+    <w:qFormat/>
+    <w:rPr>
+      <w:rFonts w:eastAsia="Arial" w:cs="Arial"/>
+      <w:b/>
+      <w:bCs/>
+      <w:i w:val="false"/>
+      <w:iCs w:val="false"/>
+      <w:caps w:val="false"/>
+      <w:smallCaps w:val="false"/>
+      <w:strike w:val="false"/>
+      <w:dstrike w:val="false"/>
+      <w:outline w:val="false"/>
+      <w:emboss w:val="false"/>
+      <w:imprint w:val="false"/>
+      <w:spacing w:val="0"/>
+      <w:w w:val="100"/>
+      <w:kern w:val="0"/>
+      <w:position w:val="0"/>
+      <w:sz w:val="24"/>
+      <w:vertAlign w:val="baseline"/>
+    </w:rPr>
+  </w:style>
+  <w:style w:type="character" w:styleId="ListLabel4">
+    <w:name w:val="ListLabel 4"/>
+    <w:qFormat/>
+    <w:rPr>
+      <w:rFonts w:eastAsia="Arial" w:cs="Arial"/>
+      <w:b/>
+      <w:bCs/>
+      <w:i w:val="false"/>
+      <w:iCs w:val="false"/>
+      <w:caps w:val="false"/>
+      <w:smallCaps w:val="false"/>
+      <w:strike w:val="false"/>
+      <w:dstrike w:val="false"/>
+      <w:outline w:val="false"/>
+      <w:emboss w:val="false"/>
+      <w:imprint w:val="false"/>
+      <w:spacing w:val="0"/>
+      <w:w w:val="100"/>
+      <w:kern w:val="0"/>
+      <w:position w:val="0"/>
+      <w:sz w:val="24"/>
+      <w:vertAlign w:val="baseline"/>
+    </w:rPr>
+  </w:style>
+  <w:style w:type="character" w:styleId="ListLabel5">
+    <w:name w:val="ListLabel 5"/>
+    <w:qFormat/>
+    <w:rPr>
+      <w:rFonts w:eastAsia="Arial" w:cs="Arial"/>
+      <w:b/>
+      <w:bCs/>
+      <w:i w:val="false"/>
+      <w:iCs w:val="false"/>
+      <w:caps w:val="false"/>
+      <w:smallCaps w:val="false"/>
+      <w:strike w:val="false"/>
+      <w:dstrike w:val="false"/>
+      <w:outline w:val="false"/>
+      <w:emboss w:val="false"/>
+      <w:imprint w:val="false"/>
+      <w:spacing w:val="0"/>
+      <w:w w:val="100"/>
+      <w:kern w:val="0"/>
+      <w:position w:val="0"/>
+      <w:sz w:val="24"/>
+      <w:vertAlign w:val="baseline"/>
+    </w:rPr>
+  </w:style>
+  <w:style w:type="character" w:styleId="ListLabel6">
+    <w:name w:val="ListLabel 6"/>
+    <w:qFormat/>
+    <w:rPr>
+      <w:rFonts w:eastAsia="Arial" w:cs="Arial"/>
+      <w:b/>
+      <w:bCs/>
+      <w:i w:val="false"/>
+      <w:iCs w:val="false"/>
+      <w:caps w:val="false"/>
+      <w:smallCaps w:val="false"/>
+      <w:strike w:val="false"/>
+      <w:dstrike w:val="false"/>
+      <w:outline w:val="false"/>
+      <w:emboss w:val="false"/>
+      <w:imprint w:val="false"/>
+      <w:spacing w:val="0"/>
+      <w:w w:val="100"/>
+      <w:kern w:val="0"/>
+      <w:position w:val="0"/>
+      <w:sz w:val="24"/>
+      <w:vertAlign w:val="baseline"/>
+    </w:rPr>
+  </w:style>
+  <w:style w:type="character" w:styleId="ListLabel7">
+    <w:name w:val="ListLabel 7"/>
+    <w:qFormat/>
+    <w:rPr>
+      <w:rFonts w:eastAsia="Arial" w:cs="Arial"/>
+      <w:b/>
+      <w:bCs/>
+      <w:i w:val="false"/>
+      <w:iCs w:val="false"/>
+      <w:caps w:val="false"/>
+      <w:smallCaps w:val="false"/>
+      <w:strike w:val="false"/>
+      <w:dstrike w:val="false"/>
+      <w:outline w:val="false"/>
+      <w:emboss w:val="false"/>
+      <w:imprint w:val="false"/>
+      <w:spacing w:val="0"/>
+      <w:w w:val="100"/>
+      <w:kern w:val="0"/>
+      <w:position w:val="0"/>
+      <w:sz w:val="24"/>
+      <w:vertAlign w:val="baseline"/>
+    </w:rPr>
+  </w:style>
+  <w:style w:type="character" w:styleId="ListLabel8">
+    <w:name w:val="ListLabel 8"/>
+    <w:qFormat/>
+    <w:rPr>
+      <w:rFonts w:eastAsia="Arial" w:cs="Arial"/>
+      <w:b/>
+      <w:bCs/>
+      <w:i w:val="false"/>
+      <w:iCs w:val="false"/>
+      <w:caps w:val="false"/>
+      <w:smallCaps w:val="false"/>
+      <w:strike w:val="false"/>
+      <w:dstrike w:val="false"/>
+      <w:outline w:val="false"/>
+      <w:emboss w:val="false"/>
+      <w:imprint w:val="false"/>
+      <w:spacing w:val="0"/>
+      <w:w w:val="100"/>
+      <w:kern w:val="0"/>
+      <w:position w:val="0"/>
+      <w:sz w:val="24"/>
+      <w:vertAlign w:val="baseline"/>
+    </w:rPr>
+  </w:style>
+  <w:style w:type="character" w:styleId="ListLabel9">
+    <w:name w:val="ListLabel 9"/>
+    <w:qFormat/>
+    <w:rPr>
+      <w:rFonts w:eastAsia="Arial" w:cs="Arial"/>
+      <w:b/>
+      <w:bCs/>
+      <w:i w:val="false"/>
+      <w:iCs w:val="false"/>
+      <w:caps w:val="false"/>
+      <w:smallCaps w:val="false"/>
+      <w:strike w:val="false"/>
+      <w:dstrike w:val="false"/>
+      <w:outline w:val="false"/>
+      <w:emboss w:val="false"/>
+      <w:imprint w:val="false"/>
+      <w:spacing w:val="0"/>
+      <w:w w:val="100"/>
+      <w:kern w:val="0"/>
+      <w:position w:val="0"/>
+      <w:sz w:val="24"/>
+      <w:vertAlign w:val="baseline"/>
+    </w:rPr>
+  </w:style>
+  <w:style w:type="character" w:styleId="ListLabel10">
+    <w:name w:val="ListLabel 10"/>
+    <w:qFormat/>
+    <w:rPr>
+      <w:rFonts w:ascii="Calibri" w:hAnsi="Calibri" w:eastAsia="Arial" w:cs="Arial"/>
+      <w:b/>
+      <w:bCs/>
+      <w:i w:val="false"/>
+      <w:iCs w:val="false"/>
+      <w:caps w:val="false"/>
+      <w:smallCaps w:val="false"/>
+      <w:strike w:val="false"/>
+      <w:dstrike w:val="false"/>
+      <w:outline w:val="false"/>
+      <w:emboss w:val="false"/>
+      <w:imprint w:val="false"/>
+      <w:spacing w:val="0"/>
+      <w:w w:val="100"/>
+      <w:kern w:val="0"/>
+      <w:position w:val="0"/>
+      <w:sz w:val="24"/>
+      <w:vertAlign w:val="baseline"/>
+    </w:rPr>
+  </w:style>
+  <w:style w:type="character" w:styleId="ListLabel11">
+    <w:name w:val="ListLabel 11"/>
+    <w:qFormat/>
+    <w:rPr>
+      <w:rFonts w:eastAsia="Arial" w:cs="Arial"/>
+      <w:b/>
+      <w:bCs/>
+      <w:i w:val="false"/>
+      <w:iCs w:val="false"/>
+      <w:caps w:val="false"/>
+      <w:smallCaps w:val="false"/>
+      <w:strike w:val="false"/>
+      <w:dstrike w:val="false"/>
+      <w:outline w:val="false"/>
+      <w:emboss w:val="false"/>
+      <w:imprint w:val="false"/>
+      <w:spacing w:val="0"/>
+      <w:w w:val="100"/>
+      <w:kern w:val="0"/>
+      <w:position w:val="0"/>
+      <w:sz w:val="24"/>
+      <w:vertAlign w:val="baseline"/>
+    </w:rPr>
+  </w:style>
+  <w:style w:type="character" w:styleId="ListLabel12">
+    <w:name w:val="ListLabel 12"/>
+    <w:qFormat/>
+    <w:rPr>
+      <w:rFonts w:eastAsia="Arial" w:cs="Arial"/>
+      <w:b/>
+      <w:bCs/>
+      <w:i w:val="false"/>
+      <w:iCs w:val="false"/>
+      <w:caps w:val="false"/>
+      <w:smallCaps w:val="false"/>
+      <w:strike w:val="false"/>
+      <w:dstrike w:val="false"/>
+      <w:outline w:val="false"/>
+      <w:emboss w:val="false"/>
+      <w:imprint w:val="false"/>
+      <w:spacing w:val="0"/>
+      <w:w w:val="100"/>
+      <w:kern w:val="0"/>
+      <w:position w:val="0"/>
+      <w:sz w:val="24"/>
+      <w:vertAlign w:val="baseline"/>
+    </w:rPr>
+  </w:style>
+  <w:style w:type="character" w:styleId="ListLabel13">
+    <w:name w:val="ListLabel 13"/>
+    <w:qFormat/>
+    <w:rPr>
+      <w:rFonts w:eastAsia="Arial" w:cs="Arial"/>
+      <w:b/>
+      <w:bCs/>
+      <w:i w:val="false"/>
+      <w:iCs w:val="false"/>
+      <w:caps w:val="false"/>
+      <w:smallCaps w:val="false"/>
+      <w:strike w:val="false"/>
+      <w:dstrike w:val="false"/>
+      <w:outline w:val="false"/>
+      <w:emboss w:val="false"/>
+      <w:imprint w:val="false"/>
+      <w:spacing w:val="0"/>
+      <w:w w:val="100"/>
+      <w:kern w:val="0"/>
+      <w:position w:val="0"/>
+      <w:sz w:val="24"/>
+      <w:vertAlign w:val="baseline"/>
+    </w:rPr>
+  </w:style>
+  <w:style w:type="character" w:styleId="ListLabel14">
+    <w:name w:val="ListLabel 14"/>
+    <w:qFormat/>
+    <w:rPr>
+      <w:rFonts w:eastAsia="Arial" w:cs="Arial"/>
+      <w:b/>
+      <w:bCs/>
+      <w:i w:val="false"/>
+      <w:iCs w:val="false"/>
+      <w:caps w:val="false"/>
+      <w:smallCaps w:val="false"/>
+      <w:strike w:val="false"/>
+      <w:dstrike w:val="false"/>
+      <w:outline w:val="false"/>
+      <w:emboss w:val="false"/>
+      <w:imprint w:val="false"/>
+      <w:spacing w:val="0"/>
+      <w:w w:val="100"/>
+      <w:kern w:val="0"/>
+      <w:position w:val="0"/>
+      <w:sz w:val="24"/>
+      <w:vertAlign w:val="baseline"/>
+    </w:rPr>
+  </w:style>
+  <w:style w:type="character" w:styleId="ListLabel15">
+    <w:name w:val="ListLabel 15"/>
+    <w:qFormat/>
+    <w:rPr>
+      <w:rFonts w:eastAsia="Arial" w:cs="Arial"/>
+      <w:b/>
+      <w:bCs/>
+      <w:i w:val="false"/>
+      <w:iCs w:val="false"/>
+      <w:caps w:val="false"/>
+      <w:smallCaps w:val="false"/>
+      <w:strike w:val="false"/>
+      <w:dstrike w:val="false"/>
+      <w:outline w:val="false"/>
+      <w:emboss w:val="false"/>
+      <w:imprint w:val="false"/>
+      <w:spacing w:val="0"/>
+      <w:w w:val="100"/>
+      <w:kern w:val="0"/>
+      <w:position w:val="0"/>
+      <w:sz w:val="24"/>
+      <w:vertAlign w:val="baseline"/>
+    </w:rPr>
+  </w:style>
+  <w:style w:type="character" w:styleId="ListLabel16">
+    <w:name w:val="ListLabel 16"/>
+    <w:qFormat/>
+    <w:rPr>
+      <w:rFonts w:eastAsia="Arial" w:cs="Arial"/>
+      <w:b/>
+      <w:bCs/>
+      <w:i w:val="false"/>
+      <w:iCs w:val="false"/>
+      <w:caps w:val="false"/>
+      <w:smallCaps w:val="false"/>
+      <w:strike w:val="false"/>
+      <w:dstrike w:val="false"/>
+      <w:outline w:val="false"/>
+      <w:emboss w:val="false"/>
+      <w:imprint w:val="false"/>
+      <w:spacing w:val="0"/>
+      <w:w w:val="100"/>
+      <w:kern w:val="0"/>
+      <w:position w:val="0"/>
+      <w:sz w:val="24"/>
+      <w:vertAlign w:val="baseline"/>
+    </w:rPr>
+  </w:style>
+  <w:style w:type="character" w:styleId="ListLabel17">
+    <w:name w:val="ListLabel 17"/>
+    <w:qFormat/>
+    <w:rPr>
+      <w:rFonts w:eastAsia="Arial" w:cs="Arial"/>
+      <w:b/>
+      <w:bCs/>
+      <w:i w:val="false"/>
+      <w:iCs w:val="false"/>
+      <w:caps w:val="false"/>
+      <w:smallCaps w:val="false"/>
+      <w:strike w:val="false"/>
+      <w:dstrike w:val="false"/>
+      <w:outline w:val="false"/>
+      <w:emboss w:val="false"/>
+      <w:imprint w:val="false"/>
+      <w:spacing w:val="0"/>
+      <w:w w:val="100"/>
+      <w:kern w:val="0"/>
+      <w:position w:val="0"/>
+      <w:sz w:val="24"/>
+      <w:vertAlign w:val="baseline"/>
+    </w:rPr>
+  </w:style>
+  <w:style w:type="character" w:styleId="ListLabel18">
+    <w:name w:val="ListLabel 18"/>
+    <w:qFormat/>
+    <w:rPr>
+      <w:rFonts w:eastAsia="Arial" w:cs="Arial"/>
+      <w:b/>
+      <w:bCs/>
+      <w:i w:val="false"/>
+      <w:iCs w:val="false"/>
+      <w:caps w:val="false"/>
+      <w:smallCaps w:val="false"/>
+      <w:strike w:val="false"/>
+      <w:dstrike w:val="false"/>
+      <w:outline w:val="false"/>
+      <w:emboss w:val="false"/>
+      <w:imprint w:val="false"/>
+      <w:spacing w:val="0"/>
+      <w:w w:val="100"/>
+      <w:kern w:val="0"/>
+      <w:position w:val="0"/>
+      <w:sz w:val="24"/>
+      <w:vertAlign w:val="baseline"/>
+    </w:rPr>
+  </w:style>
+  <w:style w:type="character" w:styleId="ListLabel19">
+    <w:name w:val="ListLabel 19"/>
+    <w:qFormat/>
+    <w:rPr>
+      <w:rFonts w:eastAsia="Arial" w:cs="Arial"/>
+      <w:b/>
+      <w:bCs/>
+      <w:i w:val="false"/>
+      <w:iCs w:val="false"/>
+      <w:caps w:val="false"/>
+      <w:smallCaps w:val="false"/>
+      <w:strike w:val="false"/>
+      <w:dstrike w:val="false"/>
+      <w:outline w:val="false"/>
+      <w:emboss w:val="false"/>
+      <w:imprint w:val="false"/>
+      <w:spacing w:val="0"/>
+      <w:w w:val="100"/>
+      <w:kern w:val="0"/>
+      <w:position w:val="0"/>
+      <w:sz w:val="24"/>
+      <w:vertAlign w:val="baseline"/>
+    </w:rPr>
+  </w:style>
+  <w:style w:type="character" w:styleId="ListLabel20">
+    <w:name w:val="ListLabel 20"/>
+    <w:qFormat/>
+    <w:rPr>
+      <w:rFonts w:eastAsia="Arial" w:cs="Arial"/>
+      <w:b/>
+      <w:bCs/>
+      <w:i w:val="false"/>
+      <w:iCs w:val="false"/>
+      <w:caps w:val="false"/>
+      <w:smallCaps w:val="false"/>
+      <w:strike w:val="false"/>
+      <w:dstrike w:val="false"/>
+      <w:outline w:val="false"/>
+      <w:emboss w:val="false"/>
+      <w:imprint w:val="false"/>
+      <w:spacing w:val="0"/>
+      <w:w w:val="100"/>
+      <w:kern w:val="0"/>
+      <w:position w:val="0"/>
+      <w:sz w:val="24"/>
+      <w:vertAlign w:val="baseline"/>
+    </w:rPr>
+  </w:style>
+  <w:style w:type="character" w:styleId="ListLabel21">
+    <w:name w:val="ListLabel 21"/>
+    <w:qFormat/>
+    <w:rPr>
+      <w:rFonts w:eastAsia="Arial" w:cs="Arial"/>
+      <w:b/>
+      <w:bCs/>
+      <w:i w:val="false"/>
+      <w:iCs w:val="false"/>
+      <w:caps w:val="false"/>
+      <w:smallCaps w:val="false"/>
+      <w:strike w:val="false"/>
+      <w:dstrike w:val="false"/>
+      <w:outline w:val="false"/>
+      <w:emboss w:val="false"/>
+      <w:imprint w:val="false"/>
+      <w:spacing w:val="0"/>
+      <w:w w:val="100"/>
+      <w:kern w:val="0"/>
+      <w:position w:val="0"/>
+      <w:sz w:val="24"/>
+      <w:vertAlign w:val="baseline"/>
+    </w:rPr>
+  </w:style>
+  <w:style w:type="character" w:styleId="ListLabel22">
+    <w:name w:val="ListLabel 22"/>
+    <w:qFormat/>
+    <w:rPr>
+      <w:rFonts w:eastAsia="Arial" w:cs="Arial"/>
+      <w:b/>
+      <w:bCs/>
+      <w:i w:val="false"/>
+      <w:iCs w:val="false"/>
+      <w:caps w:val="false"/>
+      <w:smallCaps w:val="false"/>
+      <w:strike w:val="false"/>
+      <w:dstrike w:val="false"/>
+      <w:outline w:val="false"/>
+      <w:emboss w:val="false"/>
+      <w:imprint w:val="false"/>
+      <w:spacing w:val="0"/>
+      <w:w w:val="100"/>
+      <w:kern w:val="0"/>
+      <w:position w:val="0"/>
+      <w:sz w:val="24"/>
+      <w:vertAlign w:val="baseline"/>
+    </w:rPr>
+  </w:style>
+  <w:style w:type="character" w:styleId="ListLabel23">
+    <w:name w:val="ListLabel 23"/>
+    <w:qFormat/>
+    <w:rPr>
+      <w:rFonts w:eastAsia="Arial" w:cs="Arial"/>
+      <w:b/>
+      <w:bCs/>
+      <w:i w:val="false"/>
+      <w:iCs w:val="false"/>
+      <w:caps w:val="false"/>
+      <w:smallCaps w:val="false"/>
+      <w:strike w:val="false"/>
+      <w:dstrike w:val="false"/>
+      <w:outline w:val="false"/>
+      <w:emboss w:val="false"/>
+      <w:imprint w:val="false"/>
+      <w:spacing w:val="0"/>
+      <w:w w:val="100"/>
+      <w:kern w:val="0"/>
+      <w:position w:val="0"/>
+      <w:sz w:val="24"/>
+      <w:vertAlign w:val="baseline"/>
+    </w:rPr>
+  </w:style>
+  <w:style w:type="character" w:styleId="ListLabel24">
+    <w:name w:val="ListLabel 24"/>
+    <w:qFormat/>
+    <w:rPr>
+      <w:rFonts w:eastAsia="Arial" w:cs="Arial"/>
+      <w:b/>
+      <w:bCs/>
+      <w:i w:val="false"/>
+      <w:iCs w:val="false"/>
+      <w:caps w:val="false"/>
+      <w:smallCaps w:val="false"/>
+      <w:strike w:val="false"/>
+      <w:dstrike w:val="false"/>
+      <w:outline w:val="false"/>
+      <w:emboss w:val="false"/>
+      <w:imprint w:val="false"/>
+      <w:spacing w:val="0"/>
+      <w:w w:val="100"/>
+      <w:kern w:val="0"/>
+      <w:position w:val="0"/>
+      <w:sz w:val="24"/>
+      <w:vertAlign w:val="baseline"/>
+    </w:rPr>
+  </w:style>
+  <w:style w:type="character" w:styleId="ListLabel25">
+    <w:name w:val="ListLabel 25"/>
+    <w:qFormat/>
+    <w:rPr>
+      <w:rFonts w:eastAsia="Arial" w:cs="Arial"/>
+      <w:b/>
+      <w:bCs/>
+      <w:i w:val="false"/>
+      <w:iCs w:val="false"/>
+      <w:caps w:val="false"/>
+      <w:smallCaps w:val="false"/>
+      <w:strike w:val="false"/>
+      <w:dstrike w:val="false"/>
+      <w:outline w:val="false"/>
+      <w:emboss w:val="false"/>
+      <w:imprint w:val="false"/>
+      <w:spacing w:val="0"/>
+      <w:w w:val="100"/>
+      <w:kern w:val="0"/>
+      <w:position w:val="0"/>
+      <w:sz w:val="24"/>
+      <w:vertAlign w:val="baseline"/>
+    </w:rPr>
+  </w:style>
+  <w:style w:type="character" w:styleId="ListLabel26">
+    <w:name w:val="ListLabel 26"/>
+    <w:qFormat/>
+    <w:rPr>
+      <w:rFonts w:eastAsia="Arial" w:cs="Arial"/>
+      <w:b/>
+      <w:bCs/>
+      <w:i w:val="false"/>
+      <w:iCs w:val="false"/>
+      <w:caps w:val="false"/>
+      <w:smallCaps w:val="false"/>
+      <w:strike w:val="false"/>
+      <w:dstrike w:val="false"/>
+      <w:outline w:val="false"/>
+      <w:emboss w:val="false"/>
+      <w:imprint w:val="false"/>
+      <w:spacing w:val="0"/>
+      <w:w w:val="100"/>
+      <w:kern w:val="0"/>
+      <w:position w:val="0"/>
+      <w:sz w:val="24"/>
+      <w:vertAlign w:val="baseline"/>
+    </w:rPr>
+  </w:style>
+  <w:style w:type="character" w:styleId="ListLabel27">
+    <w:name w:val="ListLabel 27"/>
+    <w:qFormat/>
+    <w:rPr>
+      <w:rFonts w:eastAsia="Arial" w:cs="Arial"/>
+      <w:b/>
+      <w:bCs/>
+      <w:i w:val="false"/>
+      <w:iCs w:val="false"/>
+      <w:caps w:val="false"/>
+      <w:smallCaps w:val="false"/>
+      <w:strike w:val="false"/>
+      <w:dstrike w:val="false"/>
+      <w:outline w:val="false"/>
+      <w:emboss w:val="false"/>
+      <w:imprint w:val="false"/>
+      <w:spacing w:val="0"/>
+      <w:w w:val="100"/>
+      <w:kern w:val="0"/>
+      <w:position w:val="0"/>
+      <w:sz w:val="24"/>
+      <w:vertAlign w:val="baseline"/>
+    </w:rPr>
+  </w:style>
+  <w:style w:type="paragraph" w:styleId="Heading" w:customStyle="1">
+    <w:name w:val="Heading"/>
+    <w:basedOn w:val="Normal"/>
+    <w:next w:val="Body"/>
+    <w:qFormat/>
+    <w:pPr>
+      <w:keepNext w:val="true"/>
+      <w:keepLines/>
+      <w:widowControl/>
+      <w:bidi w:val="0"/>
+      <w:spacing w:before="480" w:after="0"/>
+      <w:jc w:val="left"/>
+      <w:outlineLvl w:val="0"/>
+    </w:pPr>
+    <w:rPr>
+      <w:rFonts w:ascii="Arial" w:hAnsi="Arial" w:cs="Arial Unicode MS"/>
+      <w:b/>
+      <w:bCs/>
+      <w:color w:val="000000"/>
+      <w:sz w:val="24"/>
+      <w:szCs w:val="24"/>
+      <w:u w:val="none" w:color="000000"/>
+      <w:lang w:val="nl-NL"/>
+    </w:rPr>
+  </w:style>
+  <w:style w:type="paragraph" w:styleId="TextBody">
+    <w:name w:val="Body Text"/>
+    <w:basedOn w:val="Normal"/>
+    <w:pPr>
+      <w:spacing w:lineRule="auto" w:line="276" w:before="0" w:after="140"/>
+    </w:pPr>
+    <w:rPr/>
+  </w:style>
+  <w:style w:type="paragraph" w:styleId="List">
+    <w:name w:val="List"/>
+    <w:basedOn w:val="TextBody"/>
+    <w:pPr/>
+    <w:rPr>
+      <w:rFonts w:cs="Lohit Devanagari"/>
+    </w:rPr>
+  </w:style>
+  <w:style w:type="paragraph" w:styleId="Caption">
+    <w:name w:val="Caption"/>
+    <w:basedOn w:val="Normal"/>
+    <w:qFormat/>
+    <w:pPr>
+      <w:suppressLineNumbers/>
+      <w:spacing w:before="120" w:after="120"/>
+    </w:pPr>
+    <w:rPr>
+      <w:rFonts w:cs="Lohit Devanagari"/>
+      <w:i/>
+      <w:iCs/>
+      <w:sz w:val="24"/>
+      <w:szCs w:val="24"/>
+    </w:rPr>
+  </w:style>
+  <w:style w:type="paragraph" w:styleId="Index">
+    <w:name w:val="Index"/>
+    <w:basedOn w:val="Normal"/>
+    <w:qFormat/>
+    <w:pPr>
+      <w:suppressLineNumbers/>
+    </w:pPr>
+    <w:rPr>
+      <w:rFonts w:cs="Lohit Devanagari"/>
+    </w:rPr>
+  </w:style>
+  <w:style w:type="paragraph" w:styleId="HeaderFooter" w:customStyle="1">
+    <w:name w:val="Header &amp; Footer"/>
+    <w:qFormat/>
+    <w:pPr>
+      <w:widowControl/>
+      <w:tabs>
+        <w:tab w:val="right" w:pos="9020" w:leader="none"/>
+      </w:tabs>
+      <w:bidi w:val="0"/>
+      <w:jc w:val="left"/>
+    </w:pPr>
+    <w:rPr>
+      <w:rFonts w:ascii="Helvetica Neue" w:hAnsi="Helvetica Neue" w:cs="Arial Unicode MS" w:eastAsia="Arial Unicode MS"/>
+      <w:color w:val="000000"/>
+      <w:kern w:val="0"/>
+      <w:sz w:val="24"/>
+      <w:szCs w:val="24"/>
+      <w:lang w:val="en-US" w:eastAsia="en-US" w:bidi="ar-SA"/>
+    </w:rPr>
+  </w:style>
+  <w:style w:type="paragraph" w:styleId="Body" w:customStyle="1">
+    <w:name w:val="Body"/>
+    <w:qFormat/>
+    <w:pPr>
+      <w:widowControl/>
+      <w:bidi w:val="0"/>
+      <w:jc w:val="left"/>
+    </w:pPr>
+    <w:rPr>
+      <w:rFonts w:ascii="Cambria" w:hAnsi="Cambria" w:eastAsia="Cambria" w:cs="Cambria"/>
+      <w:color w:val="000000"/>
+      <w:kern w:val="0"/>
+      <w:sz w:val="24"/>
+      <w:szCs w:val="24"/>
+      <w:u w:val="none" w:color="000000"/>
+      <w:lang w:val="en-US" w:eastAsia="en-US" w:bidi="ar-SA"/>
+    </w:rPr>
+  </w:style>
+  <w:style w:type="paragraph" w:styleId="BalloonText">
+    <w:name w:val="Balloon Text"/>
+    <w:basedOn w:val="Normal"/>
+    <w:link w:val="BalloonTextChar"/>
+    <w:uiPriority w:val="99"/>
+    <w:semiHidden/>
+    <w:unhideWhenUsed/>
+    <w:qFormat/>
+    <w:rsid w:val="007c581e"/>
+    <w:pPr/>
+    <w:rPr>
+      <w:sz w:val="18"/>
+      <w:szCs w:val="18"/>
+    </w:rPr>
+  </w:style>
+  <w:style w:type="paragraph" w:styleId="Header">
+    <w:name w:val="Header"/>
+    <w:basedOn w:val="Normal"/>
+    <w:pPr/>
+    <w:rPr/>
+  </w:style>
+  <w:style w:type="paragraph" w:styleId="Footer">
+    <w:name w:val="Footer"/>
+    <w:basedOn w:val="Normal"/>
+    <w:pPr/>
+    <w:rPr/>
+  </w:style>
+  <w:style w:type="numbering" w:styleId="NoList" w:default="1">
+    <w:name w:val="No List"/>
+    <w:uiPriority w:val="99"/>
+    <w:semiHidden/>
+    <w:unhideWhenUsed/>
+    <w:qFormat/>
+  </w:style>
+  <w:style w:type="numbering" w:styleId="ImportedStyle1" w:customStyle="1">
+    <w:name w:val="Imported Style 1"/>
+    <w:qFormat/>
   </w:style>
   <w:style w:type="table" w:default="1" w:styleId="TableNormal">
     <w:name w:val="Normal Table"/>
@@ -2127,95 +2660,6 @@
         <w:right w:w="108" w:type="dxa"/>
       </w:tblCellMar>
     </w:tblPr>
-  </w:style>
-  <w:style w:type="numbering" w:default="1" w:styleId="NoList">
-    <w:name w:val="No List"/>
-    <w:uiPriority w:val="99"/>
-    <w:semiHidden/>
-    <w:unhideWhenUsed/>
-  </w:style>
-  <w:style w:type="character" w:styleId="Hyperlink">
-    <w:name w:val="Hyperlink"/>
-    <w:rPr>
-      <w:u w:val="single"/>
-    </w:rPr>
-  </w:style>
-  <w:style w:type="paragraph" w:customStyle="1" w:styleId="HeaderFooter">
-    <w:name w:val="Header &amp; Footer"/>
-    <w:pPr>
-      <w:tabs>
-        <w:tab w:val="right" w:pos="9020"/>
-      </w:tabs>
-    </w:pPr>
-    <w:rPr>
-      <w:rFonts w:ascii="Helvetica Neue" w:hAnsi="Helvetica Neue" w:cs="Arial Unicode MS"/>
-      <w:color w:val="000000"/>
-      <w:sz w:val="24"/>
-      <w:szCs w:val="24"/>
-    </w:rPr>
-  </w:style>
-  <w:style w:type="paragraph" w:customStyle="1" w:styleId="Body">
-    <w:name w:val="Body"/>
-    <w:rPr>
-      <w:rFonts w:ascii="Cambria" w:eastAsia="Cambria" w:hAnsi="Cambria" w:cs="Cambria"/>
-      <w:color w:val="000000"/>
-      <w:sz w:val="24"/>
-      <w:szCs w:val="24"/>
-      <w:u w:color="000000"/>
-    </w:rPr>
-  </w:style>
-  <w:style w:type="paragraph" w:customStyle="1" w:styleId="Heading">
-    <w:name w:val="Heading"/>
-    <w:next w:val="Body"/>
-    <w:pPr>
-      <w:keepNext/>
-      <w:keepLines/>
-      <w:spacing w:before="480"/>
-      <w:outlineLvl w:val="0"/>
-    </w:pPr>
-    <w:rPr>
-      <w:rFonts w:ascii="Arial" w:hAnsi="Arial" w:cs="Arial Unicode MS"/>
-      <w:b/>
-      <w:bCs/>
-      <w:color w:val="000000"/>
-      <w:sz w:val="24"/>
-      <w:szCs w:val="24"/>
-      <w:u w:color="000000"/>
-      <w:lang w:val="nl-NL"/>
-    </w:rPr>
-  </w:style>
-  <w:style w:type="numbering" w:customStyle="1" w:styleId="ImportedStyle1">
-    <w:name w:val="Imported Style 1"/>
-    <w:pPr>
-      <w:numPr>
-        <w:numId w:val="1"/>
-      </w:numPr>
-    </w:pPr>
-  </w:style>
-  <w:style w:type="paragraph" w:styleId="BalloonText">
-    <w:name w:val="Balloon Text"/>
-    <w:basedOn w:val="Normal"/>
-    <w:link w:val="BalloonTextChar"/>
-    <w:uiPriority w:val="99"/>
-    <w:semiHidden/>
-    <w:unhideWhenUsed/>
-    <w:rsid w:val="007C581E"/>
-    <w:rPr>
-      <w:sz w:val="18"/>
-      <w:szCs w:val="18"/>
-    </w:rPr>
-  </w:style>
-  <w:style w:type="character" w:customStyle="1" w:styleId="BalloonTextChar">
-    <w:name w:val="Balloon Text Char"/>
-    <w:basedOn w:val="DefaultParagraphFont"/>
-    <w:link w:val="BalloonText"/>
-    <w:uiPriority w:val="99"/>
-    <w:semiHidden/>
-    <w:rsid w:val="007C581E"/>
-    <w:rPr>
-      <w:sz w:val="18"/>
-      <w:szCs w:val="18"/>
-    </w:rPr>
   </w:style>
 </w:styles>
 </file>

</xml_diff>

<commit_message>
Add bullet points for sections in SRDD to expand upon
</commit_message>
<xml_diff>
--- a/Documents/SRDD.docx
+++ b/Documents/SRDD.docx
@@ -527,10 +527,7 @@
           <w:ilvl w:val="0"/>
           <w:numId w:val="1"/>
         </w:numPr>
-        <w:rPr>
-          <w:rFonts w:ascii="Calibri" w:hAnsi="Calibri" w:eastAsia="Calibri" w:cs="Calibri"/>
-          <w:lang w:val="en-US"/>
-        </w:rPr>
+        <w:rPr/>
       </w:pPr>
       <w:r>
         <w:rPr>
@@ -538,6 +535,100 @@
           <w:lang w:val="en-US"/>
         </w:rPr>
         <w:t xml:space="preserve">Functional Requirements </w:t>
+      </w:r>
+    </w:p>
+    <w:p>
+      <w:pPr>
+        <w:pStyle w:val="TextBody"/>
+        <w:rPr>
+          <w:rFonts w:eastAsia="Calibri" w:cs="Calibri"/>
+          <w:lang w:val="en-US"/>
+        </w:rPr>
+      </w:pPr>
+      <w:r>
+        <w:rPr/>
+      </w:r>
+    </w:p>
+    <w:p>
+      <w:pPr>
+        <w:pStyle w:val="TextBody"/>
+        <w:numPr>
+          <w:ilvl w:val="0"/>
+          <w:numId w:val="2"/>
+        </w:numPr>
+        <w:rPr/>
+      </w:pPr>
+      <w:r>
+        <w:rPr>
+          <w:rFonts w:eastAsia="Calibri" w:cs="Calibri" w:ascii="NCAA FSU Noles Unconquered" w:hAnsi="NCAA FSU Noles Unconquered"/>
+          <w:sz w:val="20"/>
+          <w:szCs w:val="20"/>
+          <w:lang w:val="en-US"/>
+        </w:rPr>
+        <w:t>Read mag stripe, and parse input to put in database.</w:t>
+      </w:r>
+    </w:p>
+    <w:p>
+      <w:pPr>
+        <w:pStyle w:val="TextBody"/>
+        <w:numPr>
+          <w:ilvl w:val="0"/>
+          <w:numId w:val="2"/>
+        </w:numPr>
+        <w:rPr>
+          <w:rFonts w:ascii="NCAA FSU Noles Unconquered" w:hAnsi="NCAA FSU Noles Unconquered"/>
+        </w:rPr>
+      </w:pPr>
+      <w:r>
+        <w:rPr>
+          <w:rFonts w:eastAsia="Calibri" w:cs="Calibri" w:ascii="NCAA FSU Noles Unconquered" w:hAnsi="NCAA FSU Noles Unconquered"/>
+          <w:sz w:val="20"/>
+          <w:szCs w:val="20"/>
+          <w:lang w:val="en-US"/>
+        </w:rPr>
+        <w:t>Generate extra credit lists, send them to appropriate faculty.</w:t>
+      </w:r>
+    </w:p>
+    <w:p>
+      <w:pPr>
+        <w:pStyle w:val="TextBody"/>
+        <w:numPr>
+          <w:ilvl w:val="0"/>
+          <w:numId w:val="2"/>
+        </w:numPr>
+        <w:rPr>
+          <w:rFonts w:ascii="NCAA FSU Noles Unconquered" w:hAnsi="NCAA FSU Noles Unconquered"/>
+        </w:rPr>
+      </w:pPr>
+      <w:r>
+        <w:rPr>
+          <w:rFonts w:eastAsia="Calibri" w:cs="Calibri" w:ascii="NCAA FSU Noles Unconquered" w:hAnsi="NCAA FSU Noles Unconquered"/>
+          <w:sz w:val="20"/>
+          <w:szCs w:val="20"/>
+          <w:lang w:val="en-US"/>
+        </w:rPr>
+        <w:t>Handle pre-registration, and same day registration</w:t>
+      </w:r>
+    </w:p>
+    <w:p>
+      <w:pPr>
+        <w:pStyle w:val="TextBody"/>
+        <w:numPr>
+          <w:ilvl w:val="0"/>
+          <w:numId w:val="0"/>
+        </w:numPr>
+        <w:ind w:left="1440" w:hanging="0"/>
+        <w:rPr>
+          <w:rFonts w:eastAsia="Calibri" w:cs="Calibri"/>
+          <w:sz w:val="20"/>
+          <w:szCs w:val="20"/>
+          <w:lang w:val="en-US"/>
+        </w:rPr>
+      </w:pPr>
+      <w:r>
+        <w:rPr>
+          <w:rFonts w:ascii="NCAA FSU Noles Unconquered" w:hAnsi="NCAA FSU Noles Unconquered"/>
+        </w:rPr>
       </w:r>
     </w:p>
     <w:p>
@@ -730,7 +821,7 @@
       <w:r>
         <w:rPr/>
         <w:drawing>
-          <wp:inline distT="0" distB="1270" distL="0" distR="0">
+          <wp:inline distT="0" distB="0" distL="0" distR="0">
             <wp:extent cx="5486400" cy="5688330"/>
             <wp:effectExtent l="0" t="0" r="0" b="0"/>
             <wp:docPr id="1" name="Picture 1" descr=""/>
@@ -805,7 +896,7 @@
           <w:lang w:val="nl-NL"/>
         </w:rPr>
         <w:drawing>
-          <wp:anchor behindDoc="0" distT="0" distB="0" distL="0" distR="0" simplePos="0" locked="0" layoutInCell="1" allowOverlap="1" relativeHeight="3">
+          <wp:anchor behindDoc="0" distT="0" distB="0" distL="0" distR="0" simplePos="0" locked="0" layoutInCell="1" allowOverlap="1" relativeHeight="2">
             <wp:simplePos x="0" y="0"/>
             <wp:positionH relativeFrom="column">
               <wp:align>center</wp:align>
@@ -990,6 +1081,61 @@
           <w:lang w:val="en-US"/>
         </w:rPr>
         <w:t xml:space="preserve">Assumptions and Dependencies </w:t>
+      </w:r>
+    </w:p>
+    <w:p>
+      <w:pPr>
+        <w:pStyle w:val="TextBody"/>
+        <w:numPr>
+          <w:ilvl w:val="0"/>
+          <w:numId w:val="3"/>
+        </w:numPr>
+        <w:rPr>
+          <w:rFonts w:ascii="NCAA FSU Noles Unconquered" w:hAnsi="NCAA FSU Noles Unconquered"/>
+        </w:rPr>
+      </w:pPr>
+      <w:r>
+        <w:rPr>
+          <w:rFonts w:ascii="NCAA FSU Noles Unconquered" w:hAnsi="NCAA FSU Noles Unconquered"/>
+          <w:lang w:val="en-US"/>
+        </w:rPr>
+        <w:t>DOCKER FUNCTIONALITY</w:t>
+      </w:r>
+    </w:p>
+    <w:p>
+      <w:pPr>
+        <w:pStyle w:val="TextBody"/>
+        <w:numPr>
+          <w:ilvl w:val="0"/>
+          <w:numId w:val="3"/>
+        </w:numPr>
+        <w:rPr>
+          <w:rFonts w:ascii="NCAA FSU Noles Unconquered" w:hAnsi="NCAA FSU Noles Unconquered"/>
+        </w:rPr>
+      </w:pPr>
+      <w:r>
+        <w:rPr>
+          <w:rFonts w:ascii="NCAA FSU Noles Unconquered" w:hAnsi="NCAA FSU Noles Unconquered"/>
+          <w:lang w:val="en-US"/>
+        </w:rPr>
+        <w:t>CARD SWIPE INTEGRATION</w:t>
+      </w:r>
+    </w:p>
+    <w:p>
+      <w:pPr>
+        <w:pStyle w:val="TextBody"/>
+        <w:numPr>
+          <w:ilvl w:val="0"/>
+          <w:numId w:val="3"/>
+        </w:numPr>
+        <w:rPr>
+          <w:lang w:val="en-US"/>
+        </w:rPr>
+      </w:pPr>
+      <w:r>
+        <w:rPr>
+          <w:rFonts w:ascii="NCAA FSU Noles Unconquered" w:hAnsi="NCAA FSU Noles Unconquered"/>
+        </w:rPr>
       </w:r>
     </w:p>
     <w:p>
@@ -1072,6 +1218,7 @@
         <w:vertAlign w:val="baseline"/>
         <w:position w:val="0"/>
         <w:sz w:val="24"/>
+        <w:sz w:val="24"/>
         <w:spacing w:val="0"/>
         <w:i w:val="false"/>
         <w:b/>
@@ -1100,6 +1247,7 @@
         <w:strike w:val="false"/>
         <w:vertAlign w:val="baseline"/>
         <w:position w:val="0"/>
+        <w:sz w:val="24"/>
         <w:sz w:val="24"/>
         <w:spacing w:val="0"/>
         <w:i w:val="false"/>
@@ -1130,6 +1278,7 @@
         <w:vertAlign w:val="baseline"/>
         <w:position w:val="0"/>
         <w:sz w:val="24"/>
+        <w:sz w:val="24"/>
         <w:spacing w:val="0"/>
         <w:i w:val="false"/>
         <w:b/>
@@ -1158,6 +1307,7 @@
         <w:strike w:val="false"/>
         <w:vertAlign w:val="baseline"/>
         <w:position w:val="0"/>
+        <w:sz w:val="24"/>
         <w:sz w:val="24"/>
         <w:spacing w:val="0"/>
         <w:i w:val="false"/>
@@ -1188,6 +1338,7 @@
         <w:vertAlign w:val="baseline"/>
         <w:position w:val="0"/>
         <w:sz w:val="24"/>
+        <w:sz w:val="24"/>
         <w:spacing w:val="0"/>
         <w:i w:val="false"/>
         <w:b/>
@@ -1216,6 +1367,7 @@
         <w:strike w:val="false"/>
         <w:vertAlign w:val="baseline"/>
         <w:position w:val="0"/>
+        <w:sz w:val="24"/>
         <w:sz w:val="24"/>
         <w:spacing w:val="0"/>
         <w:i w:val="false"/>
@@ -1246,6 +1398,7 @@
         <w:vertAlign w:val="baseline"/>
         <w:position w:val="0"/>
         <w:sz w:val="24"/>
+        <w:sz w:val="24"/>
         <w:spacing w:val="0"/>
         <w:i w:val="false"/>
         <w:b/>
@@ -1274,6 +1427,7 @@
         <w:strike w:val="false"/>
         <w:vertAlign w:val="baseline"/>
         <w:position w:val="0"/>
+        <w:sz w:val="24"/>
         <w:sz w:val="24"/>
         <w:spacing w:val="0"/>
         <w:i w:val="false"/>
@@ -1304,6 +1458,7 @@
         <w:vertAlign w:val="baseline"/>
         <w:position w:val="0"/>
         <w:sz w:val="24"/>
+        <w:sz w:val="24"/>
         <w:spacing w:val="0"/>
         <w:i w:val="false"/>
         <w:b/>
@@ -1320,6 +1475,298 @@
   <w:abstractNum w:abstractNumId="2">
     <w:lvl w:ilvl="0">
       <w:start w:val="1"/>
+      <w:numFmt w:val="bullet"/>
+      <w:lvlText w:val=""/>
+      <w:lvlJc w:val="left"/>
+      <w:pPr>
+        <w:tabs>
+          <w:tab w:val="num" w:pos="1440"/>
+        </w:tabs>
+        <w:ind w:left="1440" w:hanging="360"/>
+      </w:pPr>
+      <w:rPr>
+        <w:rFonts w:ascii="Symbol" w:hAnsi="Symbol" w:cs="Symbol" w:hint="default"/>
+        <w:rFonts w:cs="OpenSymbol"/>
+      </w:rPr>
+    </w:lvl>
+    <w:lvl w:ilvl="1">
+      <w:start w:val="1"/>
+      <w:numFmt w:val="bullet"/>
+      <w:lvlText w:val="◦"/>
+      <w:lvlJc w:val="left"/>
+      <w:pPr>
+        <w:tabs>
+          <w:tab w:val="num" w:pos="1800"/>
+        </w:tabs>
+        <w:ind w:left="1800" w:hanging="360"/>
+      </w:pPr>
+      <w:rPr>
+        <w:rFonts w:ascii="OpenSymbol" w:hAnsi="OpenSymbol" w:cs="OpenSymbol" w:hint="default"/>
+        <w:rFonts w:cs="OpenSymbol"/>
+      </w:rPr>
+    </w:lvl>
+    <w:lvl w:ilvl="2">
+      <w:start w:val="1"/>
+      <w:numFmt w:val="bullet"/>
+      <w:lvlText w:val="▪"/>
+      <w:lvlJc w:val="left"/>
+      <w:pPr>
+        <w:tabs>
+          <w:tab w:val="num" w:pos="2160"/>
+        </w:tabs>
+        <w:ind w:left="2160" w:hanging="360"/>
+      </w:pPr>
+      <w:rPr>
+        <w:rFonts w:ascii="OpenSymbol" w:hAnsi="OpenSymbol" w:cs="OpenSymbol" w:hint="default"/>
+        <w:rFonts w:cs="OpenSymbol"/>
+      </w:rPr>
+    </w:lvl>
+    <w:lvl w:ilvl="3">
+      <w:start w:val="1"/>
+      <w:numFmt w:val="bullet"/>
+      <w:lvlText w:val=""/>
+      <w:lvlJc w:val="left"/>
+      <w:pPr>
+        <w:tabs>
+          <w:tab w:val="num" w:pos="2520"/>
+        </w:tabs>
+        <w:ind w:left="2520" w:hanging="360"/>
+      </w:pPr>
+      <w:rPr>
+        <w:rFonts w:ascii="Symbol" w:hAnsi="Symbol" w:cs="Symbol" w:hint="default"/>
+        <w:rFonts w:cs="OpenSymbol"/>
+      </w:rPr>
+    </w:lvl>
+    <w:lvl w:ilvl="4">
+      <w:start w:val="1"/>
+      <w:numFmt w:val="bullet"/>
+      <w:lvlText w:val="◦"/>
+      <w:lvlJc w:val="left"/>
+      <w:pPr>
+        <w:tabs>
+          <w:tab w:val="num" w:pos="2880"/>
+        </w:tabs>
+        <w:ind w:left="2880" w:hanging="360"/>
+      </w:pPr>
+      <w:rPr>
+        <w:rFonts w:ascii="OpenSymbol" w:hAnsi="OpenSymbol" w:cs="OpenSymbol" w:hint="default"/>
+        <w:rFonts w:cs="OpenSymbol"/>
+      </w:rPr>
+    </w:lvl>
+    <w:lvl w:ilvl="5">
+      <w:start w:val="1"/>
+      <w:numFmt w:val="bullet"/>
+      <w:lvlText w:val="▪"/>
+      <w:lvlJc w:val="left"/>
+      <w:pPr>
+        <w:tabs>
+          <w:tab w:val="num" w:pos="3240"/>
+        </w:tabs>
+        <w:ind w:left="3240" w:hanging="360"/>
+      </w:pPr>
+      <w:rPr>
+        <w:rFonts w:ascii="OpenSymbol" w:hAnsi="OpenSymbol" w:cs="OpenSymbol" w:hint="default"/>
+        <w:rFonts w:cs="OpenSymbol"/>
+      </w:rPr>
+    </w:lvl>
+    <w:lvl w:ilvl="6">
+      <w:start w:val="1"/>
+      <w:numFmt w:val="bullet"/>
+      <w:lvlText w:val=""/>
+      <w:lvlJc w:val="left"/>
+      <w:pPr>
+        <w:tabs>
+          <w:tab w:val="num" w:pos="3600"/>
+        </w:tabs>
+        <w:ind w:left="3600" w:hanging="360"/>
+      </w:pPr>
+      <w:rPr>
+        <w:rFonts w:ascii="Symbol" w:hAnsi="Symbol" w:cs="Symbol" w:hint="default"/>
+        <w:rFonts w:cs="OpenSymbol"/>
+      </w:rPr>
+    </w:lvl>
+    <w:lvl w:ilvl="7">
+      <w:start w:val="1"/>
+      <w:numFmt w:val="bullet"/>
+      <w:lvlText w:val="◦"/>
+      <w:lvlJc w:val="left"/>
+      <w:pPr>
+        <w:tabs>
+          <w:tab w:val="num" w:pos="3960"/>
+        </w:tabs>
+        <w:ind w:left="3960" w:hanging="360"/>
+      </w:pPr>
+      <w:rPr>
+        <w:rFonts w:ascii="OpenSymbol" w:hAnsi="OpenSymbol" w:cs="OpenSymbol" w:hint="default"/>
+        <w:rFonts w:cs="OpenSymbol"/>
+      </w:rPr>
+    </w:lvl>
+    <w:lvl w:ilvl="8">
+      <w:start w:val="1"/>
+      <w:numFmt w:val="bullet"/>
+      <w:lvlText w:val="▪"/>
+      <w:lvlJc w:val="left"/>
+      <w:pPr>
+        <w:tabs>
+          <w:tab w:val="num" w:pos="4320"/>
+        </w:tabs>
+        <w:ind w:left="4320" w:hanging="360"/>
+      </w:pPr>
+      <w:rPr>
+        <w:rFonts w:ascii="OpenSymbol" w:hAnsi="OpenSymbol" w:cs="OpenSymbol" w:hint="default"/>
+        <w:rFonts w:cs="OpenSymbol"/>
+      </w:rPr>
+    </w:lvl>
+  </w:abstractNum>
+  <w:abstractNum w:abstractNumId="3">
+    <w:lvl w:ilvl="0">
+      <w:start w:val="1"/>
+      <w:numFmt w:val="bullet"/>
+      <w:lvlText w:val=""/>
+      <w:lvlJc w:val="left"/>
+      <w:pPr>
+        <w:tabs>
+          <w:tab w:val="num" w:pos="720"/>
+        </w:tabs>
+        <w:ind w:left="720" w:hanging="360"/>
+      </w:pPr>
+      <w:rPr>
+        <w:rFonts w:ascii="Symbol" w:hAnsi="Symbol" w:cs="Symbol" w:hint="default"/>
+        <w:rFonts w:cs="OpenSymbol"/>
+      </w:rPr>
+    </w:lvl>
+    <w:lvl w:ilvl="1">
+      <w:start w:val="1"/>
+      <w:numFmt w:val="bullet"/>
+      <w:lvlText w:val="◦"/>
+      <w:lvlJc w:val="left"/>
+      <w:pPr>
+        <w:tabs>
+          <w:tab w:val="num" w:pos="1080"/>
+        </w:tabs>
+        <w:ind w:left="1080" w:hanging="360"/>
+      </w:pPr>
+      <w:rPr>
+        <w:rFonts w:ascii="OpenSymbol" w:hAnsi="OpenSymbol" w:cs="OpenSymbol" w:hint="default"/>
+        <w:rFonts w:cs="OpenSymbol"/>
+      </w:rPr>
+    </w:lvl>
+    <w:lvl w:ilvl="2">
+      <w:start w:val="1"/>
+      <w:numFmt w:val="bullet"/>
+      <w:lvlText w:val="▪"/>
+      <w:lvlJc w:val="left"/>
+      <w:pPr>
+        <w:tabs>
+          <w:tab w:val="num" w:pos="1440"/>
+        </w:tabs>
+        <w:ind w:left="1440" w:hanging="360"/>
+      </w:pPr>
+      <w:rPr>
+        <w:rFonts w:ascii="OpenSymbol" w:hAnsi="OpenSymbol" w:cs="OpenSymbol" w:hint="default"/>
+        <w:rFonts w:cs="OpenSymbol"/>
+      </w:rPr>
+    </w:lvl>
+    <w:lvl w:ilvl="3">
+      <w:start w:val="1"/>
+      <w:numFmt w:val="bullet"/>
+      <w:lvlText w:val=""/>
+      <w:lvlJc w:val="left"/>
+      <w:pPr>
+        <w:tabs>
+          <w:tab w:val="num" w:pos="1800"/>
+        </w:tabs>
+        <w:ind w:left="1800" w:hanging="360"/>
+      </w:pPr>
+      <w:rPr>
+        <w:rFonts w:ascii="Symbol" w:hAnsi="Symbol" w:cs="Symbol" w:hint="default"/>
+        <w:rFonts w:cs="OpenSymbol"/>
+      </w:rPr>
+    </w:lvl>
+    <w:lvl w:ilvl="4">
+      <w:start w:val="1"/>
+      <w:numFmt w:val="bullet"/>
+      <w:lvlText w:val="◦"/>
+      <w:lvlJc w:val="left"/>
+      <w:pPr>
+        <w:tabs>
+          <w:tab w:val="num" w:pos="2160"/>
+        </w:tabs>
+        <w:ind w:left="2160" w:hanging="360"/>
+      </w:pPr>
+      <w:rPr>
+        <w:rFonts w:ascii="OpenSymbol" w:hAnsi="OpenSymbol" w:cs="OpenSymbol" w:hint="default"/>
+        <w:rFonts w:cs="OpenSymbol"/>
+      </w:rPr>
+    </w:lvl>
+    <w:lvl w:ilvl="5">
+      <w:start w:val="1"/>
+      <w:numFmt w:val="bullet"/>
+      <w:lvlText w:val="▪"/>
+      <w:lvlJc w:val="left"/>
+      <w:pPr>
+        <w:tabs>
+          <w:tab w:val="num" w:pos="2520"/>
+        </w:tabs>
+        <w:ind w:left="2520" w:hanging="360"/>
+      </w:pPr>
+      <w:rPr>
+        <w:rFonts w:ascii="OpenSymbol" w:hAnsi="OpenSymbol" w:cs="OpenSymbol" w:hint="default"/>
+        <w:rFonts w:cs="OpenSymbol"/>
+      </w:rPr>
+    </w:lvl>
+    <w:lvl w:ilvl="6">
+      <w:start w:val="1"/>
+      <w:numFmt w:val="bullet"/>
+      <w:lvlText w:val=""/>
+      <w:lvlJc w:val="left"/>
+      <w:pPr>
+        <w:tabs>
+          <w:tab w:val="num" w:pos="2880"/>
+        </w:tabs>
+        <w:ind w:left="2880" w:hanging="360"/>
+      </w:pPr>
+      <w:rPr>
+        <w:rFonts w:ascii="Symbol" w:hAnsi="Symbol" w:cs="Symbol" w:hint="default"/>
+        <w:rFonts w:cs="OpenSymbol"/>
+      </w:rPr>
+    </w:lvl>
+    <w:lvl w:ilvl="7">
+      <w:start w:val="1"/>
+      <w:numFmt w:val="bullet"/>
+      <w:lvlText w:val="◦"/>
+      <w:lvlJc w:val="left"/>
+      <w:pPr>
+        <w:tabs>
+          <w:tab w:val="num" w:pos="3240"/>
+        </w:tabs>
+        <w:ind w:left="3240" w:hanging="360"/>
+      </w:pPr>
+      <w:rPr>
+        <w:rFonts w:ascii="OpenSymbol" w:hAnsi="OpenSymbol" w:cs="OpenSymbol" w:hint="default"/>
+        <w:rFonts w:cs="OpenSymbol"/>
+      </w:rPr>
+    </w:lvl>
+    <w:lvl w:ilvl="8">
+      <w:start w:val="1"/>
+      <w:numFmt w:val="bullet"/>
+      <w:lvlText w:val="▪"/>
+      <w:lvlJc w:val="left"/>
+      <w:pPr>
+        <w:tabs>
+          <w:tab w:val="num" w:pos="3600"/>
+        </w:tabs>
+        <w:ind w:left="3600" w:hanging="360"/>
+      </w:pPr>
+      <w:rPr>
+        <w:rFonts w:ascii="OpenSymbol" w:hAnsi="OpenSymbol" w:cs="OpenSymbol" w:hint="default"/>
+        <w:rFonts w:cs="OpenSymbol"/>
+      </w:rPr>
+    </w:lvl>
+  </w:abstractNum>
+  <w:abstractNum w:abstractNumId="4">
+    <w:lvl w:ilvl="0">
+      <w:start w:val="1"/>
       <w:numFmt w:val="none"/>
       <w:suff w:val="nothing"/>
       <w:lvlText w:val=""/>
@@ -1414,6 +1861,12 @@
   </w:num>
   <w:num w:numId="2">
     <w:abstractNumId w:val="2"/>
+  </w:num>
+  <w:num w:numId="3">
+    <w:abstractNumId w:val="3"/>
+  </w:num>
+  <w:num w:numId="4">
+    <w:abstractNumId w:val="4"/>
   </w:num>
 </w:numbering>
 </file>
@@ -1814,7 +2267,6 @@
     <w:qFormat/>
     <w:pPr>
       <w:widowControl/>
-      <w:pBdr/>
       <w:bidi w:val="0"/>
       <w:jc w:val="left"/>
     </w:pPr>
@@ -1875,6 +2327,7 @@
       <w:kern w:val="0"/>
       <w:position w:val="0"/>
       <w:sz w:val="24"/>
+      <w:sz w:val="24"/>
       <w:vertAlign w:val="baseline"/>
     </w:rPr>
   </w:style>
@@ -1899,6 +2352,7 @@
       <w:kern w:val="0"/>
       <w:position w:val="0"/>
       <w:sz w:val="24"/>
+      <w:sz w:val="24"/>
       <w:vertAlign w:val="baseline"/>
     </w:rPr>
   </w:style>
@@ -1923,6 +2377,7 @@
       <w:kern w:val="0"/>
       <w:position w:val="0"/>
       <w:sz w:val="24"/>
+      <w:sz w:val="24"/>
       <w:vertAlign w:val="baseline"/>
     </w:rPr>
   </w:style>
@@ -1947,6 +2402,7 @@
       <w:kern w:val="0"/>
       <w:position w:val="0"/>
       <w:sz w:val="24"/>
+      <w:sz w:val="24"/>
       <w:vertAlign w:val="baseline"/>
     </w:rPr>
   </w:style>
@@ -1971,6 +2427,7 @@
       <w:kern w:val="0"/>
       <w:position w:val="0"/>
       <w:sz w:val="24"/>
+      <w:sz w:val="24"/>
       <w:vertAlign w:val="baseline"/>
     </w:rPr>
   </w:style>
@@ -1995,6 +2452,7 @@
       <w:kern w:val="0"/>
       <w:position w:val="0"/>
       <w:sz w:val="24"/>
+      <w:sz w:val="24"/>
       <w:vertAlign w:val="baseline"/>
     </w:rPr>
   </w:style>
@@ -2019,6 +2477,7 @@
       <w:kern w:val="0"/>
       <w:position w:val="0"/>
       <w:sz w:val="24"/>
+      <w:sz w:val="24"/>
       <w:vertAlign w:val="baseline"/>
     </w:rPr>
   </w:style>
@@ -2043,6 +2502,7 @@
       <w:kern w:val="0"/>
       <w:position w:val="0"/>
       <w:sz w:val="24"/>
+      <w:sz w:val="24"/>
       <w:vertAlign w:val="baseline"/>
     </w:rPr>
   </w:style>
@@ -2067,6 +2527,7 @@
       <w:kern w:val="0"/>
       <w:position w:val="0"/>
       <w:sz w:val="24"/>
+      <w:sz w:val="24"/>
       <w:vertAlign w:val="baseline"/>
     </w:rPr>
   </w:style>
@@ -2091,6 +2552,7 @@
       <w:kern w:val="0"/>
       <w:position w:val="0"/>
       <w:sz w:val="24"/>
+      <w:sz w:val="24"/>
       <w:vertAlign w:val="baseline"/>
     </w:rPr>
   </w:style>
@@ -2115,6 +2577,7 @@
       <w:kern w:val="0"/>
       <w:position w:val="0"/>
       <w:sz w:val="24"/>
+      <w:sz w:val="24"/>
       <w:vertAlign w:val="baseline"/>
     </w:rPr>
   </w:style>
@@ -2139,6 +2602,7 @@
       <w:kern w:val="0"/>
       <w:position w:val="0"/>
       <w:sz w:val="24"/>
+      <w:sz w:val="24"/>
       <w:vertAlign w:val="baseline"/>
     </w:rPr>
   </w:style>
@@ -2163,6 +2627,7 @@
       <w:kern w:val="0"/>
       <w:position w:val="0"/>
       <w:sz w:val="24"/>
+      <w:sz w:val="24"/>
       <w:vertAlign w:val="baseline"/>
     </w:rPr>
   </w:style>
@@ -2187,6 +2652,7 @@
       <w:kern w:val="0"/>
       <w:position w:val="0"/>
       <w:sz w:val="24"/>
+      <w:sz w:val="24"/>
       <w:vertAlign w:val="baseline"/>
     </w:rPr>
   </w:style>
@@ -2211,6 +2677,7 @@
       <w:kern w:val="0"/>
       <w:position w:val="0"/>
       <w:sz w:val="24"/>
+      <w:sz w:val="24"/>
       <w:vertAlign w:val="baseline"/>
     </w:rPr>
   </w:style>
@@ -2235,6 +2702,7 @@
       <w:kern w:val="0"/>
       <w:position w:val="0"/>
       <w:sz w:val="24"/>
+      <w:sz w:val="24"/>
       <w:vertAlign w:val="baseline"/>
     </w:rPr>
   </w:style>
@@ -2259,6 +2727,7 @@
       <w:kern w:val="0"/>
       <w:position w:val="0"/>
       <w:sz w:val="24"/>
+      <w:sz w:val="24"/>
       <w:vertAlign w:val="baseline"/>
     </w:rPr>
   </w:style>
@@ -2283,6 +2752,7 @@
       <w:kern w:val="0"/>
       <w:position w:val="0"/>
       <w:sz w:val="24"/>
+      <w:sz w:val="24"/>
       <w:vertAlign w:val="baseline"/>
     </w:rPr>
   </w:style>
@@ -2307,6 +2777,7 @@
       <w:kern w:val="0"/>
       <w:position w:val="0"/>
       <w:sz w:val="24"/>
+      <w:sz w:val="24"/>
       <w:vertAlign w:val="baseline"/>
     </w:rPr>
   </w:style>
@@ -2331,6 +2802,7 @@
       <w:kern w:val="0"/>
       <w:position w:val="0"/>
       <w:sz w:val="24"/>
+      <w:sz w:val="24"/>
       <w:vertAlign w:val="baseline"/>
     </w:rPr>
   </w:style>
@@ -2355,6 +2827,7 @@
       <w:kern w:val="0"/>
       <w:position w:val="0"/>
       <w:sz w:val="24"/>
+      <w:sz w:val="24"/>
       <w:vertAlign w:val="baseline"/>
     </w:rPr>
   </w:style>
@@ -2379,6 +2852,7 @@
       <w:kern w:val="0"/>
       <w:position w:val="0"/>
       <w:sz w:val="24"/>
+      <w:sz w:val="24"/>
       <w:vertAlign w:val="baseline"/>
     </w:rPr>
   </w:style>
@@ -2403,6 +2877,7 @@
       <w:kern w:val="0"/>
       <w:position w:val="0"/>
       <w:sz w:val="24"/>
+      <w:sz w:val="24"/>
       <w:vertAlign w:val="baseline"/>
     </w:rPr>
   </w:style>
@@ -2427,6 +2902,7 @@
       <w:kern w:val="0"/>
       <w:position w:val="0"/>
       <w:sz w:val="24"/>
+      <w:sz w:val="24"/>
       <w:vertAlign w:val="baseline"/>
     </w:rPr>
   </w:style>
@@ -2451,6 +2927,7 @@
       <w:kern w:val="0"/>
       <w:position w:val="0"/>
       <w:sz w:val="24"/>
+      <w:sz w:val="24"/>
       <w:vertAlign w:val="baseline"/>
     </w:rPr>
   </w:style>
@@ -2475,6 +2952,7 @@
       <w:kern w:val="0"/>
       <w:position w:val="0"/>
       <w:sz w:val="24"/>
+      <w:sz w:val="24"/>
       <w:vertAlign w:val="baseline"/>
     </w:rPr>
   </w:style>
@@ -2499,13 +2977,246 @@
       <w:kern w:val="0"/>
       <w:position w:val="0"/>
       <w:sz w:val="24"/>
+      <w:sz w:val="24"/>
       <w:vertAlign w:val="baseline"/>
+    </w:rPr>
+  </w:style>
+  <w:style w:type="character" w:styleId="ListLabel28">
+    <w:name w:val="ListLabel 28"/>
+    <w:qFormat/>
+    <w:rPr>
+      <w:rFonts w:ascii="Calibri" w:hAnsi="Calibri" w:eastAsia="Arial" w:cs="Arial"/>
+      <w:b/>
+      <w:bCs/>
+      <w:i w:val="false"/>
+      <w:iCs w:val="false"/>
+      <w:caps w:val="false"/>
+      <w:smallCaps w:val="false"/>
+      <w:strike w:val="false"/>
+      <w:dstrike w:val="false"/>
+      <w:outline w:val="false"/>
+      <w:emboss w:val="false"/>
+      <w:imprint w:val="false"/>
+      <w:spacing w:val="0"/>
+      <w:w w:val="100"/>
+      <w:kern w:val="0"/>
+      <w:position w:val="0"/>
+      <w:sz w:val="24"/>
+      <w:sz w:val="24"/>
+      <w:vertAlign w:val="baseline"/>
+    </w:rPr>
+  </w:style>
+  <w:style w:type="character" w:styleId="ListLabel29">
+    <w:name w:val="ListLabel 29"/>
+    <w:qFormat/>
+    <w:rPr>
+      <w:rFonts w:eastAsia="Arial" w:cs="Arial"/>
+      <w:b/>
+      <w:bCs/>
+      <w:i w:val="false"/>
+      <w:iCs w:val="false"/>
+      <w:caps w:val="false"/>
+      <w:smallCaps w:val="false"/>
+      <w:strike w:val="false"/>
+      <w:dstrike w:val="false"/>
+      <w:outline w:val="false"/>
+      <w:emboss w:val="false"/>
+      <w:imprint w:val="false"/>
+      <w:spacing w:val="0"/>
+      <w:w w:val="100"/>
+      <w:kern w:val="0"/>
+      <w:position w:val="0"/>
+      <w:sz w:val="24"/>
+      <w:sz w:val="24"/>
+      <w:vertAlign w:val="baseline"/>
+    </w:rPr>
+  </w:style>
+  <w:style w:type="character" w:styleId="ListLabel30">
+    <w:name w:val="ListLabel 30"/>
+    <w:qFormat/>
+    <w:rPr>
+      <w:rFonts w:eastAsia="Arial" w:cs="Arial"/>
+      <w:b/>
+      <w:bCs/>
+      <w:i w:val="false"/>
+      <w:iCs w:val="false"/>
+      <w:caps w:val="false"/>
+      <w:smallCaps w:val="false"/>
+      <w:strike w:val="false"/>
+      <w:dstrike w:val="false"/>
+      <w:outline w:val="false"/>
+      <w:emboss w:val="false"/>
+      <w:imprint w:val="false"/>
+      <w:spacing w:val="0"/>
+      <w:w w:val="100"/>
+      <w:kern w:val="0"/>
+      <w:position w:val="0"/>
+      <w:sz w:val="24"/>
+      <w:sz w:val="24"/>
+      <w:vertAlign w:val="baseline"/>
+    </w:rPr>
+  </w:style>
+  <w:style w:type="character" w:styleId="ListLabel31">
+    <w:name w:val="ListLabel 31"/>
+    <w:qFormat/>
+    <w:rPr>
+      <w:rFonts w:eastAsia="Arial" w:cs="Arial"/>
+      <w:b/>
+      <w:bCs/>
+      <w:i w:val="false"/>
+      <w:iCs w:val="false"/>
+      <w:caps w:val="false"/>
+      <w:smallCaps w:val="false"/>
+      <w:strike w:val="false"/>
+      <w:dstrike w:val="false"/>
+      <w:outline w:val="false"/>
+      <w:emboss w:val="false"/>
+      <w:imprint w:val="false"/>
+      <w:spacing w:val="0"/>
+      <w:w w:val="100"/>
+      <w:kern w:val="0"/>
+      <w:position w:val="0"/>
+      <w:sz w:val="24"/>
+      <w:sz w:val="24"/>
+      <w:vertAlign w:val="baseline"/>
+    </w:rPr>
+  </w:style>
+  <w:style w:type="character" w:styleId="ListLabel32">
+    <w:name w:val="ListLabel 32"/>
+    <w:qFormat/>
+    <w:rPr>
+      <w:rFonts w:eastAsia="Arial" w:cs="Arial"/>
+      <w:b/>
+      <w:bCs/>
+      <w:i w:val="false"/>
+      <w:iCs w:val="false"/>
+      <w:caps w:val="false"/>
+      <w:smallCaps w:val="false"/>
+      <w:strike w:val="false"/>
+      <w:dstrike w:val="false"/>
+      <w:outline w:val="false"/>
+      <w:emboss w:val="false"/>
+      <w:imprint w:val="false"/>
+      <w:spacing w:val="0"/>
+      <w:w w:val="100"/>
+      <w:kern w:val="0"/>
+      <w:position w:val="0"/>
+      <w:sz w:val="24"/>
+      <w:sz w:val="24"/>
+      <w:vertAlign w:val="baseline"/>
+    </w:rPr>
+  </w:style>
+  <w:style w:type="character" w:styleId="ListLabel33">
+    <w:name w:val="ListLabel 33"/>
+    <w:qFormat/>
+    <w:rPr>
+      <w:rFonts w:eastAsia="Arial" w:cs="Arial"/>
+      <w:b/>
+      <w:bCs/>
+      <w:i w:val="false"/>
+      <w:iCs w:val="false"/>
+      <w:caps w:val="false"/>
+      <w:smallCaps w:val="false"/>
+      <w:strike w:val="false"/>
+      <w:dstrike w:val="false"/>
+      <w:outline w:val="false"/>
+      <w:emboss w:val="false"/>
+      <w:imprint w:val="false"/>
+      <w:spacing w:val="0"/>
+      <w:w w:val="100"/>
+      <w:kern w:val="0"/>
+      <w:position w:val="0"/>
+      <w:sz w:val="24"/>
+      <w:sz w:val="24"/>
+      <w:vertAlign w:val="baseline"/>
+    </w:rPr>
+  </w:style>
+  <w:style w:type="character" w:styleId="ListLabel34">
+    <w:name w:val="ListLabel 34"/>
+    <w:qFormat/>
+    <w:rPr>
+      <w:rFonts w:eastAsia="Arial" w:cs="Arial"/>
+      <w:b/>
+      <w:bCs/>
+      <w:i w:val="false"/>
+      <w:iCs w:val="false"/>
+      <w:caps w:val="false"/>
+      <w:smallCaps w:val="false"/>
+      <w:strike w:val="false"/>
+      <w:dstrike w:val="false"/>
+      <w:outline w:val="false"/>
+      <w:emboss w:val="false"/>
+      <w:imprint w:val="false"/>
+      <w:spacing w:val="0"/>
+      <w:w w:val="100"/>
+      <w:kern w:val="0"/>
+      <w:position w:val="0"/>
+      <w:sz w:val="24"/>
+      <w:sz w:val="24"/>
+      <w:vertAlign w:val="baseline"/>
+    </w:rPr>
+  </w:style>
+  <w:style w:type="character" w:styleId="ListLabel35">
+    <w:name w:val="ListLabel 35"/>
+    <w:qFormat/>
+    <w:rPr>
+      <w:rFonts w:eastAsia="Arial" w:cs="Arial"/>
+      <w:b/>
+      <w:bCs/>
+      <w:i w:val="false"/>
+      <w:iCs w:val="false"/>
+      <w:caps w:val="false"/>
+      <w:smallCaps w:val="false"/>
+      <w:strike w:val="false"/>
+      <w:dstrike w:val="false"/>
+      <w:outline w:val="false"/>
+      <w:emboss w:val="false"/>
+      <w:imprint w:val="false"/>
+      <w:spacing w:val="0"/>
+      <w:w w:val="100"/>
+      <w:kern w:val="0"/>
+      <w:position w:val="0"/>
+      <w:sz w:val="24"/>
+      <w:sz w:val="24"/>
+      <w:vertAlign w:val="baseline"/>
+    </w:rPr>
+  </w:style>
+  <w:style w:type="character" w:styleId="ListLabel36">
+    <w:name w:val="ListLabel 36"/>
+    <w:qFormat/>
+    <w:rPr>
+      <w:rFonts w:eastAsia="Arial" w:cs="Arial"/>
+      <w:b/>
+      <w:bCs/>
+      <w:i w:val="false"/>
+      <w:iCs w:val="false"/>
+      <w:caps w:val="false"/>
+      <w:smallCaps w:val="false"/>
+      <w:strike w:val="false"/>
+      <w:dstrike w:val="false"/>
+      <w:outline w:val="false"/>
+      <w:emboss w:val="false"/>
+      <w:imprint w:val="false"/>
+      <w:spacing w:val="0"/>
+      <w:w w:val="100"/>
+      <w:kern w:val="0"/>
+      <w:position w:val="0"/>
+      <w:sz w:val="24"/>
+      <w:sz w:val="24"/>
+      <w:vertAlign w:val="baseline"/>
+    </w:rPr>
+  </w:style>
+  <w:style w:type="character" w:styleId="Bullets">
+    <w:name w:val="Bullets"/>
+    <w:qFormat/>
+    <w:rPr>
+      <w:rFonts w:ascii="OpenSymbol" w:hAnsi="OpenSymbol" w:eastAsia="OpenSymbol" w:cs="OpenSymbol"/>
     </w:rPr>
   </w:style>
   <w:style w:type="paragraph" w:styleId="Heading" w:customStyle="1">
     <w:name w:val="Heading"/>
     <w:basedOn w:val="Normal"/>
-    <w:next w:val="Body"/>
+    <w:next w:val="TextBody"/>
     <w:qFormat/>
     <w:pPr>
       <w:keepNext w:val="true"/>
@@ -2582,7 +3293,7 @@
       <w:jc w:val="left"/>
     </w:pPr>
     <w:rPr>
-      <w:rFonts w:ascii="Helvetica Neue" w:hAnsi="Helvetica Neue" w:cs="Arial Unicode MS" w:eastAsia="Arial Unicode MS"/>
+      <w:rFonts w:ascii="Helvetica Neue" w:hAnsi="Helvetica Neue" w:eastAsia="Arial Unicode MS" w:cs="Arial Unicode MS"/>
       <w:color w:val="000000"/>
       <w:kern w:val="0"/>
       <w:sz w:val="24"/>

</xml_diff>

<commit_message>
Small alteration to font
</commit_message>
<xml_diff>
--- a/Documents/SRDD.docx
+++ b/Documents/SRDD.docx
@@ -541,12 +541,15 @@
       <w:pPr>
         <w:pStyle w:val="TextBody"/>
         <w:rPr>
-          <w:rFonts w:eastAsia="Calibri" w:cs="Calibri"/>
+          <w:rFonts w:ascii="Arial" w:hAnsi="Arial" w:eastAsia="Calibri" w:cs="Calibri"/>
           <w:lang w:val="en-US"/>
         </w:rPr>
       </w:pPr>
       <w:r>
-        <w:rPr/>
+        <w:rPr>
+          <w:rFonts w:eastAsia="Calibri" w:cs="Calibri" w:ascii="Arial" w:hAnsi="Arial"/>
+          <w:lang w:val="en-US"/>
+        </w:rPr>
       </w:r>
     </w:p>
     <w:p>
@@ -556,11 +559,13 @@
           <w:ilvl w:val="0"/>
           <w:numId w:val="2"/>
         </w:numPr>
-        <w:rPr/>
-      </w:pPr>
-      <w:r>
-        <w:rPr>
-          <w:rFonts w:eastAsia="Calibri" w:cs="Calibri" w:ascii="NCAA FSU Noles Unconquered" w:hAnsi="NCAA FSU Noles Unconquered"/>
+        <w:rPr>
+          <w:rFonts w:ascii="Arial" w:hAnsi="Arial"/>
+        </w:rPr>
+      </w:pPr>
+      <w:r>
+        <w:rPr>
+          <w:rFonts w:eastAsia="Calibri" w:cs="Calibri" w:ascii="Arial" w:hAnsi="Arial"/>
           <w:sz w:val="20"/>
           <w:szCs w:val="20"/>
           <w:lang w:val="en-US"/>
@@ -581,7 +586,7 @@
       </w:pPr>
       <w:r>
         <w:rPr>
-          <w:rFonts w:eastAsia="Calibri" w:cs="Calibri" w:ascii="NCAA FSU Noles Unconquered" w:hAnsi="NCAA FSU Noles Unconquered"/>
+          <w:rFonts w:eastAsia="Calibri" w:cs="Calibri" w:ascii="Arial" w:hAnsi="Arial"/>
           <w:sz w:val="20"/>
           <w:szCs w:val="20"/>
           <w:lang w:val="en-US"/>
@@ -602,7 +607,7 @@
       </w:pPr>
       <w:r>
         <w:rPr>
-          <w:rFonts w:eastAsia="Calibri" w:cs="Calibri" w:ascii="NCAA FSU Noles Unconquered" w:hAnsi="NCAA FSU Noles Unconquered"/>
+          <w:rFonts w:eastAsia="Calibri" w:cs="Calibri" w:ascii="Arial" w:hAnsi="Arial"/>
           <w:sz w:val="20"/>
           <w:szCs w:val="20"/>
           <w:lang w:val="en-US"/>
@@ -619,7 +624,7 @@
         </w:numPr>
         <w:ind w:left="1440" w:hanging="0"/>
         <w:rPr>
-          <w:rFonts w:eastAsia="Calibri" w:cs="Calibri"/>
+          <w:rFonts w:ascii="Ariel" w:hAnsi="Ariel" w:eastAsia="Calibri" w:cs="Calibri"/>
           <w:sz w:val="20"/>
           <w:szCs w:val="20"/>
           <w:lang w:val="en-US"/>
@@ -627,7 +632,10 @@
       </w:pPr>
       <w:r>
         <w:rPr>
-          <w:rFonts w:ascii="NCAA FSU Noles Unconquered" w:hAnsi="NCAA FSU Noles Unconquered"/>
+          <w:rFonts w:eastAsia="Calibri" w:cs="Calibri" w:ascii="Ariel" w:hAnsi="Ariel"/>
+          <w:sz w:val="20"/>
+          <w:szCs w:val="20"/>
+          <w:lang w:val="en-US"/>
         </w:rPr>
       </w:r>
     </w:p>
@@ -1096,7 +1104,7 @@
       </w:pPr>
       <w:r>
         <w:rPr>
-          <w:rFonts w:ascii="NCAA FSU Noles Unconquered" w:hAnsi="NCAA FSU Noles Unconquered"/>
+          <w:rFonts w:ascii="Ariel" w:hAnsi="Ariel"/>
           <w:lang w:val="en-US"/>
         </w:rPr>
         <w:t>DOCKER FUNCTIONALITY</w:t>
@@ -1115,7 +1123,7 @@
       </w:pPr>
       <w:r>
         <w:rPr>
-          <w:rFonts w:ascii="NCAA FSU Noles Unconquered" w:hAnsi="NCAA FSU Noles Unconquered"/>
+          <w:rFonts w:ascii="Ariel" w:hAnsi="Ariel"/>
           <w:lang w:val="en-US"/>
         </w:rPr>
         <w:t>CARD SWIPE INTEGRATION</w:t>
@@ -1129,12 +1137,14 @@
           <w:numId w:val="3"/>
         </w:numPr>
         <w:rPr>
+          <w:rFonts w:ascii="Ariel" w:hAnsi="Ariel"/>
           <w:lang w:val="en-US"/>
         </w:rPr>
       </w:pPr>
       <w:r>
         <w:rPr>
-          <w:rFonts w:ascii="NCAA FSU Noles Unconquered" w:hAnsi="NCAA FSU Noles Unconquered"/>
+          <w:rFonts w:ascii="Ariel" w:hAnsi="Ariel"/>
+          <w:lang w:val="en-US"/>
         </w:rPr>
       </w:r>
     </w:p>
@@ -3213,6 +3223,357 @@
       <w:rFonts w:ascii="OpenSymbol" w:hAnsi="OpenSymbol" w:eastAsia="OpenSymbol" w:cs="OpenSymbol"/>
     </w:rPr>
   </w:style>
+  <w:style w:type="character" w:styleId="ListLabel37">
+    <w:name w:val="ListLabel 37"/>
+    <w:qFormat/>
+    <w:rPr>
+      <w:rFonts w:ascii="Calibri" w:hAnsi="Calibri" w:eastAsia="Arial" w:cs="Arial"/>
+      <w:b/>
+      <w:bCs/>
+      <w:i w:val="false"/>
+      <w:iCs w:val="false"/>
+      <w:caps w:val="false"/>
+      <w:smallCaps w:val="false"/>
+      <w:strike w:val="false"/>
+      <w:dstrike w:val="false"/>
+      <w:outline w:val="false"/>
+      <w:emboss w:val="false"/>
+      <w:imprint w:val="false"/>
+      <w:spacing w:val="0"/>
+      <w:w w:val="100"/>
+      <w:kern w:val="0"/>
+      <w:position w:val="0"/>
+      <w:sz w:val="24"/>
+      <w:sz w:val="24"/>
+      <w:vertAlign w:val="baseline"/>
+    </w:rPr>
+  </w:style>
+  <w:style w:type="character" w:styleId="ListLabel38">
+    <w:name w:val="ListLabel 38"/>
+    <w:qFormat/>
+    <w:rPr>
+      <w:rFonts w:eastAsia="Arial" w:cs="Arial"/>
+      <w:b/>
+      <w:bCs/>
+      <w:i w:val="false"/>
+      <w:iCs w:val="false"/>
+      <w:caps w:val="false"/>
+      <w:smallCaps w:val="false"/>
+      <w:strike w:val="false"/>
+      <w:dstrike w:val="false"/>
+      <w:outline w:val="false"/>
+      <w:emboss w:val="false"/>
+      <w:imprint w:val="false"/>
+      <w:spacing w:val="0"/>
+      <w:w w:val="100"/>
+      <w:kern w:val="0"/>
+      <w:position w:val="0"/>
+      <w:sz w:val="24"/>
+      <w:sz w:val="24"/>
+      <w:vertAlign w:val="baseline"/>
+    </w:rPr>
+  </w:style>
+  <w:style w:type="character" w:styleId="ListLabel39">
+    <w:name w:val="ListLabel 39"/>
+    <w:qFormat/>
+    <w:rPr>
+      <w:rFonts w:eastAsia="Arial" w:cs="Arial"/>
+      <w:b/>
+      <w:bCs/>
+      <w:i w:val="false"/>
+      <w:iCs w:val="false"/>
+      <w:caps w:val="false"/>
+      <w:smallCaps w:val="false"/>
+      <w:strike w:val="false"/>
+      <w:dstrike w:val="false"/>
+      <w:outline w:val="false"/>
+      <w:emboss w:val="false"/>
+      <w:imprint w:val="false"/>
+      <w:spacing w:val="0"/>
+      <w:w w:val="100"/>
+      <w:kern w:val="0"/>
+      <w:position w:val="0"/>
+      <w:sz w:val="24"/>
+      <w:sz w:val="24"/>
+      <w:vertAlign w:val="baseline"/>
+    </w:rPr>
+  </w:style>
+  <w:style w:type="character" w:styleId="ListLabel40">
+    <w:name w:val="ListLabel 40"/>
+    <w:qFormat/>
+    <w:rPr>
+      <w:rFonts w:eastAsia="Arial" w:cs="Arial"/>
+      <w:b/>
+      <w:bCs/>
+      <w:i w:val="false"/>
+      <w:iCs w:val="false"/>
+      <w:caps w:val="false"/>
+      <w:smallCaps w:val="false"/>
+      <w:strike w:val="false"/>
+      <w:dstrike w:val="false"/>
+      <w:outline w:val="false"/>
+      <w:emboss w:val="false"/>
+      <w:imprint w:val="false"/>
+      <w:spacing w:val="0"/>
+      <w:w w:val="100"/>
+      <w:kern w:val="0"/>
+      <w:position w:val="0"/>
+      <w:sz w:val="24"/>
+      <w:sz w:val="24"/>
+      <w:vertAlign w:val="baseline"/>
+    </w:rPr>
+  </w:style>
+  <w:style w:type="character" w:styleId="ListLabel41">
+    <w:name w:val="ListLabel 41"/>
+    <w:qFormat/>
+    <w:rPr>
+      <w:rFonts w:eastAsia="Arial" w:cs="Arial"/>
+      <w:b/>
+      <w:bCs/>
+      <w:i w:val="false"/>
+      <w:iCs w:val="false"/>
+      <w:caps w:val="false"/>
+      <w:smallCaps w:val="false"/>
+      <w:strike w:val="false"/>
+      <w:dstrike w:val="false"/>
+      <w:outline w:val="false"/>
+      <w:emboss w:val="false"/>
+      <w:imprint w:val="false"/>
+      <w:spacing w:val="0"/>
+      <w:w w:val="100"/>
+      <w:kern w:val="0"/>
+      <w:position w:val="0"/>
+      <w:sz w:val="24"/>
+      <w:sz w:val="24"/>
+      <w:vertAlign w:val="baseline"/>
+    </w:rPr>
+  </w:style>
+  <w:style w:type="character" w:styleId="ListLabel42">
+    <w:name w:val="ListLabel 42"/>
+    <w:qFormat/>
+    <w:rPr>
+      <w:rFonts w:eastAsia="Arial" w:cs="Arial"/>
+      <w:b/>
+      <w:bCs/>
+      <w:i w:val="false"/>
+      <w:iCs w:val="false"/>
+      <w:caps w:val="false"/>
+      <w:smallCaps w:val="false"/>
+      <w:strike w:val="false"/>
+      <w:dstrike w:val="false"/>
+      <w:outline w:val="false"/>
+      <w:emboss w:val="false"/>
+      <w:imprint w:val="false"/>
+      <w:spacing w:val="0"/>
+      <w:w w:val="100"/>
+      <w:kern w:val="0"/>
+      <w:position w:val="0"/>
+      <w:sz w:val="24"/>
+      <w:sz w:val="24"/>
+      <w:vertAlign w:val="baseline"/>
+    </w:rPr>
+  </w:style>
+  <w:style w:type="character" w:styleId="ListLabel43">
+    <w:name w:val="ListLabel 43"/>
+    <w:qFormat/>
+    <w:rPr>
+      <w:rFonts w:eastAsia="Arial" w:cs="Arial"/>
+      <w:b/>
+      <w:bCs/>
+      <w:i w:val="false"/>
+      <w:iCs w:val="false"/>
+      <w:caps w:val="false"/>
+      <w:smallCaps w:val="false"/>
+      <w:strike w:val="false"/>
+      <w:dstrike w:val="false"/>
+      <w:outline w:val="false"/>
+      <w:emboss w:val="false"/>
+      <w:imprint w:val="false"/>
+      <w:spacing w:val="0"/>
+      <w:w w:val="100"/>
+      <w:kern w:val="0"/>
+      <w:position w:val="0"/>
+      <w:sz w:val="24"/>
+      <w:sz w:val="24"/>
+      <w:vertAlign w:val="baseline"/>
+    </w:rPr>
+  </w:style>
+  <w:style w:type="character" w:styleId="ListLabel44">
+    <w:name w:val="ListLabel 44"/>
+    <w:qFormat/>
+    <w:rPr>
+      <w:rFonts w:eastAsia="Arial" w:cs="Arial"/>
+      <w:b/>
+      <w:bCs/>
+      <w:i w:val="false"/>
+      <w:iCs w:val="false"/>
+      <w:caps w:val="false"/>
+      <w:smallCaps w:val="false"/>
+      <w:strike w:val="false"/>
+      <w:dstrike w:val="false"/>
+      <w:outline w:val="false"/>
+      <w:emboss w:val="false"/>
+      <w:imprint w:val="false"/>
+      <w:spacing w:val="0"/>
+      <w:w w:val="100"/>
+      <w:kern w:val="0"/>
+      <w:position w:val="0"/>
+      <w:sz w:val="24"/>
+      <w:sz w:val="24"/>
+      <w:vertAlign w:val="baseline"/>
+    </w:rPr>
+  </w:style>
+  <w:style w:type="character" w:styleId="ListLabel45">
+    <w:name w:val="ListLabel 45"/>
+    <w:qFormat/>
+    <w:rPr>
+      <w:rFonts w:eastAsia="Arial" w:cs="Arial"/>
+      <w:b/>
+      <w:bCs/>
+      <w:i w:val="false"/>
+      <w:iCs w:val="false"/>
+      <w:caps w:val="false"/>
+      <w:smallCaps w:val="false"/>
+      <w:strike w:val="false"/>
+      <w:dstrike w:val="false"/>
+      <w:outline w:val="false"/>
+      <w:emboss w:val="false"/>
+      <w:imprint w:val="false"/>
+      <w:spacing w:val="0"/>
+      <w:w w:val="100"/>
+      <w:kern w:val="0"/>
+      <w:position w:val="0"/>
+      <w:sz w:val="24"/>
+      <w:sz w:val="24"/>
+      <w:vertAlign w:val="baseline"/>
+    </w:rPr>
+  </w:style>
+  <w:style w:type="character" w:styleId="ListLabel46">
+    <w:name w:val="ListLabel 46"/>
+    <w:qFormat/>
+    <w:rPr>
+      <w:rFonts w:ascii="NCAA FSU Noles Unconquered" w:hAnsi="NCAA FSU Noles Unconquered" w:cs="OpenSymbol"/>
+    </w:rPr>
+  </w:style>
+  <w:style w:type="character" w:styleId="ListLabel47">
+    <w:name w:val="ListLabel 47"/>
+    <w:qFormat/>
+    <w:rPr>
+      <w:rFonts w:cs="OpenSymbol"/>
+    </w:rPr>
+  </w:style>
+  <w:style w:type="character" w:styleId="ListLabel48">
+    <w:name w:val="ListLabel 48"/>
+    <w:qFormat/>
+    <w:rPr>
+      <w:rFonts w:cs="OpenSymbol"/>
+    </w:rPr>
+  </w:style>
+  <w:style w:type="character" w:styleId="ListLabel49">
+    <w:name w:val="ListLabel 49"/>
+    <w:qFormat/>
+    <w:rPr>
+      <w:rFonts w:cs="OpenSymbol"/>
+    </w:rPr>
+  </w:style>
+  <w:style w:type="character" w:styleId="ListLabel50">
+    <w:name w:val="ListLabel 50"/>
+    <w:qFormat/>
+    <w:rPr>
+      <w:rFonts w:cs="OpenSymbol"/>
+    </w:rPr>
+  </w:style>
+  <w:style w:type="character" w:styleId="ListLabel51">
+    <w:name w:val="ListLabel 51"/>
+    <w:qFormat/>
+    <w:rPr>
+      <w:rFonts w:cs="OpenSymbol"/>
+    </w:rPr>
+  </w:style>
+  <w:style w:type="character" w:styleId="ListLabel52">
+    <w:name w:val="ListLabel 52"/>
+    <w:qFormat/>
+    <w:rPr>
+      <w:rFonts w:cs="OpenSymbol"/>
+    </w:rPr>
+  </w:style>
+  <w:style w:type="character" w:styleId="ListLabel53">
+    <w:name w:val="ListLabel 53"/>
+    <w:qFormat/>
+    <w:rPr>
+      <w:rFonts w:cs="OpenSymbol"/>
+    </w:rPr>
+  </w:style>
+  <w:style w:type="character" w:styleId="ListLabel54">
+    <w:name w:val="ListLabel 54"/>
+    <w:qFormat/>
+    <w:rPr>
+      <w:rFonts w:cs="OpenSymbol"/>
+    </w:rPr>
+  </w:style>
+  <w:style w:type="character" w:styleId="ListLabel55">
+    <w:name w:val="ListLabel 55"/>
+    <w:qFormat/>
+    <w:rPr>
+      <w:rFonts w:ascii="NCAA FSU Noles Unconquered" w:hAnsi="NCAA FSU Noles Unconquered" w:cs="OpenSymbol"/>
+    </w:rPr>
+  </w:style>
+  <w:style w:type="character" w:styleId="ListLabel56">
+    <w:name w:val="ListLabel 56"/>
+    <w:qFormat/>
+    <w:rPr>
+      <w:rFonts w:cs="OpenSymbol"/>
+    </w:rPr>
+  </w:style>
+  <w:style w:type="character" w:styleId="ListLabel57">
+    <w:name w:val="ListLabel 57"/>
+    <w:qFormat/>
+    <w:rPr>
+      <w:rFonts w:cs="OpenSymbol"/>
+    </w:rPr>
+  </w:style>
+  <w:style w:type="character" w:styleId="ListLabel58">
+    <w:name w:val="ListLabel 58"/>
+    <w:qFormat/>
+    <w:rPr>
+      <w:rFonts w:cs="OpenSymbol"/>
+    </w:rPr>
+  </w:style>
+  <w:style w:type="character" w:styleId="ListLabel59">
+    <w:name w:val="ListLabel 59"/>
+    <w:qFormat/>
+    <w:rPr>
+      <w:rFonts w:cs="OpenSymbol"/>
+    </w:rPr>
+  </w:style>
+  <w:style w:type="character" w:styleId="ListLabel60">
+    <w:name w:val="ListLabel 60"/>
+    <w:qFormat/>
+    <w:rPr>
+      <w:rFonts w:cs="OpenSymbol"/>
+    </w:rPr>
+  </w:style>
+  <w:style w:type="character" w:styleId="ListLabel61">
+    <w:name w:val="ListLabel 61"/>
+    <w:qFormat/>
+    <w:rPr>
+      <w:rFonts w:cs="OpenSymbol"/>
+    </w:rPr>
+  </w:style>
+  <w:style w:type="character" w:styleId="ListLabel62">
+    <w:name w:val="ListLabel 62"/>
+    <w:qFormat/>
+    <w:rPr>
+      <w:rFonts w:cs="OpenSymbol"/>
+    </w:rPr>
+  </w:style>
+  <w:style w:type="character" w:styleId="ListLabel63">
+    <w:name w:val="ListLabel 63"/>
+    <w:qFormat/>
+    <w:rPr>
+      <w:rFonts w:cs="OpenSymbol"/>
+    </w:rPr>
+  </w:style>
   <w:style w:type="paragraph" w:styleId="Heading" w:customStyle="1">
     <w:name w:val="Heading"/>
     <w:basedOn w:val="Normal"/>

</xml_diff>

<commit_message>
Add bullet points to sections of the document to be fleshed out
</commit_message>
<xml_diff>
--- a/Documents/SRDD.docx
+++ b/Documents/SRDD.docx
@@ -601,9 +601,7 @@
           <w:ilvl w:val="0"/>
           <w:numId w:val="2"/>
         </w:numPr>
-        <w:rPr>
-          <w:rFonts w:ascii="NCAA FSU Noles Unconquered" w:hAnsi="NCAA FSU Noles Unconquered"/>
-        </w:rPr>
+        <w:rPr/>
       </w:pPr>
       <w:r>
         <w:rPr>
@@ -613,6 +611,27 @@
           <w:lang w:val="en-US"/>
         </w:rPr>
         <w:t>Handle pre-registration, and same day registration</w:t>
+      </w:r>
+    </w:p>
+    <w:p>
+      <w:pPr>
+        <w:pStyle w:val="TextBody"/>
+        <w:numPr>
+          <w:ilvl w:val="0"/>
+          <w:numId w:val="2"/>
+        </w:numPr>
+        <w:rPr>
+          <w:rFonts w:ascii="Arial" w:hAnsi="Arial"/>
+        </w:rPr>
+      </w:pPr>
+      <w:r>
+        <w:rPr>
+          <w:rFonts w:eastAsia="Calibri" w:cs="Calibri" w:ascii="Arial" w:hAnsi="Arial"/>
+          <w:sz w:val="20"/>
+          <w:szCs w:val="20"/>
+          <w:lang w:val="en-US"/>
+        </w:rPr>
+        <w:t>communicate information to DomJudge</w:t>
       </w:r>
     </w:p>
     <w:p>
@@ -734,10 +753,7 @@
           <w:ilvl w:val="0"/>
           <w:numId w:val="1"/>
         </w:numPr>
-        <w:rPr>
-          <w:rFonts w:ascii="Calibri" w:hAnsi="Calibri" w:eastAsia="Calibri" w:cs="Calibri"/>
-          <w:lang w:val="en-US"/>
-        </w:rPr>
+        <w:rPr/>
       </w:pPr>
       <w:r>
         <w:rPr>
@@ -751,6 +767,82 @@
           <w:rFonts w:eastAsia="Calibri" w:cs="Calibri"/>
         </w:rPr>
         <w:t> </w:t>
+      </w:r>
+    </w:p>
+    <w:p>
+      <w:pPr>
+        <w:pStyle w:val="TextBody"/>
+        <w:numPr>
+          <w:ilvl w:val="0"/>
+          <w:numId w:val="4"/>
+        </w:numPr>
+        <w:rPr>
+          <w:rFonts w:ascii="Arial" w:hAnsi="Arial"/>
+        </w:rPr>
+      </w:pPr>
+      <w:r>
+        <w:rPr>
+          <w:rFonts w:eastAsia="Calibri" w:cs="Calibri" w:ascii="Arial" w:hAnsi="Arial"/>
+          <w:lang w:val="en-US"/>
+        </w:rPr>
+        <w:t>Store user information securely</w:t>
+      </w:r>
+    </w:p>
+    <w:p>
+      <w:pPr>
+        <w:pStyle w:val="TextBody"/>
+        <w:numPr>
+          <w:ilvl w:val="0"/>
+          <w:numId w:val="4"/>
+        </w:numPr>
+        <w:rPr>
+          <w:rFonts w:ascii="Arial" w:hAnsi="Arial"/>
+        </w:rPr>
+      </w:pPr>
+      <w:r>
+        <w:rPr>
+          <w:rFonts w:eastAsia="Calibri" w:cs="Calibri" w:ascii="Arial" w:hAnsi="Arial"/>
+          <w:lang w:val="en-US"/>
+        </w:rPr>
+        <w:t>Reliably register participants for contest with few to no errors</w:t>
+      </w:r>
+    </w:p>
+    <w:p>
+      <w:pPr>
+        <w:pStyle w:val="TextBody"/>
+        <w:numPr>
+          <w:ilvl w:val="0"/>
+          <w:numId w:val="4"/>
+        </w:numPr>
+        <w:rPr>
+          <w:rFonts w:ascii="Arial" w:hAnsi="Arial"/>
+        </w:rPr>
+      </w:pPr>
+      <w:r>
+        <w:rPr>
+          <w:rFonts w:eastAsia="Calibri" w:cs="Calibri" w:ascii="Arial" w:hAnsi="Arial"/>
+          <w:lang w:val="en-US"/>
+        </w:rPr>
+        <w:t>Construct source code in such a way to promote easy maintenance in the long term</w:t>
+      </w:r>
+    </w:p>
+    <w:p>
+      <w:pPr>
+        <w:pStyle w:val="TextBody"/>
+        <w:numPr>
+          <w:ilvl w:val="0"/>
+          <w:numId w:val="4"/>
+        </w:numPr>
+        <w:rPr>
+          <w:rFonts w:ascii="Arial" w:hAnsi="Arial"/>
+        </w:rPr>
+      </w:pPr>
+      <w:r>
+        <w:rPr>
+          <w:rFonts w:eastAsia="Calibri" w:cs="Calibri" w:ascii="Arial" w:hAnsi="Arial"/>
+          <w:lang w:val="en-US"/>
+        </w:rPr>
+        <w:t>Must function quickly</w:t>
       </w:r>
     </w:p>
     <w:p>
@@ -1146,6 +1238,7 @@
           <w:rFonts w:ascii="Ariel" w:hAnsi="Ariel"/>
           <w:lang w:val="en-US"/>
         </w:rPr>
+        <w:t>Django has reliable and pertinent functionality to facilitate a relatively quick assembly of app.</w:t>
       </w:r>
     </w:p>
     <w:p>
@@ -1777,6 +1870,152 @@
   <w:abstractNum w:abstractNumId="4">
     <w:lvl w:ilvl="0">
       <w:start w:val="1"/>
+      <w:numFmt w:val="bullet"/>
+      <w:lvlText w:val=""/>
+      <w:lvlJc w:val="left"/>
+      <w:pPr>
+        <w:tabs>
+          <w:tab w:val="num" w:pos="720"/>
+        </w:tabs>
+        <w:ind w:left="720" w:hanging="360"/>
+      </w:pPr>
+      <w:rPr>
+        <w:rFonts w:ascii="Symbol" w:hAnsi="Symbol" w:cs="Symbol" w:hint="default"/>
+        <w:rFonts w:cs="OpenSymbol"/>
+      </w:rPr>
+    </w:lvl>
+    <w:lvl w:ilvl="1">
+      <w:start w:val="1"/>
+      <w:numFmt w:val="bullet"/>
+      <w:lvlText w:val="◦"/>
+      <w:lvlJc w:val="left"/>
+      <w:pPr>
+        <w:tabs>
+          <w:tab w:val="num" w:pos="1080"/>
+        </w:tabs>
+        <w:ind w:left="1080" w:hanging="360"/>
+      </w:pPr>
+      <w:rPr>
+        <w:rFonts w:ascii="OpenSymbol" w:hAnsi="OpenSymbol" w:cs="OpenSymbol" w:hint="default"/>
+        <w:rFonts w:cs="OpenSymbol"/>
+      </w:rPr>
+    </w:lvl>
+    <w:lvl w:ilvl="2">
+      <w:start w:val="1"/>
+      <w:numFmt w:val="bullet"/>
+      <w:lvlText w:val="▪"/>
+      <w:lvlJc w:val="left"/>
+      <w:pPr>
+        <w:tabs>
+          <w:tab w:val="num" w:pos="1440"/>
+        </w:tabs>
+        <w:ind w:left="1440" w:hanging="360"/>
+      </w:pPr>
+      <w:rPr>
+        <w:rFonts w:ascii="OpenSymbol" w:hAnsi="OpenSymbol" w:cs="OpenSymbol" w:hint="default"/>
+        <w:rFonts w:cs="OpenSymbol"/>
+      </w:rPr>
+    </w:lvl>
+    <w:lvl w:ilvl="3">
+      <w:start w:val="1"/>
+      <w:numFmt w:val="bullet"/>
+      <w:lvlText w:val=""/>
+      <w:lvlJc w:val="left"/>
+      <w:pPr>
+        <w:tabs>
+          <w:tab w:val="num" w:pos="1800"/>
+        </w:tabs>
+        <w:ind w:left="1800" w:hanging="360"/>
+      </w:pPr>
+      <w:rPr>
+        <w:rFonts w:ascii="Symbol" w:hAnsi="Symbol" w:cs="Symbol" w:hint="default"/>
+        <w:rFonts w:cs="OpenSymbol"/>
+      </w:rPr>
+    </w:lvl>
+    <w:lvl w:ilvl="4">
+      <w:start w:val="1"/>
+      <w:numFmt w:val="bullet"/>
+      <w:lvlText w:val="◦"/>
+      <w:lvlJc w:val="left"/>
+      <w:pPr>
+        <w:tabs>
+          <w:tab w:val="num" w:pos="2160"/>
+        </w:tabs>
+        <w:ind w:left="2160" w:hanging="360"/>
+      </w:pPr>
+      <w:rPr>
+        <w:rFonts w:ascii="OpenSymbol" w:hAnsi="OpenSymbol" w:cs="OpenSymbol" w:hint="default"/>
+        <w:rFonts w:cs="OpenSymbol"/>
+      </w:rPr>
+    </w:lvl>
+    <w:lvl w:ilvl="5">
+      <w:start w:val="1"/>
+      <w:numFmt w:val="bullet"/>
+      <w:lvlText w:val="▪"/>
+      <w:lvlJc w:val="left"/>
+      <w:pPr>
+        <w:tabs>
+          <w:tab w:val="num" w:pos="2520"/>
+        </w:tabs>
+        <w:ind w:left="2520" w:hanging="360"/>
+      </w:pPr>
+      <w:rPr>
+        <w:rFonts w:ascii="OpenSymbol" w:hAnsi="OpenSymbol" w:cs="OpenSymbol" w:hint="default"/>
+        <w:rFonts w:cs="OpenSymbol"/>
+      </w:rPr>
+    </w:lvl>
+    <w:lvl w:ilvl="6">
+      <w:start w:val="1"/>
+      <w:numFmt w:val="bullet"/>
+      <w:lvlText w:val=""/>
+      <w:lvlJc w:val="left"/>
+      <w:pPr>
+        <w:tabs>
+          <w:tab w:val="num" w:pos="2880"/>
+        </w:tabs>
+        <w:ind w:left="2880" w:hanging="360"/>
+      </w:pPr>
+      <w:rPr>
+        <w:rFonts w:ascii="Symbol" w:hAnsi="Symbol" w:cs="Symbol" w:hint="default"/>
+        <w:rFonts w:cs="OpenSymbol"/>
+      </w:rPr>
+    </w:lvl>
+    <w:lvl w:ilvl="7">
+      <w:start w:val="1"/>
+      <w:numFmt w:val="bullet"/>
+      <w:lvlText w:val="◦"/>
+      <w:lvlJc w:val="left"/>
+      <w:pPr>
+        <w:tabs>
+          <w:tab w:val="num" w:pos="3240"/>
+        </w:tabs>
+        <w:ind w:left="3240" w:hanging="360"/>
+      </w:pPr>
+      <w:rPr>
+        <w:rFonts w:ascii="OpenSymbol" w:hAnsi="OpenSymbol" w:cs="OpenSymbol" w:hint="default"/>
+        <w:rFonts w:cs="OpenSymbol"/>
+      </w:rPr>
+    </w:lvl>
+    <w:lvl w:ilvl="8">
+      <w:start w:val="1"/>
+      <w:numFmt w:val="bullet"/>
+      <w:lvlText w:val="▪"/>
+      <w:lvlJc w:val="left"/>
+      <w:pPr>
+        <w:tabs>
+          <w:tab w:val="num" w:pos="3600"/>
+        </w:tabs>
+        <w:ind w:left="3600" w:hanging="360"/>
+      </w:pPr>
+      <w:rPr>
+        <w:rFonts w:ascii="OpenSymbol" w:hAnsi="OpenSymbol" w:cs="OpenSymbol" w:hint="default"/>
+        <w:rFonts w:cs="OpenSymbol"/>
+      </w:rPr>
+    </w:lvl>
+  </w:abstractNum>
+  <w:abstractNum w:abstractNumId="5">
+    <w:lvl w:ilvl="0">
+      <w:start w:val="1"/>
       <w:numFmt w:val="none"/>
       <w:suff w:val="nothing"/>
       <w:lvlText w:val=""/>
@@ -1877,6 +2116,9 @@
   </w:num>
   <w:num w:numId="4">
     <w:abstractNumId w:val="4"/>
+  </w:num>
+  <w:num w:numId="5">
+    <w:abstractNumId w:val="5"/>
   </w:num>
 </w:numbering>
 </file>
@@ -3574,6 +3816,357 @@
       <w:rFonts w:cs="OpenSymbol"/>
     </w:rPr>
   </w:style>
+  <w:style w:type="character" w:styleId="ListLabel64">
+    <w:name w:val="ListLabel 64"/>
+    <w:qFormat/>
+    <w:rPr>
+      <w:rFonts w:ascii="Calibri" w:hAnsi="Calibri" w:eastAsia="Arial" w:cs="Arial"/>
+      <w:b/>
+      <w:bCs/>
+      <w:i w:val="false"/>
+      <w:iCs w:val="false"/>
+      <w:caps w:val="false"/>
+      <w:smallCaps w:val="false"/>
+      <w:strike w:val="false"/>
+      <w:dstrike w:val="false"/>
+      <w:outline w:val="false"/>
+      <w:emboss w:val="false"/>
+      <w:imprint w:val="false"/>
+      <w:spacing w:val="0"/>
+      <w:w w:val="100"/>
+      <w:kern w:val="0"/>
+      <w:position w:val="0"/>
+      <w:sz w:val="24"/>
+      <w:sz w:val="24"/>
+      <w:vertAlign w:val="baseline"/>
+    </w:rPr>
+  </w:style>
+  <w:style w:type="character" w:styleId="ListLabel65">
+    <w:name w:val="ListLabel 65"/>
+    <w:qFormat/>
+    <w:rPr>
+      <w:rFonts w:eastAsia="Arial" w:cs="Arial"/>
+      <w:b/>
+      <w:bCs/>
+      <w:i w:val="false"/>
+      <w:iCs w:val="false"/>
+      <w:caps w:val="false"/>
+      <w:smallCaps w:val="false"/>
+      <w:strike w:val="false"/>
+      <w:dstrike w:val="false"/>
+      <w:outline w:val="false"/>
+      <w:emboss w:val="false"/>
+      <w:imprint w:val="false"/>
+      <w:spacing w:val="0"/>
+      <w:w w:val="100"/>
+      <w:kern w:val="0"/>
+      <w:position w:val="0"/>
+      <w:sz w:val="24"/>
+      <w:sz w:val="24"/>
+      <w:vertAlign w:val="baseline"/>
+    </w:rPr>
+  </w:style>
+  <w:style w:type="character" w:styleId="ListLabel66">
+    <w:name w:val="ListLabel 66"/>
+    <w:qFormat/>
+    <w:rPr>
+      <w:rFonts w:eastAsia="Arial" w:cs="Arial"/>
+      <w:b/>
+      <w:bCs/>
+      <w:i w:val="false"/>
+      <w:iCs w:val="false"/>
+      <w:caps w:val="false"/>
+      <w:smallCaps w:val="false"/>
+      <w:strike w:val="false"/>
+      <w:dstrike w:val="false"/>
+      <w:outline w:val="false"/>
+      <w:emboss w:val="false"/>
+      <w:imprint w:val="false"/>
+      <w:spacing w:val="0"/>
+      <w:w w:val="100"/>
+      <w:kern w:val="0"/>
+      <w:position w:val="0"/>
+      <w:sz w:val="24"/>
+      <w:sz w:val="24"/>
+      <w:vertAlign w:val="baseline"/>
+    </w:rPr>
+  </w:style>
+  <w:style w:type="character" w:styleId="ListLabel67">
+    <w:name w:val="ListLabel 67"/>
+    <w:qFormat/>
+    <w:rPr>
+      <w:rFonts w:eastAsia="Arial" w:cs="Arial"/>
+      <w:b/>
+      <w:bCs/>
+      <w:i w:val="false"/>
+      <w:iCs w:val="false"/>
+      <w:caps w:val="false"/>
+      <w:smallCaps w:val="false"/>
+      <w:strike w:val="false"/>
+      <w:dstrike w:val="false"/>
+      <w:outline w:val="false"/>
+      <w:emboss w:val="false"/>
+      <w:imprint w:val="false"/>
+      <w:spacing w:val="0"/>
+      <w:w w:val="100"/>
+      <w:kern w:val="0"/>
+      <w:position w:val="0"/>
+      <w:sz w:val="24"/>
+      <w:sz w:val="24"/>
+      <w:vertAlign w:val="baseline"/>
+    </w:rPr>
+  </w:style>
+  <w:style w:type="character" w:styleId="ListLabel68">
+    <w:name w:val="ListLabel 68"/>
+    <w:qFormat/>
+    <w:rPr>
+      <w:rFonts w:eastAsia="Arial" w:cs="Arial"/>
+      <w:b/>
+      <w:bCs/>
+      <w:i w:val="false"/>
+      <w:iCs w:val="false"/>
+      <w:caps w:val="false"/>
+      <w:smallCaps w:val="false"/>
+      <w:strike w:val="false"/>
+      <w:dstrike w:val="false"/>
+      <w:outline w:val="false"/>
+      <w:emboss w:val="false"/>
+      <w:imprint w:val="false"/>
+      <w:spacing w:val="0"/>
+      <w:w w:val="100"/>
+      <w:kern w:val="0"/>
+      <w:position w:val="0"/>
+      <w:sz w:val="24"/>
+      <w:sz w:val="24"/>
+      <w:vertAlign w:val="baseline"/>
+    </w:rPr>
+  </w:style>
+  <w:style w:type="character" w:styleId="ListLabel69">
+    <w:name w:val="ListLabel 69"/>
+    <w:qFormat/>
+    <w:rPr>
+      <w:rFonts w:eastAsia="Arial" w:cs="Arial"/>
+      <w:b/>
+      <w:bCs/>
+      <w:i w:val="false"/>
+      <w:iCs w:val="false"/>
+      <w:caps w:val="false"/>
+      <w:smallCaps w:val="false"/>
+      <w:strike w:val="false"/>
+      <w:dstrike w:val="false"/>
+      <w:outline w:val="false"/>
+      <w:emboss w:val="false"/>
+      <w:imprint w:val="false"/>
+      <w:spacing w:val="0"/>
+      <w:w w:val="100"/>
+      <w:kern w:val="0"/>
+      <w:position w:val="0"/>
+      <w:sz w:val="24"/>
+      <w:sz w:val="24"/>
+      <w:vertAlign w:val="baseline"/>
+    </w:rPr>
+  </w:style>
+  <w:style w:type="character" w:styleId="ListLabel70">
+    <w:name w:val="ListLabel 70"/>
+    <w:qFormat/>
+    <w:rPr>
+      <w:rFonts w:eastAsia="Arial" w:cs="Arial"/>
+      <w:b/>
+      <w:bCs/>
+      <w:i w:val="false"/>
+      <w:iCs w:val="false"/>
+      <w:caps w:val="false"/>
+      <w:smallCaps w:val="false"/>
+      <w:strike w:val="false"/>
+      <w:dstrike w:val="false"/>
+      <w:outline w:val="false"/>
+      <w:emboss w:val="false"/>
+      <w:imprint w:val="false"/>
+      <w:spacing w:val="0"/>
+      <w:w w:val="100"/>
+      <w:kern w:val="0"/>
+      <w:position w:val="0"/>
+      <w:sz w:val="24"/>
+      <w:sz w:val="24"/>
+      <w:vertAlign w:val="baseline"/>
+    </w:rPr>
+  </w:style>
+  <w:style w:type="character" w:styleId="ListLabel71">
+    <w:name w:val="ListLabel 71"/>
+    <w:qFormat/>
+    <w:rPr>
+      <w:rFonts w:eastAsia="Arial" w:cs="Arial"/>
+      <w:b/>
+      <w:bCs/>
+      <w:i w:val="false"/>
+      <w:iCs w:val="false"/>
+      <w:caps w:val="false"/>
+      <w:smallCaps w:val="false"/>
+      <w:strike w:val="false"/>
+      <w:dstrike w:val="false"/>
+      <w:outline w:val="false"/>
+      <w:emboss w:val="false"/>
+      <w:imprint w:val="false"/>
+      <w:spacing w:val="0"/>
+      <w:w w:val="100"/>
+      <w:kern w:val="0"/>
+      <w:position w:val="0"/>
+      <w:sz w:val="24"/>
+      <w:sz w:val="24"/>
+      <w:vertAlign w:val="baseline"/>
+    </w:rPr>
+  </w:style>
+  <w:style w:type="character" w:styleId="ListLabel72">
+    <w:name w:val="ListLabel 72"/>
+    <w:qFormat/>
+    <w:rPr>
+      <w:rFonts w:eastAsia="Arial" w:cs="Arial"/>
+      <w:b/>
+      <w:bCs/>
+      <w:i w:val="false"/>
+      <w:iCs w:val="false"/>
+      <w:caps w:val="false"/>
+      <w:smallCaps w:val="false"/>
+      <w:strike w:val="false"/>
+      <w:dstrike w:val="false"/>
+      <w:outline w:val="false"/>
+      <w:emboss w:val="false"/>
+      <w:imprint w:val="false"/>
+      <w:spacing w:val="0"/>
+      <w:w w:val="100"/>
+      <w:kern w:val="0"/>
+      <w:position w:val="0"/>
+      <w:sz w:val="24"/>
+      <w:sz w:val="24"/>
+      <w:vertAlign w:val="baseline"/>
+    </w:rPr>
+  </w:style>
+  <w:style w:type="character" w:styleId="ListLabel73">
+    <w:name w:val="ListLabel 73"/>
+    <w:qFormat/>
+    <w:rPr>
+      <w:rFonts w:ascii="NCAA FSU Noles Unconquered" w:hAnsi="NCAA FSU Noles Unconquered" w:cs="OpenSymbol"/>
+    </w:rPr>
+  </w:style>
+  <w:style w:type="character" w:styleId="ListLabel74">
+    <w:name w:val="ListLabel 74"/>
+    <w:qFormat/>
+    <w:rPr>
+      <w:rFonts w:cs="OpenSymbol"/>
+    </w:rPr>
+  </w:style>
+  <w:style w:type="character" w:styleId="ListLabel75">
+    <w:name w:val="ListLabel 75"/>
+    <w:qFormat/>
+    <w:rPr>
+      <w:rFonts w:cs="OpenSymbol"/>
+    </w:rPr>
+  </w:style>
+  <w:style w:type="character" w:styleId="ListLabel76">
+    <w:name w:val="ListLabel 76"/>
+    <w:qFormat/>
+    <w:rPr>
+      <w:rFonts w:cs="OpenSymbol"/>
+    </w:rPr>
+  </w:style>
+  <w:style w:type="character" w:styleId="ListLabel77">
+    <w:name w:val="ListLabel 77"/>
+    <w:qFormat/>
+    <w:rPr>
+      <w:rFonts w:cs="OpenSymbol"/>
+    </w:rPr>
+  </w:style>
+  <w:style w:type="character" w:styleId="ListLabel78">
+    <w:name w:val="ListLabel 78"/>
+    <w:qFormat/>
+    <w:rPr>
+      <w:rFonts w:cs="OpenSymbol"/>
+    </w:rPr>
+  </w:style>
+  <w:style w:type="character" w:styleId="ListLabel79">
+    <w:name w:val="ListLabel 79"/>
+    <w:qFormat/>
+    <w:rPr>
+      <w:rFonts w:cs="OpenSymbol"/>
+    </w:rPr>
+  </w:style>
+  <w:style w:type="character" w:styleId="ListLabel80">
+    <w:name w:val="ListLabel 80"/>
+    <w:qFormat/>
+    <w:rPr>
+      <w:rFonts w:cs="OpenSymbol"/>
+    </w:rPr>
+  </w:style>
+  <w:style w:type="character" w:styleId="ListLabel81">
+    <w:name w:val="ListLabel 81"/>
+    <w:qFormat/>
+    <w:rPr>
+      <w:rFonts w:cs="OpenSymbol"/>
+    </w:rPr>
+  </w:style>
+  <w:style w:type="character" w:styleId="ListLabel82">
+    <w:name w:val="ListLabel 82"/>
+    <w:qFormat/>
+    <w:rPr>
+      <w:rFonts w:ascii="Ariel" w:hAnsi="Ariel" w:cs="OpenSymbol"/>
+    </w:rPr>
+  </w:style>
+  <w:style w:type="character" w:styleId="ListLabel83">
+    <w:name w:val="ListLabel 83"/>
+    <w:qFormat/>
+    <w:rPr>
+      <w:rFonts w:cs="OpenSymbol"/>
+    </w:rPr>
+  </w:style>
+  <w:style w:type="character" w:styleId="ListLabel84">
+    <w:name w:val="ListLabel 84"/>
+    <w:qFormat/>
+    <w:rPr>
+      <w:rFonts w:cs="OpenSymbol"/>
+    </w:rPr>
+  </w:style>
+  <w:style w:type="character" w:styleId="ListLabel85">
+    <w:name w:val="ListLabel 85"/>
+    <w:qFormat/>
+    <w:rPr>
+      <w:rFonts w:cs="OpenSymbol"/>
+    </w:rPr>
+  </w:style>
+  <w:style w:type="character" w:styleId="ListLabel86">
+    <w:name w:val="ListLabel 86"/>
+    <w:qFormat/>
+    <w:rPr>
+      <w:rFonts w:cs="OpenSymbol"/>
+    </w:rPr>
+  </w:style>
+  <w:style w:type="character" w:styleId="ListLabel87">
+    <w:name w:val="ListLabel 87"/>
+    <w:qFormat/>
+    <w:rPr>
+      <w:rFonts w:cs="OpenSymbol"/>
+    </w:rPr>
+  </w:style>
+  <w:style w:type="character" w:styleId="ListLabel88">
+    <w:name w:val="ListLabel 88"/>
+    <w:qFormat/>
+    <w:rPr>
+      <w:rFonts w:cs="OpenSymbol"/>
+    </w:rPr>
+  </w:style>
+  <w:style w:type="character" w:styleId="ListLabel89">
+    <w:name w:val="ListLabel 89"/>
+    <w:qFormat/>
+    <w:rPr>
+      <w:rFonts w:cs="OpenSymbol"/>
+    </w:rPr>
+  </w:style>
+  <w:style w:type="character" w:styleId="ListLabel90">
+    <w:name w:val="ListLabel 90"/>
+    <w:qFormat/>
+    <w:rPr>
+      <w:rFonts w:cs="OpenSymbol"/>
+    </w:rPr>
+  </w:style>
   <w:style w:type="paragraph" w:styleId="Heading" w:customStyle="1">
     <w:name w:val="Heading"/>
     <w:basedOn w:val="Normal"/>

</xml_diff>

<commit_message>
Alter class diagram and replaces it in SRDD
</commit_message>
<xml_diff>
--- a/Documents/SRDD.docx
+++ b/Documents/SRDD.docx
@@ -966,9 +966,7 @@
           <w:ilvl w:val="0"/>
           <w:numId w:val="1"/>
         </w:numPr>
-        <w:rPr>
-          <w:rFonts w:eastAsia="Calibri" w:cs="Calibri"/>
-        </w:rPr>
+        <w:rPr/>
       </w:pPr>
       <w:r>
         <w:rPr>
@@ -996,7 +994,7 @@
           <w:lang w:val="nl-NL"/>
         </w:rPr>
         <w:drawing>
-          <wp:anchor behindDoc="0" distT="0" distB="0" distL="0" distR="0" simplePos="0" locked="0" layoutInCell="1" allowOverlap="1" relativeHeight="2">
+          <wp:anchor behindDoc="0" distT="0" distB="0" distL="0" distR="0" simplePos="0" locked="0" layoutInCell="1" allowOverlap="1" relativeHeight="3">
             <wp:simplePos x="0" y="0"/>
             <wp:positionH relativeFrom="column">
               <wp:align>center</wp:align>
@@ -1004,7 +1002,7 @@
             <wp:positionV relativeFrom="paragraph">
               <wp:posOffset>635</wp:posOffset>
             </wp:positionV>
-            <wp:extent cx="6086475" cy="8006080"/>
+            <wp:extent cx="5486400" cy="7312025"/>
             <wp:effectExtent l="0" t="0" r="0" b="0"/>
             <wp:wrapSquare wrapText="largest"/>
             <wp:docPr id="2" name="Image1" descr=""/>
@@ -1029,7 +1027,7 @@
                   <pic:spPr bwMode="auto">
                     <a:xfrm>
                       <a:off x="0" y="0"/>
-                      <a:ext cx="6086475" cy="8006080"/>
+                      <a:ext cx="5486400" cy="7312025"/>
                     </a:xfrm>
                     <a:prstGeom prst="rect">
                       <a:avLst/>
@@ -1040,22 +1038,6 @@
             </a:graphic>
           </wp:anchor>
         </w:drawing>
-      </w:r>
-      <w:bookmarkStart w:id="0" w:name="_GoBack"/>
-      <w:bookmarkStart w:id="1" w:name="_GoBack"/>
-      <w:bookmarkEnd w:id="1"/>
-    </w:p>
-    <w:p>
-      <w:pPr>
-        <w:pStyle w:val="Body"/>
-        <w:rPr>
-          <w:lang w:val="nl-NL"/>
-        </w:rPr>
-      </w:pPr>
-      <w:r>
-        <w:rPr>
-          <w:lang w:val="nl-NL"/>
-        </w:rPr>
       </w:r>
     </w:p>
     <w:p>
@@ -4167,6 +4149,420 @@
       <w:rFonts w:cs="OpenSymbol"/>
     </w:rPr>
   </w:style>
+  <w:style w:type="character" w:styleId="ListLabel91">
+    <w:name w:val="ListLabel 91"/>
+    <w:qFormat/>
+    <w:rPr>
+      <w:rFonts w:ascii="Calibri" w:hAnsi="Calibri" w:eastAsia="Arial" w:cs="Arial"/>
+      <w:b/>
+      <w:bCs/>
+      <w:i w:val="false"/>
+      <w:iCs w:val="false"/>
+      <w:caps w:val="false"/>
+      <w:smallCaps w:val="false"/>
+      <w:strike w:val="false"/>
+      <w:dstrike w:val="false"/>
+      <w:outline w:val="false"/>
+      <w:emboss w:val="false"/>
+      <w:imprint w:val="false"/>
+      <w:spacing w:val="0"/>
+      <w:w w:val="100"/>
+      <w:kern w:val="0"/>
+      <w:position w:val="0"/>
+      <w:sz w:val="24"/>
+      <w:sz w:val="24"/>
+      <w:vertAlign w:val="baseline"/>
+    </w:rPr>
+  </w:style>
+  <w:style w:type="character" w:styleId="ListLabel92">
+    <w:name w:val="ListLabel 92"/>
+    <w:qFormat/>
+    <w:rPr>
+      <w:rFonts w:eastAsia="Arial" w:cs="Arial"/>
+      <w:b/>
+      <w:bCs/>
+      <w:i w:val="false"/>
+      <w:iCs w:val="false"/>
+      <w:caps w:val="false"/>
+      <w:smallCaps w:val="false"/>
+      <w:strike w:val="false"/>
+      <w:dstrike w:val="false"/>
+      <w:outline w:val="false"/>
+      <w:emboss w:val="false"/>
+      <w:imprint w:val="false"/>
+      <w:spacing w:val="0"/>
+      <w:w w:val="100"/>
+      <w:kern w:val="0"/>
+      <w:position w:val="0"/>
+      <w:sz w:val="24"/>
+      <w:sz w:val="24"/>
+      <w:vertAlign w:val="baseline"/>
+    </w:rPr>
+  </w:style>
+  <w:style w:type="character" w:styleId="ListLabel93">
+    <w:name w:val="ListLabel 93"/>
+    <w:qFormat/>
+    <w:rPr>
+      <w:rFonts w:eastAsia="Arial" w:cs="Arial"/>
+      <w:b/>
+      <w:bCs/>
+      <w:i w:val="false"/>
+      <w:iCs w:val="false"/>
+      <w:caps w:val="false"/>
+      <w:smallCaps w:val="false"/>
+      <w:strike w:val="false"/>
+      <w:dstrike w:val="false"/>
+      <w:outline w:val="false"/>
+      <w:emboss w:val="false"/>
+      <w:imprint w:val="false"/>
+      <w:spacing w:val="0"/>
+      <w:w w:val="100"/>
+      <w:kern w:val="0"/>
+      <w:position w:val="0"/>
+      <w:sz w:val="24"/>
+      <w:sz w:val="24"/>
+      <w:vertAlign w:val="baseline"/>
+    </w:rPr>
+  </w:style>
+  <w:style w:type="character" w:styleId="ListLabel94">
+    <w:name w:val="ListLabel 94"/>
+    <w:qFormat/>
+    <w:rPr>
+      <w:rFonts w:eastAsia="Arial" w:cs="Arial"/>
+      <w:b/>
+      <w:bCs/>
+      <w:i w:val="false"/>
+      <w:iCs w:val="false"/>
+      <w:caps w:val="false"/>
+      <w:smallCaps w:val="false"/>
+      <w:strike w:val="false"/>
+      <w:dstrike w:val="false"/>
+      <w:outline w:val="false"/>
+      <w:emboss w:val="false"/>
+      <w:imprint w:val="false"/>
+      <w:spacing w:val="0"/>
+      <w:w w:val="100"/>
+      <w:kern w:val="0"/>
+      <w:position w:val="0"/>
+      <w:sz w:val="24"/>
+      <w:sz w:val="24"/>
+      <w:vertAlign w:val="baseline"/>
+    </w:rPr>
+  </w:style>
+  <w:style w:type="character" w:styleId="ListLabel95">
+    <w:name w:val="ListLabel 95"/>
+    <w:qFormat/>
+    <w:rPr>
+      <w:rFonts w:eastAsia="Arial" w:cs="Arial"/>
+      <w:b/>
+      <w:bCs/>
+      <w:i w:val="false"/>
+      <w:iCs w:val="false"/>
+      <w:caps w:val="false"/>
+      <w:smallCaps w:val="false"/>
+      <w:strike w:val="false"/>
+      <w:dstrike w:val="false"/>
+      <w:outline w:val="false"/>
+      <w:emboss w:val="false"/>
+      <w:imprint w:val="false"/>
+      <w:spacing w:val="0"/>
+      <w:w w:val="100"/>
+      <w:kern w:val="0"/>
+      <w:position w:val="0"/>
+      <w:sz w:val="24"/>
+      <w:sz w:val="24"/>
+      <w:vertAlign w:val="baseline"/>
+    </w:rPr>
+  </w:style>
+  <w:style w:type="character" w:styleId="ListLabel96">
+    <w:name w:val="ListLabel 96"/>
+    <w:qFormat/>
+    <w:rPr>
+      <w:rFonts w:eastAsia="Arial" w:cs="Arial"/>
+      <w:b/>
+      <w:bCs/>
+      <w:i w:val="false"/>
+      <w:iCs w:val="false"/>
+      <w:caps w:val="false"/>
+      <w:smallCaps w:val="false"/>
+      <w:strike w:val="false"/>
+      <w:dstrike w:val="false"/>
+      <w:outline w:val="false"/>
+      <w:emboss w:val="false"/>
+      <w:imprint w:val="false"/>
+      <w:spacing w:val="0"/>
+      <w:w w:val="100"/>
+      <w:kern w:val="0"/>
+      <w:position w:val="0"/>
+      <w:sz w:val="24"/>
+      <w:sz w:val="24"/>
+      <w:vertAlign w:val="baseline"/>
+    </w:rPr>
+  </w:style>
+  <w:style w:type="character" w:styleId="ListLabel97">
+    <w:name w:val="ListLabel 97"/>
+    <w:qFormat/>
+    <w:rPr>
+      <w:rFonts w:eastAsia="Arial" w:cs="Arial"/>
+      <w:b/>
+      <w:bCs/>
+      <w:i w:val="false"/>
+      <w:iCs w:val="false"/>
+      <w:caps w:val="false"/>
+      <w:smallCaps w:val="false"/>
+      <w:strike w:val="false"/>
+      <w:dstrike w:val="false"/>
+      <w:outline w:val="false"/>
+      <w:emboss w:val="false"/>
+      <w:imprint w:val="false"/>
+      <w:spacing w:val="0"/>
+      <w:w w:val="100"/>
+      <w:kern w:val="0"/>
+      <w:position w:val="0"/>
+      <w:sz w:val="24"/>
+      <w:sz w:val="24"/>
+      <w:vertAlign w:val="baseline"/>
+    </w:rPr>
+  </w:style>
+  <w:style w:type="character" w:styleId="ListLabel98">
+    <w:name w:val="ListLabel 98"/>
+    <w:qFormat/>
+    <w:rPr>
+      <w:rFonts w:eastAsia="Arial" w:cs="Arial"/>
+      <w:b/>
+      <w:bCs/>
+      <w:i w:val="false"/>
+      <w:iCs w:val="false"/>
+      <w:caps w:val="false"/>
+      <w:smallCaps w:val="false"/>
+      <w:strike w:val="false"/>
+      <w:dstrike w:val="false"/>
+      <w:outline w:val="false"/>
+      <w:emboss w:val="false"/>
+      <w:imprint w:val="false"/>
+      <w:spacing w:val="0"/>
+      <w:w w:val="100"/>
+      <w:kern w:val="0"/>
+      <w:position w:val="0"/>
+      <w:sz w:val="24"/>
+      <w:sz w:val="24"/>
+      <w:vertAlign w:val="baseline"/>
+    </w:rPr>
+  </w:style>
+  <w:style w:type="character" w:styleId="ListLabel99">
+    <w:name w:val="ListLabel 99"/>
+    <w:qFormat/>
+    <w:rPr>
+      <w:rFonts w:eastAsia="Arial" w:cs="Arial"/>
+      <w:b/>
+      <w:bCs/>
+      <w:i w:val="false"/>
+      <w:iCs w:val="false"/>
+      <w:caps w:val="false"/>
+      <w:smallCaps w:val="false"/>
+      <w:strike w:val="false"/>
+      <w:dstrike w:val="false"/>
+      <w:outline w:val="false"/>
+      <w:emboss w:val="false"/>
+      <w:imprint w:val="false"/>
+      <w:spacing w:val="0"/>
+      <w:w w:val="100"/>
+      <w:kern w:val="0"/>
+      <w:position w:val="0"/>
+      <w:sz w:val="24"/>
+      <w:sz w:val="24"/>
+      <w:vertAlign w:val="baseline"/>
+    </w:rPr>
+  </w:style>
+  <w:style w:type="character" w:styleId="ListLabel100">
+    <w:name w:val="ListLabel 100"/>
+    <w:qFormat/>
+    <w:rPr>
+      <w:rFonts w:ascii="Arial" w:hAnsi="Arial" w:cs="OpenSymbol"/>
+    </w:rPr>
+  </w:style>
+  <w:style w:type="character" w:styleId="ListLabel101">
+    <w:name w:val="ListLabel 101"/>
+    <w:qFormat/>
+    <w:rPr>
+      <w:rFonts w:cs="OpenSymbol"/>
+    </w:rPr>
+  </w:style>
+  <w:style w:type="character" w:styleId="ListLabel102">
+    <w:name w:val="ListLabel 102"/>
+    <w:qFormat/>
+    <w:rPr>
+      <w:rFonts w:cs="OpenSymbol"/>
+    </w:rPr>
+  </w:style>
+  <w:style w:type="character" w:styleId="ListLabel103">
+    <w:name w:val="ListLabel 103"/>
+    <w:qFormat/>
+    <w:rPr>
+      <w:rFonts w:cs="OpenSymbol"/>
+    </w:rPr>
+  </w:style>
+  <w:style w:type="character" w:styleId="ListLabel104">
+    <w:name w:val="ListLabel 104"/>
+    <w:qFormat/>
+    <w:rPr>
+      <w:rFonts w:cs="OpenSymbol"/>
+    </w:rPr>
+  </w:style>
+  <w:style w:type="character" w:styleId="ListLabel105">
+    <w:name w:val="ListLabel 105"/>
+    <w:qFormat/>
+    <w:rPr>
+      <w:rFonts w:cs="OpenSymbol"/>
+    </w:rPr>
+  </w:style>
+  <w:style w:type="character" w:styleId="ListLabel106">
+    <w:name w:val="ListLabel 106"/>
+    <w:qFormat/>
+    <w:rPr>
+      <w:rFonts w:cs="OpenSymbol"/>
+    </w:rPr>
+  </w:style>
+  <w:style w:type="character" w:styleId="ListLabel107">
+    <w:name w:val="ListLabel 107"/>
+    <w:qFormat/>
+    <w:rPr>
+      <w:rFonts w:cs="OpenSymbol"/>
+    </w:rPr>
+  </w:style>
+  <w:style w:type="character" w:styleId="ListLabel108">
+    <w:name w:val="ListLabel 108"/>
+    <w:qFormat/>
+    <w:rPr>
+      <w:rFonts w:cs="OpenSymbol"/>
+    </w:rPr>
+  </w:style>
+  <w:style w:type="character" w:styleId="ListLabel109">
+    <w:name w:val="ListLabel 109"/>
+    <w:qFormat/>
+    <w:rPr>
+      <w:rFonts w:ascii="Ariel" w:hAnsi="Ariel" w:cs="OpenSymbol"/>
+    </w:rPr>
+  </w:style>
+  <w:style w:type="character" w:styleId="ListLabel110">
+    <w:name w:val="ListLabel 110"/>
+    <w:qFormat/>
+    <w:rPr>
+      <w:rFonts w:cs="OpenSymbol"/>
+    </w:rPr>
+  </w:style>
+  <w:style w:type="character" w:styleId="ListLabel111">
+    <w:name w:val="ListLabel 111"/>
+    <w:qFormat/>
+    <w:rPr>
+      <w:rFonts w:cs="OpenSymbol"/>
+    </w:rPr>
+  </w:style>
+  <w:style w:type="character" w:styleId="ListLabel112">
+    <w:name w:val="ListLabel 112"/>
+    <w:qFormat/>
+    <w:rPr>
+      <w:rFonts w:cs="OpenSymbol"/>
+    </w:rPr>
+  </w:style>
+  <w:style w:type="character" w:styleId="ListLabel113">
+    <w:name w:val="ListLabel 113"/>
+    <w:qFormat/>
+    <w:rPr>
+      <w:rFonts w:cs="OpenSymbol"/>
+    </w:rPr>
+  </w:style>
+  <w:style w:type="character" w:styleId="ListLabel114">
+    <w:name w:val="ListLabel 114"/>
+    <w:qFormat/>
+    <w:rPr>
+      <w:rFonts w:cs="OpenSymbol"/>
+    </w:rPr>
+  </w:style>
+  <w:style w:type="character" w:styleId="ListLabel115">
+    <w:name w:val="ListLabel 115"/>
+    <w:qFormat/>
+    <w:rPr>
+      <w:rFonts w:cs="OpenSymbol"/>
+    </w:rPr>
+  </w:style>
+  <w:style w:type="character" w:styleId="ListLabel116">
+    <w:name w:val="ListLabel 116"/>
+    <w:qFormat/>
+    <w:rPr>
+      <w:rFonts w:cs="OpenSymbol"/>
+    </w:rPr>
+  </w:style>
+  <w:style w:type="character" w:styleId="ListLabel117">
+    <w:name w:val="ListLabel 117"/>
+    <w:qFormat/>
+    <w:rPr>
+      <w:rFonts w:cs="OpenSymbol"/>
+    </w:rPr>
+  </w:style>
+  <w:style w:type="character" w:styleId="ListLabel118">
+    <w:name w:val="ListLabel 118"/>
+    <w:qFormat/>
+    <w:rPr>
+      <w:rFonts w:ascii="Arial" w:hAnsi="Arial" w:cs="OpenSymbol"/>
+    </w:rPr>
+  </w:style>
+  <w:style w:type="character" w:styleId="ListLabel119">
+    <w:name w:val="ListLabel 119"/>
+    <w:qFormat/>
+    <w:rPr>
+      <w:rFonts w:cs="OpenSymbol"/>
+    </w:rPr>
+  </w:style>
+  <w:style w:type="character" w:styleId="ListLabel120">
+    <w:name w:val="ListLabel 120"/>
+    <w:qFormat/>
+    <w:rPr>
+      <w:rFonts w:cs="OpenSymbol"/>
+    </w:rPr>
+  </w:style>
+  <w:style w:type="character" w:styleId="ListLabel121">
+    <w:name w:val="ListLabel 121"/>
+    <w:qFormat/>
+    <w:rPr>
+      <w:rFonts w:cs="OpenSymbol"/>
+    </w:rPr>
+  </w:style>
+  <w:style w:type="character" w:styleId="ListLabel122">
+    <w:name w:val="ListLabel 122"/>
+    <w:qFormat/>
+    <w:rPr>
+      <w:rFonts w:cs="OpenSymbol"/>
+    </w:rPr>
+  </w:style>
+  <w:style w:type="character" w:styleId="ListLabel123">
+    <w:name w:val="ListLabel 123"/>
+    <w:qFormat/>
+    <w:rPr>
+      <w:rFonts w:cs="OpenSymbol"/>
+    </w:rPr>
+  </w:style>
+  <w:style w:type="character" w:styleId="ListLabel124">
+    <w:name w:val="ListLabel 124"/>
+    <w:qFormat/>
+    <w:rPr>
+      <w:rFonts w:cs="OpenSymbol"/>
+    </w:rPr>
+  </w:style>
+  <w:style w:type="character" w:styleId="ListLabel125">
+    <w:name w:val="ListLabel 125"/>
+    <w:qFormat/>
+    <w:rPr>
+      <w:rFonts w:cs="OpenSymbol"/>
+    </w:rPr>
+  </w:style>
+  <w:style w:type="character" w:styleId="ListLabel126">
+    <w:name w:val="ListLabel 126"/>
+    <w:qFormat/>
+    <w:rPr>
+      <w:rFonts w:cs="OpenSymbol"/>
+    </w:rPr>
+  </w:style>
   <w:style w:type="paragraph" w:styleId="Heading" w:customStyle="1">
     <w:name w:val="Heading"/>
     <w:basedOn w:val="Normal"/>

</xml_diff>